<commit_message>
NRL Onboarding Guide for SCRa-only Consumers
</commit_message>
<xml_diff>
--- a/content/uploads/onboarding/NRL Onboarding Guide for SCRa-only Consumers.docx
+++ b/content/uploads/onboarding/NRL Onboarding Guide for SCRa-only Consumers.docx
@@ -1,6 +1,6 @@
 
 <file path=word/document.xml><?xml version="1.0" encoding="utf-8"?>
-<w:document xmlns:wpc="http://schemas.microsoft.com/office/word/2010/wordprocessingCanvas" xmlns:cx="http://schemas.microsoft.com/office/drawing/2014/chartex" xmlns:cx1="http://schemas.microsoft.com/office/drawing/2015/9/8/chartex" xmlns:cx2="http://schemas.microsoft.com/office/drawing/2015/10/21/chartex" xmlns:cx3="http://schemas.microsoft.com/office/drawing/2016/5/9/chartex" xmlns:cx4="http://schemas.microsoft.com/office/drawing/2016/5/10/chartex" xmlns:cx5="http://schemas.microsoft.com/office/drawing/2016/5/11/chartex" xmlns:cx6="http://schemas.microsoft.com/office/drawing/2016/5/12/chartex" xmlns:cx7="http://schemas.microsoft.com/office/drawing/2016/5/13/chartex" xmlns:cx8="http://schemas.microsoft.com/office/drawing/2016/5/14/chartex" xmlns:mc="http://schemas.openxmlformats.org/markup-compatibility/2006" xmlns:aink="http://schemas.microsoft.com/office/drawing/2016/ink" xmlns:am3d="http://schemas.microsoft.com/office/drawing/2017/model3d" xmlns:o="urn:schemas-microsoft-com:office:office" xmlns:r="http://schemas.openxmlformats.org/officeDocument/2006/relationships" xmlns:m="http://schemas.openxmlformats.org/officeDocument/2006/math" xmlns:v="urn:schemas-microsoft-com:vml" xmlns:wp14="http://schemas.microsoft.com/office/word/2010/wordprocessingDrawing" xmlns:wp="http://schemas.openxmlformats.org/drawingml/2006/wordprocessingDrawing" xmlns:w10="urn:schemas-microsoft-com:office:word" xmlns:w="http://schemas.openxmlformats.org/wordprocessingml/2006/main" xmlns:w14="http://schemas.microsoft.com/office/word/2010/wordml" xmlns:w15="http://schemas.microsoft.com/office/word/2012/wordml" xmlns:w16cex="http://schemas.microsoft.com/office/word/2018/wordml/cex" xmlns:w16cid="http://schemas.microsoft.com/office/word/2016/wordml/cid" xmlns:w16="http://schemas.microsoft.com/office/word/2018/wordml" xmlns:w16se="http://schemas.microsoft.com/office/word/2015/wordml/symex" xmlns:wpg="http://schemas.microsoft.com/office/word/2010/wordprocessingGroup" xmlns:wpi="http://schemas.microsoft.com/office/word/2010/wordprocessingInk" xmlns:wne="http://schemas.microsoft.com/office/word/2006/wordml" xmlns:wps="http://schemas.microsoft.com/office/word/2010/wordprocessingShape" mc:Ignorable="w14 w15 w16se w16cid w16 w16cex wp14">
+<w:document xmlns:wpc="http://schemas.microsoft.com/office/word/2010/wordprocessingCanvas" xmlns:cx="http://schemas.microsoft.com/office/drawing/2014/chartex" xmlns:cx1="http://schemas.microsoft.com/office/drawing/2015/9/8/chartex" xmlns:cx2="http://schemas.microsoft.com/office/drawing/2015/10/21/chartex" xmlns:cx3="http://schemas.microsoft.com/office/drawing/2016/5/9/chartex" xmlns:cx4="http://schemas.microsoft.com/office/drawing/2016/5/10/chartex" xmlns:cx5="http://schemas.microsoft.com/office/drawing/2016/5/11/chartex" xmlns:cx6="http://schemas.microsoft.com/office/drawing/2016/5/12/chartex" xmlns:cx7="http://schemas.microsoft.com/office/drawing/2016/5/13/chartex" xmlns:cx8="http://schemas.microsoft.com/office/drawing/2016/5/14/chartex" xmlns:mc="http://schemas.openxmlformats.org/markup-compatibility/2006" xmlns:aink="http://schemas.microsoft.com/office/drawing/2016/ink" xmlns:am3d="http://schemas.microsoft.com/office/drawing/2017/model3d" xmlns:o="urn:schemas-microsoft-com:office:office" xmlns:r="http://schemas.openxmlformats.org/officeDocument/2006/relationships" xmlns:m="http://schemas.openxmlformats.org/officeDocument/2006/math" xmlns:v="urn:schemas-microsoft-com:vml" xmlns:wp14="http://schemas.microsoft.com/office/word/2010/wordprocessingDrawing" xmlns:wp="http://schemas.openxmlformats.org/drawingml/2006/wordprocessingDrawing" xmlns:w10="urn:schemas-microsoft-com:office:word" xmlns:w="http://schemas.openxmlformats.org/wordprocessingml/2006/main" xmlns:w14="http://schemas.microsoft.com/office/word/2010/wordml" xmlns:w15="http://schemas.microsoft.com/office/word/2012/wordml" xmlns:w16cex="http://schemas.microsoft.com/office/word/2018/wordml/cex" xmlns:w16cid="http://schemas.microsoft.com/office/word/2016/wordml/cid" xmlns:w16="http://schemas.microsoft.com/office/word/2018/wordml" xmlns:w16sdtdh="http://schemas.microsoft.com/office/word/2020/wordml/sdtdatahash" xmlns:w16se="http://schemas.microsoft.com/office/word/2015/wordml/symex" xmlns:wpg="http://schemas.microsoft.com/office/word/2010/wordprocessingGroup" xmlns:wpi="http://schemas.microsoft.com/office/word/2010/wordprocessingInk" xmlns:wne="http://schemas.microsoft.com/office/word/2006/wordml" xmlns:wps="http://schemas.microsoft.com/office/word/2010/wordprocessingShape" mc:Ignorable="w14 w15 w16se w16cid w16 w16cex w16sdtdh wp14">
   <w:body>
     <w:p/>
     <w:p/>
@@ -115,13 +115,13 @@
               </wp:inline>
             </w:drawing>
           </mc:Choice>
-          <mc:Fallback>
+          <mc:Fallback xmlns:a="http://schemas.openxmlformats.org/drawingml/2006/main">
             <w:pict>
-              <v:shapetype w14:anchorId="7D6C90E7" id="_x0000_t202" coordsize="21600,21600" o:spt="202" path="m,l,21600r21600,l21600,xe">
+              <v:shapetype id="_x0000_t202" coordsize="21600,21600" o:spt="202" path="m,l,21600r21600,l21600,xe" w14:anchorId="7D6C90E7">
                 <v:stroke joinstyle="miter"/>
                 <v:path gradientshapeok="t" o:connecttype="rect"/>
               </v:shapetype>
-              <v:shape id="Text Box 2" o:spid="_x0000_s1026" type="#_x0000_t202" style="width:501.7pt;height:173.6pt;visibility:visible;mso-wrap-style:square;mso-left-percent:-10001;mso-top-percent:-10001;mso-position-horizontal:absolute;mso-position-horizontal-relative:char;mso-position-vertical:absolute;mso-position-vertical-relative:line;mso-left-percent:-10001;mso-top-percent:-10001;v-text-anchor:top" o:gfxdata="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" filled="f" stroked="f" strokeweight=".5pt">
+              <v:shape id="Text Box 2" style="width:501.7pt;height:173.6pt;visibility:visible;mso-wrap-style:square;mso-left-percent:-10001;mso-top-percent:-10001;mso-position-horizontal:absolute;mso-position-horizontal-relative:char;mso-position-vertical:absolute;mso-position-vertical-relative:line;mso-left-percent:-10001;mso-top-percent:-10001;v-text-anchor:top" o:spid="_x0000_s1026" filled="f" stroked="f" strokeweight=".5pt" type="#_x0000_t202" o:gfxdata="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">
                 <v:textbox inset="0,0,0,0">
                   <w:txbxContent>
                     <w:sdt>
@@ -154,17 +154,8 @@
                               <w:sz w:val="72"/>
                               <w:szCs w:val="72"/>
                             </w:rPr>
-                            <w:t xml:space="preserve">NRL Onboarding Guide for Consumers using </w:t>
+                            <w:t>NRL Onboarding Guide for Consumers using SCRa</w:t>
                           </w:r>
-                          <w:proofErr w:type="spellStart"/>
-                          <w:r>
-                            <w:rPr>
-                              <w:sz w:val="72"/>
-                              <w:szCs w:val="72"/>
-                            </w:rPr>
-                            <w:t>SCRa</w:t>
-                          </w:r>
-                          <w:proofErr w:type="spellEnd"/>
                         </w:p>
                       </w:sdtContent>
                     </w:sdt>
@@ -190,7 +181,10 @@
         <w:tab/>
       </w:r>
       <w:r>
-        <w:t>Version 1.0</w:t>
+        <w:t>Version 1.</w:t>
+      </w:r>
+      <w:r>
+        <w:t>1</w:t>
       </w:r>
     </w:p>
     <w:p/>
@@ -705,7 +699,14 @@
                 <w:sz w:val="22"/>
                 <w:szCs w:val="22"/>
               </w:rPr>
-              <w:t>1.0</w:t>
+              <w:t>1.</w:t>
+            </w:r>
+            <w:r>
+              <w:rPr>
+                <w:sz w:val="22"/>
+                <w:szCs w:val="22"/>
+              </w:rPr>
+              <w:t>1</w:t>
             </w:r>
           </w:p>
         </w:tc>
@@ -838,7 +839,7 @@
                 <w:docPart w:val="AFFB5330C09B47C9B083024E25764DC0"/>
               </w:placeholder>
               <w:dataBinding w:prefixMappings="xmlns:ns0='http://schemas.microsoft.com/office/2006/coverPageProps' " w:xpath="/ns0:CoverPageProperties[1]/ns0:PublishDate[1]" w:storeItemID="{55AF091B-3C7A-41E3-B477-F2FDAA23CFDA}"/>
-              <w:date w:fullDate="2021-02-15T00:00:00Z">
+              <w:date w:fullDate="2021-05-24T00:00:00Z">
                 <w:dateFormat w:val="dd/MM/yyyy"/>
                 <w:lid w:val="en-GB"/>
                 <w:storeMappedDataAs w:val="dateTime"/>
@@ -860,7 +861,7 @@
                     <w:sz w:val="22"/>
                     <w:szCs w:val="22"/>
                   </w:rPr>
-                  <w:t>15/02/2021</w:t>
+                  <w:t>24/05/2021</w:t>
                 </w:r>
               </w:p>
             </w:sdtContent>
@@ -1971,6 +1972,86 @@
                 <w:szCs w:val="22"/>
               </w:rPr>
               <w:t>Updates following review</w:t>
+            </w:r>
+          </w:p>
+        </w:tc>
+      </w:tr>
+      <w:tr>
+        <w:trPr>
+          <w:trHeight w:val="290"/>
+        </w:trPr>
+        <w:tc>
+          <w:tcPr>
+            <w:tcW w:w="616" w:type="pct"/>
+            <w:tcBorders>
+              <w:right w:val="single" w:sz="2" w:space="0" w:color="B9B9B9"/>
+            </w:tcBorders>
+            <w:vAlign w:val="center"/>
+          </w:tcPr>
+          <w:p>
+            <w:pPr>
+              <w:pStyle w:val="TableText"/>
+              <w:rPr>
+                <w:sz w:val="22"/>
+                <w:szCs w:val="22"/>
+              </w:rPr>
+            </w:pPr>
+            <w:r>
+              <w:rPr>
+                <w:sz w:val="22"/>
+                <w:szCs w:val="22"/>
+              </w:rPr>
+              <w:t>V1.1</w:t>
+            </w:r>
+          </w:p>
+        </w:tc>
+        <w:tc>
+          <w:tcPr>
+            <w:tcW w:w="747" w:type="pct"/>
+            <w:tcBorders>
+              <w:left w:val="single" w:sz="2" w:space="0" w:color="B9B9B9"/>
+              <w:right w:val="single" w:sz="2" w:space="0" w:color="B9B9B9"/>
+            </w:tcBorders>
+            <w:shd w:val="clear" w:color="auto" w:fill="auto"/>
+          </w:tcPr>
+          <w:p>
+            <w:pPr>
+              <w:pStyle w:val="TableText"/>
+              <w:rPr>
+                <w:sz w:val="22"/>
+                <w:szCs w:val="22"/>
+              </w:rPr>
+            </w:pPr>
+            <w:r>
+              <w:rPr>
+                <w:sz w:val="22"/>
+                <w:szCs w:val="22"/>
+              </w:rPr>
+              <w:t>24/05/2021</w:t>
+            </w:r>
+          </w:p>
+        </w:tc>
+        <w:tc>
+          <w:tcPr>
+            <w:tcW w:w="3637" w:type="pct"/>
+            <w:tcBorders>
+              <w:left w:val="single" w:sz="2" w:space="0" w:color="B9B9B9"/>
+            </w:tcBorders>
+          </w:tcPr>
+          <w:p>
+            <w:pPr>
+              <w:pStyle w:val="TableText"/>
+              <w:rPr>
+                <w:sz w:val="22"/>
+                <w:szCs w:val="22"/>
+              </w:rPr>
+            </w:pPr>
+            <w:r>
+              <w:rPr>
+                <w:sz w:val="22"/>
+                <w:szCs w:val="22"/>
+              </w:rPr>
+              <w:t>Removed static documents and replaced with links leading to external SharePoint site.</w:t>
             </w:r>
           </w:p>
         </w:tc>
@@ -2235,7 +2316,14 @@
                 <w:sz w:val="20"/>
                 <w:szCs w:val="20"/>
               </w:rPr>
-              <w:t>15/02/2020</w:t>
+              <w:t>15/02/202</w:t>
+            </w:r>
+            <w:r>
+              <w:rPr>
+                <w:sz w:val="20"/>
+                <w:szCs w:val="20"/>
+              </w:rPr>
+              <w:t>1</w:t>
             </w:r>
           </w:p>
         </w:tc>
@@ -2553,7 +2641,14 @@
                 <w:sz w:val="20"/>
                 <w:szCs w:val="20"/>
               </w:rPr>
-              <w:t>15/02/2020</w:t>
+              <w:t>15/02/202</w:t>
+            </w:r>
+            <w:r>
+              <w:rPr>
+                <w:sz w:val="20"/>
+                <w:szCs w:val="20"/>
+              </w:rPr>
+              <w:t>1</w:t>
             </w:r>
           </w:p>
         </w:tc>
@@ -2804,7 +2899,7 @@
                 <w:sz w:val="20"/>
                 <w:szCs w:val="20"/>
               </w:rPr>
-              <w:t>John Maslen</w:t>
+              <w:t>Jon Maslen</w:t>
             </w:r>
           </w:p>
         </w:tc>
@@ -2827,6 +2922,13 @@
                 <w:szCs w:val="20"/>
               </w:rPr>
             </w:pPr>
+            <w:r>
+              <w:rPr>
+                <w:sz w:val="20"/>
+                <w:szCs w:val="20"/>
+              </w:rPr>
+              <w:t>Jon Maslen</w:t>
+            </w:r>
           </w:p>
         </w:tc>
         <w:tc>
@@ -2876,6 +2978,13 @@
                 <w:szCs w:val="20"/>
               </w:rPr>
             </w:pPr>
+            <w:r>
+              <w:rPr>
+                <w:sz w:val="20"/>
+                <w:szCs w:val="20"/>
+              </w:rPr>
+              <w:t>15/02/2021</w:t>
+            </w:r>
           </w:p>
         </w:tc>
         <w:tc>
@@ -2896,6 +3005,13 @@
                 <w:szCs w:val="20"/>
               </w:rPr>
             </w:pPr>
+            <w:r>
+              <w:rPr>
+                <w:sz w:val="20"/>
+                <w:szCs w:val="20"/>
+              </w:rPr>
+              <w:t>V1.0</w:t>
+            </w:r>
           </w:p>
         </w:tc>
       </w:tr>
@@ -3008,7 +3124,15 @@
               <w:cnfStyle w:val="000000000000" w:firstRow="0" w:lastRow="0" w:firstColumn="0" w:lastColumn="0" w:oddVBand="0" w:evenVBand="0" w:oddHBand="0" w:evenHBand="0" w:firstRowFirstColumn="0" w:firstRowLastColumn="0" w:lastRowFirstColumn="0" w:lastRowLastColumn="0"/>
             </w:pPr>
             <w:r>
-              <w:t>A code applied to a user’s Smartcard (or equivalent), giving access to a particular function. Forms part of the RBAC model.</w:t>
+              <w:t xml:space="preserve">A code applied to a user’s Smartcard (or equivalent), giving access to a particular function. </w:t>
+            </w:r>
+            <w:proofErr w:type="gramStart"/>
+            <w:r>
+              <w:t>Forms</w:t>
+            </w:r>
+            <w:proofErr w:type="gramEnd"/>
+            <w:r>
+              <w:t xml:space="preserve"> part of the RBAC model.</w:t>
             </w:r>
           </w:p>
         </w:tc>
@@ -4826,18 +4950,15 @@
       <w:r>
         <w:t xml:space="preserve"> and the presentation </w:t>
       </w:r>
-      <w:hyperlink r:id="rId17" w:history="1">
+      <w:hyperlink r:id="rId17">
         <w:r>
           <w:rPr>
             <w:rStyle w:val="Hyperlink"/>
             <w:rFonts w:ascii="Arial" w:hAnsi="Arial"/>
           </w:rPr>
-          <w:t>Introduction to the NRL</w:t>
+          <w:t>Introduction to the NRL.</w:t>
         </w:r>
       </w:hyperlink>
-      <w:r>
-        <w:t>.</w:t>
-      </w:r>
     </w:p>
     <w:p/>
     <w:p>
@@ -5157,7 +5278,21 @@
           <w:sz w:val="24"/>
           <w:szCs w:val="24"/>
         </w:rPr>
-        <w:t>Deploy National Identity Hub to all users</w:t>
+        <w:t xml:space="preserve">Deploy </w:t>
+      </w:r>
+      <w:r>
+        <w:rPr>
+          <w:sz w:val="24"/>
+          <w:szCs w:val="24"/>
+        </w:rPr>
+        <w:t>NHS Credential Management</w:t>
+      </w:r>
+      <w:r>
+        <w:rPr>
+          <w:sz w:val="24"/>
+          <w:szCs w:val="24"/>
+        </w:rPr>
+        <w:t xml:space="preserve"> to all users</w:t>
       </w:r>
     </w:p>
     <w:p>
@@ -5360,10 +5495,10 @@
             <v:path o:extrusionok="f" gradientshapeok="t" o:connecttype="rect"/>
             <o:lock v:ext="edit" aspectratio="t"/>
           </v:shapetype>
-          <v:shape id="_x0000_i1025" type="#_x0000_t75" style="width:53pt;height:35.5pt" o:ole="">
+          <v:shape id="_x0000_i1025" type="#_x0000_t75" style="width:52.6pt;height:34.9pt" o:ole="">
             <v:imagedata r:id="rId18" o:title=""/>
           </v:shape>
-          <o:OLEObject Type="Embed" ProgID="Package" ShapeID="_x0000_i1025" DrawAspect="Icon" ObjectID="_1677400326" r:id="rId19"/>
+          <o:OLEObject Type="Embed" ProgID="Package" ShapeID="_x0000_i1025" DrawAspect="Icon" ObjectID="_1688805334" r:id="rId19"/>
         </w:object>
       </w:r>
     </w:p>
@@ -5419,7 +5554,8 @@
         <w:pStyle w:val="ListParagraph"/>
         <w:ind w:left="720" w:firstLine="0"/>
         <w:rPr>
-          <w:color w:val="FF0000"/>
+          <w:i/>
+          <w:iCs/>
         </w:rPr>
       </w:pPr>
       <w:r>
@@ -5442,29 +5578,18 @@
         <w:r>
           <w:rPr>
             <w:rStyle w:val="Hyperlink"/>
-            <w:rFonts w:ascii="Arial" w:hAnsi="Arial"/>
             <w:i/>
             <w:iCs/>
           </w:rPr>
-          <w:t>NRL Onbo</w:t>
+          <w:t>NRL Onboarding Guide for Direct API Integration</w:t>
         </w:r>
         <w:r>
           <w:rPr>
             <w:rStyle w:val="Hyperlink"/>
-            <w:rFonts w:ascii="Arial" w:hAnsi="Arial"/>
             <w:i/>
             <w:iCs/>
           </w:rPr>
-          <w:t>a</w:t>
-        </w:r>
-        <w:r>
-          <w:rPr>
-            <w:rStyle w:val="Hyperlink"/>
-            <w:rFonts w:ascii="Arial" w:hAnsi="Arial"/>
-            <w:i/>
-            <w:iCs/>
-          </w:rPr>
-          <w:t>rding Guide for Direct API Integration</w:t>
+          <w:t>.</w:t>
         </w:r>
       </w:hyperlink>
       <w:r>
@@ -5472,7 +5597,7 @@
           <w:i/>
           <w:iCs/>
         </w:rPr>
-        <w:t>.</w:t>
+        <w:t xml:space="preserve">  </w:t>
       </w:r>
     </w:p>
     <w:p>
@@ -5685,7 +5810,13 @@
         </w:rPr>
       </w:pPr>
       <w:r>
-        <w:t xml:space="preserve">Each user must have the NHS Identity Hub installed on their Desktop </w:t>
+        <w:t xml:space="preserve">Each user must have the </w:t>
+      </w:r>
+      <w:r>
+        <w:t xml:space="preserve">NHS Credential Management </w:t>
+      </w:r>
+      <w:r>
+        <w:t xml:space="preserve">installed on their Desktop </w:t>
       </w:r>
       <w:r>
         <w:rPr>
@@ -5799,7 +5930,15 @@
           <w:t>Consumer Guidance</w:t>
         </w:r>
       </w:hyperlink>
-    </w:p>
+      <w:r>
+        <w:rPr>
+          <w:rStyle w:val="Hyperlink"/>
+          <w:rFonts w:ascii="Arial" w:hAnsi="Arial"/>
+        </w:rPr>
+        <w:t xml:space="preserve"> </w:t>
+      </w:r>
+    </w:p>
+    <w:p/>
     <w:p/>
     <w:p>
       <w:r>
@@ -5837,7 +5976,15 @@
           <w:t>Provider Guidance</w:t>
         </w:r>
       </w:hyperlink>
-    </w:p>
+      <w:r>
+        <w:rPr>
+          <w:rStyle w:val="Hyperlink"/>
+          <w:rFonts w:ascii="Arial" w:hAnsi="Arial"/>
+        </w:rPr>
+        <w:t xml:space="preserve"> </w:t>
+      </w:r>
+    </w:p>
+    <w:p/>
     <w:p/>
     <w:p>
       <w:pPr>
@@ -5849,6 +5996,7 @@
         <w:ind w:left="576"/>
       </w:pPr>
       <w:r>
+        <w:lastRenderedPageBreak/>
         <w:t xml:space="preserve"> </w:t>
       </w:r>
       <w:bookmarkStart w:id="15" w:name="_Toc66776689"/>
@@ -5993,23 +6141,30 @@
         <w:t xml:space="preserve"> has been designed.</w:t>
       </w:r>
     </w:p>
-    <w:bookmarkStart w:id="19" w:name="_MON_1675600872"/>
-    <w:bookmarkEnd w:id="19"/>
-    <w:p>
-      <w:r>
-        <w:object w:dxaOrig="1504" w:dyaOrig="982" w14:anchorId="61DB8020">
-          <v:shape id="_x0000_i1026" type="#_x0000_t75" style="width:75pt;height:49pt" o:ole="">
-            <v:imagedata r:id="rId26" o:title=""/>
-          </v:shape>
-          <o:OLEObject Type="Embed" ProgID="Word.Document.12" ShapeID="_x0000_i1026" DrawAspect="Icon" ObjectID="_1677400327" r:id="rId27">
-            <o:FieldCodes>\s</o:FieldCodes>
-          </o:OLEObject>
-        </w:object>
-      </w:r>
-    </w:p>
-    <w:p>
-      <w:r>
-        <w:t>(LINK TO DOC)</w:t>
+    <w:p/>
+    <w:bookmarkStart w:id="19" w:name="_Toc66776691"/>
+    <w:p>
+      <w:r>
+        <w:fldChar w:fldCharType="begin"/>
+      </w:r>
+      <w:r>
+        <w:instrText>HYPERLINK "https://hscic365.sharepoint.com/:w:/r/sites/NRLNEMSOperations/Shared%20Documents/External%20Access/NRL%20Business%20Requirements%20-%20V1.4.docx?d=w9727d94c079b4576a3aaaf2bee5ecaf3&amp;csf=1&amp;web=1&amp;e=efjOpY"</w:instrText>
+      </w:r>
+      <w:r>
+        <w:fldChar w:fldCharType="separate"/>
+      </w:r>
+      <w:r>
+        <w:rPr>
+          <w:rStyle w:val="Hyperlink"/>
+          <w:rFonts w:ascii="Arial" w:hAnsi="Arial"/>
+        </w:rPr>
+        <w:t>NRL Business Requirements - V1.4</w:t>
+      </w:r>
+      <w:r>
+        <w:fldChar w:fldCharType="end"/>
+      </w:r>
+      <w:r>
+        <w:t xml:space="preserve"> </w:t>
       </w:r>
     </w:p>
     <w:p>
@@ -6020,7 +6175,15 @@
           <w:numId w:val="0"/>
         </w:numPr>
       </w:pPr>
-      <w:bookmarkStart w:id="20" w:name="_Toc66776691"/>
+    </w:p>
+    <w:p>
+      <w:pPr>
+        <w:pStyle w:val="Heading1"/>
+        <w:numPr>
+          <w:ilvl w:val="0"/>
+          <w:numId w:val="0"/>
+        </w:numPr>
+      </w:pPr>
       <w:r>
         <w:t>7</w:t>
       </w:r>
@@ -6030,17 +6193,17 @@
       <w:r>
         <w:t>Live Service Implementation</w:t>
       </w:r>
+      <w:bookmarkEnd w:id="19"/>
+    </w:p>
+    <w:p>
+      <w:pPr>
+        <w:pStyle w:val="Heading2"/>
+      </w:pPr>
+      <w:bookmarkStart w:id="20" w:name="_Toc66776692"/>
+      <w:r>
+        <w:t>Implementation High Level Steps</w:t>
+      </w:r>
       <w:bookmarkEnd w:id="20"/>
-    </w:p>
-    <w:p>
-      <w:pPr>
-        <w:pStyle w:val="Heading2"/>
-      </w:pPr>
-      <w:bookmarkStart w:id="21" w:name="_Toc66776692"/>
-      <w:r>
-        <w:t>Implementation High Level Steps</w:t>
-      </w:r>
-      <w:bookmarkEnd w:id="21"/>
     </w:p>
     <w:p>
       <w:r>
@@ -6143,30 +6306,53 @@
           <w:ilvl w:val="1"/>
           <w:numId w:val="8"/>
         </w:numPr>
-      </w:pPr>
-      <w:bookmarkStart w:id="22" w:name="_Toc66776693"/>
-      <w:r>
-        <w:t>Implementation Pre-requisites</w:t>
-      </w:r>
-      <w:bookmarkEnd w:id="22"/>
+        <w:rPr>
+          <w:highlight w:val="yellow"/>
+        </w:rPr>
+      </w:pPr>
+      <w:bookmarkStart w:id="21" w:name="_Toc66776693"/>
+      <w:r>
+        <w:t>Implementation</w:t>
+      </w:r>
+      <w:r>
+        <w:t xml:space="preserve"> Pre-requisites</w:t>
+      </w:r>
+      <w:bookmarkEnd w:id="21"/>
     </w:p>
     <w:p>
       <w:r>
         <w:t>Before any activity can take place on the Live Service, approval must be granted via a Go / No-Go assessment (usually undertaken as a teleconference). The following checklist must be completed and returned in advance to provide a basis for the assessment:</w:t>
       </w:r>
     </w:p>
-    <w:bookmarkStart w:id="23" w:name="_MON_1634561739"/>
-    <w:bookmarkEnd w:id="23"/>
-    <w:p>
-      <w:r>
-        <w:object w:dxaOrig="1543" w:dyaOrig="1000" w14:anchorId="7320DECA">
-          <v:shape id="_x0000_i1027" type="#_x0000_t75" style="width:77pt;height:50pt" o:ole="">
-            <v:imagedata r:id="rId28" o:title=""/>
-          </v:shape>
-          <o:OLEObject Type="Embed" ProgID="Word.Document.12" ShapeID="_x0000_i1027" DrawAspect="Icon" ObjectID="_1677400328" r:id="rId29">
-            <o:FieldCodes>\s</o:FieldCodes>
-          </o:OLEObject>
-        </w:object>
+    <w:p/>
+    <w:p>
+      <w:hyperlink r:id="rId26">
+        <w:r>
+          <w:rPr>
+            <w:rStyle w:val="Hyperlink"/>
+            <w:rFonts w:ascii="Arial" w:hAnsi="Arial"/>
+          </w:rPr>
+          <w:t xml:space="preserve">Go/No-Go for </w:t>
+        </w:r>
+        <w:proofErr w:type="spellStart"/>
+        <w:r>
+          <w:rPr>
+            <w:rStyle w:val="Hyperlink"/>
+            <w:rFonts w:ascii="Arial" w:hAnsi="Arial"/>
+          </w:rPr>
+          <w:t>SCRa</w:t>
+        </w:r>
+        <w:proofErr w:type="spellEnd"/>
+        <w:r>
+          <w:rPr>
+            <w:rStyle w:val="Hyperlink"/>
+            <w:rFonts w:ascii="Arial" w:hAnsi="Arial"/>
+          </w:rPr>
+          <w:t>-only v0.6</w:t>
+        </w:r>
+      </w:hyperlink>
+      <w:r>
+        <w:t xml:space="preserve"> </w:t>
       </w:r>
     </w:p>
     <w:p>
@@ -6182,13 +6368,13 @@
           <w:numId w:val="8"/>
         </w:numPr>
       </w:pPr>
-      <w:bookmarkStart w:id="24" w:name="_Toc17297385"/>
-      <w:bookmarkStart w:id="25" w:name="_Toc66776694"/>
+      <w:bookmarkStart w:id="22" w:name="_Toc17297385"/>
+      <w:bookmarkStart w:id="23" w:name="_Toc66776694"/>
       <w:r>
         <w:t>RBAC</w:t>
       </w:r>
-      <w:bookmarkEnd w:id="24"/>
-      <w:bookmarkEnd w:id="25"/>
+      <w:bookmarkEnd w:id="22"/>
+      <w:bookmarkEnd w:id="23"/>
     </w:p>
     <w:p>
       <w:pPr>
@@ -6290,12 +6476,19 @@
         <w:rPr>
           <w:rFonts w:cs="Arial"/>
         </w:rPr>
-        <w:t>The codes that should be added will depend on the level of access deemed appropriate by the End User Organisation for each individual user</w:t>
+        <w:t xml:space="preserve">The codes that should be </w:t>
       </w:r>
       <w:r>
         <w:rPr>
           <w:rFonts w:cs="Arial"/>
         </w:rPr>
+        <w:lastRenderedPageBreak/>
+        <w:t>added will depend on the level of access deemed appropriate by the End User Organisation for each individual user</w:t>
+      </w:r>
+      <w:r>
+        <w:rPr>
+          <w:rFonts w:cs="Arial"/>
+        </w:rPr>
         <w:t xml:space="preserve">. </w:t>
       </w:r>
       <w:r>
@@ -6347,7 +6540,7 @@
           <w:rFonts w:cs="Arial"/>
         </w:rPr>
       </w:pPr>
-      <w:hyperlink r:id="rId30">
+      <w:hyperlink r:id="rId27">
         <w:r>
           <w:t xml:space="preserve"> </w:t>
         </w:r>
@@ -6356,42 +6549,7 @@
             <w:rStyle w:val="Hyperlink"/>
             <w:rFonts w:ascii="Arial" w:hAnsi="Arial" w:cs="Arial"/>
           </w:rPr>
-          <w:t>https://developer.nhs.u</w:t>
-        </w:r>
-        <w:r>
-          <w:rPr>
-            <w:rStyle w:val="Hyperlink"/>
-            <w:rFonts w:ascii="Arial" w:hAnsi="Arial" w:cs="Arial"/>
-          </w:rPr>
-          <w:t>k</w:t>
-        </w:r>
-        <w:r>
-          <w:rPr>
-            <w:rStyle w:val="Hyperlink"/>
-            <w:rFonts w:ascii="Arial" w:hAnsi="Arial" w:cs="Arial"/>
-          </w:rPr>
-          <w:t>/apis</w:t>
-        </w:r>
-        <w:r>
-          <w:rPr>
-            <w:rStyle w:val="Hyperlink"/>
-            <w:rFonts w:ascii="Arial" w:hAnsi="Arial" w:cs="Arial"/>
-          </w:rPr>
-          <w:t>/</w:t>
-        </w:r>
-        <w:r>
-          <w:rPr>
-            <w:rStyle w:val="Hyperlink"/>
-            <w:rFonts w:ascii="Arial" w:hAnsi="Arial" w:cs="Arial"/>
-          </w:rPr>
-          <w:t>nrl/</w:t>
-        </w:r>
-        <w:r>
-          <w:rPr>
-            <w:rStyle w:val="Hyperlink"/>
-            <w:rFonts w:ascii="Arial" w:hAnsi="Arial" w:cs="Arial"/>
-          </w:rPr>
-          <w:t xml:space="preserve"> </w:t>
+          <w:t xml:space="preserve">https://developer.nhs.uk/apis/nrl/ </w:t>
         </w:r>
       </w:hyperlink>
       <w:r>
@@ -6752,21 +6910,7 @@
         <w:rPr>
           <w:rFonts w:cs="Arial"/>
         </w:rPr>
-        <w:t xml:space="preserve">Users will also need to be able to perform a patient trace to use the NRL. If they </w:t>
-      </w:r>
-      <w:proofErr w:type="gramStart"/>
-      <w:r>
-        <w:rPr>
-          <w:rFonts w:cs="Arial"/>
-        </w:rPr>
-        <w:t>don’t</w:t>
-      </w:r>
-      <w:proofErr w:type="gramEnd"/>
-      <w:r>
-        <w:rPr>
-          <w:rFonts w:cs="Arial"/>
-        </w:rPr>
-        <w:t xml:space="preserve"> already have this RBAC code it will need to be added</w:t>
+        <w:t>Users will also need to be able to perform a patient trace to use the NRL. If they don’t already have this RBAC code it will need to be added</w:t>
       </w:r>
       <w:r>
         <w:rPr>
@@ -6944,7 +7088,7 @@
         </w:rPr>
         <w:t xml:space="preserve">The addition of RBAC codes needs to be performed by the Registration Authority Manager within your organisation. Guidance for Registration Authority Managers is available on the </w:t>
       </w:r>
-      <w:hyperlink r:id="rId31" w:history="1">
+      <w:hyperlink r:id="rId28" w:history="1">
         <w:r>
           <w:rPr>
             <w:rStyle w:val="Hyperlink"/>
@@ -6959,27 +7103,13 @@
         </w:rPr>
         <w:t xml:space="preserve">, including how to </w:t>
       </w:r>
-      <w:hyperlink r:id="rId32" w:history="1">
+      <w:hyperlink r:id="rId29" w:history="1">
         <w:r>
           <w:rPr>
             <w:rStyle w:val="Hyperlink"/>
             <w:rFonts w:eastAsia="MS Mincho" w:cs="Arial"/>
           </w:rPr>
-          <w:t>assign acces</w:t>
-        </w:r>
-        <w:r>
-          <w:rPr>
-            <w:rStyle w:val="Hyperlink"/>
-            <w:rFonts w:eastAsia="MS Mincho" w:cs="Arial"/>
-          </w:rPr>
-          <w:t>s</w:t>
-        </w:r>
-        <w:r>
-          <w:rPr>
-            <w:rStyle w:val="Hyperlink"/>
-            <w:rFonts w:eastAsia="MS Mincho" w:cs="Arial"/>
-          </w:rPr>
-          <w:t xml:space="preserve"> to users</w:t>
+          <w:t>assign access to users</w:t>
         </w:r>
       </w:hyperlink>
       <w:r>
@@ -6988,7 +7118,7 @@
         </w:rPr>
         <w:t xml:space="preserve"> and how to </w:t>
       </w:r>
-      <w:hyperlink r:id="rId33" w:history="1">
+      <w:hyperlink r:id="rId30" w:history="1">
         <w:r>
           <w:rPr>
             <w:rStyle w:val="Hyperlink"/>
@@ -7028,7 +7158,15 @@
         <w:t>upgrading</w:t>
       </w:r>
       <w:r>
-        <w:t xml:space="preserve"> to the New version of </w:t>
+        <w:t xml:space="preserve"> to the </w:t>
+      </w:r>
+      <w:proofErr w:type="gramStart"/>
+      <w:r>
+        <w:t>New</w:t>
+      </w:r>
+      <w:proofErr w:type="gramEnd"/>
+      <w:r>
+        <w:t xml:space="preserve"> version of </w:t>
       </w:r>
       <w:proofErr w:type="spellStart"/>
       <w:r>
@@ -7238,11 +7376,11 @@
           <w:numId w:val="8"/>
         </w:numPr>
       </w:pPr>
-      <w:bookmarkStart w:id="26" w:name="_Toc66776695"/>
+      <w:bookmarkStart w:id="24" w:name="_Toc66776695"/>
       <w:r>
         <w:t>Configuring devices to work with NHS Identity</w:t>
       </w:r>
-      <w:bookmarkEnd w:id="26"/>
+      <w:bookmarkEnd w:id="24"/>
     </w:p>
     <w:p>
       <w:pPr>
@@ -7282,7 +7420,7 @@
         </w:rPr>
         <w:t xml:space="preserve"> and browser combinations. Please find detailed guidance regarding the different systems/browsers here: </w:t>
       </w:r>
-      <w:hyperlink r:id="rId34" w:history="1">
+      <w:hyperlink r:id="rId31" w:history="1">
         <w:r>
           <w:rPr>
             <w:rStyle w:val="Hyperlink"/>
@@ -7306,8 +7444,8 @@
           <w:numId w:val="0"/>
         </w:numPr>
       </w:pPr>
-      <w:bookmarkStart w:id="27" w:name="_Toc17297389"/>
-      <w:bookmarkStart w:id="28" w:name="_Toc66776696"/>
+      <w:bookmarkStart w:id="25" w:name="_Toc66776696"/>
+      <w:bookmarkStart w:id="26" w:name="_Toc17297389"/>
       <w:r>
         <w:lastRenderedPageBreak/>
         <w:t>8</w:t>
@@ -7315,7 +7453,7 @@
       <w:r>
         <w:t xml:space="preserve"> Post Implementation</w:t>
       </w:r>
-      <w:bookmarkEnd w:id="28"/>
+      <w:bookmarkEnd w:id="25"/>
     </w:p>
     <w:p>
       <w:pPr>
@@ -7328,7 +7466,7 @@
       <w:r>
         <w:t xml:space="preserve">   </w:t>
       </w:r>
-      <w:bookmarkStart w:id="29" w:name="_Toc66776697"/>
+      <w:bookmarkStart w:id="27" w:name="_Toc66776697"/>
       <w:r>
         <w:t>8.1</w:t>
       </w:r>
@@ -7338,17 +7476,12 @@
       <w:r>
         <w:t>Support Model – Process for Raising Incidents</w:t>
       </w:r>
+      <w:bookmarkEnd w:id="26"/>
       <w:bookmarkEnd w:id="27"/>
-      <w:bookmarkEnd w:id="29"/>
-    </w:p>
-    <w:p>
-      <w:proofErr w:type="gramStart"/>
-      <w:r>
-        <w:t>It’s</w:t>
-      </w:r>
-      <w:proofErr w:type="gramEnd"/>
-      <w:r>
-        <w:t xml:space="preserve"> vital that all incidents or requests for support are raised through the appropriate channels so that they can be investigated and resolved as quickly as possible.</w:t>
+    </w:p>
+    <w:p>
+      <w:r>
+        <w:t>It’s vital that all incidents or requests for support are raised through the appropriate channels so that they can be investigated and resolved as quickly as possible.</w:t>
       </w:r>
     </w:p>
     <w:p>
@@ -7373,15 +7506,7 @@
         <w:t xml:space="preserve">Attached is the support model for your information. In summary, the key action is that any incident that is raised </w:t>
       </w:r>
       <w:r>
-        <w:t xml:space="preserve">and </w:t>
-      </w:r>
-      <w:proofErr w:type="gramStart"/>
-      <w:r>
-        <w:t>can’t</w:t>
-      </w:r>
-      <w:proofErr w:type="gramEnd"/>
-      <w:r>
-        <w:t xml:space="preserve"> be resolved locally must be raised to the NHS Digital National Service Desk</w:t>
+        <w:t>and can’t be resolved locally must be raised to the NHS Digital National Service Desk</w:t>
       </w:r>
       <w:r>
         <w:t>:</w:t>
@@ -7400,10 +7525,10 @@
           <w:bCs/>
         </w:rPr>
         <w:object w:dxaOrig="1068" w:dyaOrig="712" w14:anchorId="3E23703F">
-          <v:shape id="_x0000_i1028" type="#_x0000_t75" style="width:53pt;height:36pt" o:ole="">
-            <v:imagedata r:id="rId35" o:title=""/>
+          <v:shape id="_x0000_i1026" type="#_x0000_t75" style="width:52.6pt;height:35.45pt" o:ole="">
+            <v:imagedata r:id="rId32" o:title=""/>
           </v:shape>
-          <o:OLEObject Type="Embed" ProgID="Package" ShapeID="_x0000_i1028" DrawAspect="Icon" ObjectID="_1677400329" r:id="rId36"/>
+          <o:OLEObject Type="Embed" ProgID="Package" ShapeID="_x0000_i1026" DrawAspect="Icon" ObjectID="_1688805335" r:id="rId33"/>
         </w:object>
       </w:r>
     </w:p>
@@ -7448,7 +7573,7 @@
       <w:r>
         <w:t xml:space="preserve">Email: </w:t>
       </w:r>
-      <w:hyperlink r:id="rId37" w:history="1">
+      <w:hyperlink r:id="rId34" w:history="1">
         <w:r>
           <w:rPr>
             <w:rStyle w:val="Hyperlink"/>
@@ -7462,7 +7587,7 @@
       <w:pPr>
         <w:pStyle w:val="Bulletlist"/>
       </w:pPr>
-      <w:hyperlink r:id="rId38" w:anchor="0" w:history="1">
+      <w:hyperlink r:id="rId35" w:anchor="0" w:history="1">
         <w:r>
           <w:rPr>
             <w:rStyle w:val="Hyperlink"/>
@@ -7478,10 +7603,10 @@
     <w:p>
       <w:r>
         <w:object w:dxaOrig="1068" w:dyaOrig="712" w14:anchorId="7095EAB0">
-          <v:shape id="_x0000_i1076" type="#_x0000_t75" style="width:53pt;height:35pt" o:ole="">
-            <v:imagedata r:id="rId39" o:title=""/>
+          <v:shape id="_x0000_i1027" type="#_x0000_t75" style="width:52.6pt;height:34.9pt" o:ole="">
+            <v:imagedata r:id="rId36" o:title=""/>
           </v:shape>
-          <o:OLEObject Type="Embed" ProgID="Package" ShapeID="_x0000_i1076" DrawAspect="Icon" ObjectID="_1677400330" r:id="rId40"/>
+          <o:OLEObject Type="Embed" ProgID="Package" ShapeID="_x0000_i1027" DrawAspect="Icon" ObjectID="_1688805336" r:id="rId37"/>
         </w:object>
       </w:r>
     </w:p>
@@ -7573,7 +7698,7 @@
       <w:r>
         <w:t xml:space="preserve">    </w:t>
       </w:r>
-      <w:bookmarkStart w:id="30" w:name="_Toc66776698"/>
+      <w:bookmarkStart w:id="28" w:name="_Toc66776698"/>
       <w:r>
         <w:t>8.2</w:t>
       </w:r>
@@ -7583,7 +7708,7 @@
       <w:r>
         <w:t>Benefits reporting</w:t>
       </w:r>
-      <w:bookmarkEnd w:id="30"/>
+      <w:bookmarkEnd w:id="28"/>
     </w:p>
     <w:p>
       <w:r>
@@ -7597,7 +7722,7 @@
       <w:r>
         <w:t xml:space="preserve"> quantify and qualify the benefits of using NRL and as such</w:t>
       </w:r>
-      <w:ins w:id="31" w:author="Harry Plummer" w:date="2021-02-08T12:51:00Z">
+      <w:ins w:id="29" w:author="Harry Plummer" w:date="2021-02-08T12:51:00Z">
         <w:r>
           <w:br/>
         </w:r>
@@ -7715,14 +7840,14 @@
           <w:numId w:val="0"/>
         </w:numPr>
       </w:pPr>
-      <w:bookmarkStart w:id="32" w:name="_Toc66776699"/>
+      <w:bookmarkStart w:id="30" w:name="_Toc66776699"/>
       <w:r>
         <w:t xml:space="preserve">9 </w:t>
       </w:r>
       <w:r>
         <w:t>Appendices</w:t>
       </w:r>
-      <w:bookmarkEnd w:id="32"/>
+      <w:bookmarkEnd w:id="30"/>
     </w:p>
     <w:p>
       <w:pPr>
@@ -7732,11 +7857,11 @@
           <w:numId w:val="0"/>
         </w:numPr>
       </w:pPr>
-      <w:bookmarkStart w:id="33" w:name="_Toc63128037"/>
+      <w:bookmarkStart w:id="31" w:name="_Toc63128037"/>
       <w:r>
         <w:t xml:space="preserve">   </w:t>
       </w:r>
-      <w:bookmarkEnd w:id="33"/>
+      <w:bookmarkEnd w:id="31"/>
     </w:p>
     <w:p>
       <w:pPr>
@@ -7749,7 +7874,7 @@
       <w:r>
         <w:t xml:space="preserve">    </w:t>
       </w:r>
-      <w:bookmarkStart w:id="34" w:name="_Toc66776700"/>
+      <w:bookmarkStart w:id="32" w:name="_Toc66776700"/>
       <w:r>
         <w:t>9.1</w:t>
       </w:r>
@@ -7764,7 +7889,7 @@
       <w:r>
         <w:t xml:space="preserve"> Access</w:t>
       </w:r>
-      <w:bookmarkEnd w:id="34"/>
+      <w:bookmarkEnd w:id="32"/>
     </w:p>
     <w:p>
       <w:pPr>
@@ -7812,7 +7937,7 @@
         </w:rPr>
         <w:t xml:space="preserve"> Private Beta can be accessed on the following link: </w:t>
       </w:r>
-      <w:hyperlink r:id="rId41">
+      <w:hyperlink r:id="rId38">
         <w:r>
           <w:rPr>
             <w:rStyle w:val="Hyperlink"/>
@@ -7828,7 +7953,7 @@
     <w:p/>
     <w:p/>
     <w:sectPr>
-      <w:headerReference w:type="default" r:id="rId42"/>
+      <w:headerReference w:type="default" r:id="rId39"/>
       <w:pgSz w:w="11906" w:h="16838"/>
       <w:pgMar w:top="1021" w:right="1021" w:bottom="1021" w:left="1021" w:header="454" w:footer="557" w:gutter="0"/>
       <w:cols w:space="708"/>
@@ -7839,7 +7964,7 @@
 </file>
 
 <file path=word/endnotes.xml><?xml version="1.0" encoding="utf-8"?>
-<w:endnotes xmlns:wpc="http://schemas.microsoft.com/office/word/2010/wordprocessingCanvas" xmlns:cx="http://schemas.microsoft.com/office/drawing/2014/chartex" xmlns:cx1="http://schemas.microsoft.com/office/drawing/2015/9/8/chartex" xmlns:cx2="http://schemas.microsoft.com/office/drawing/2015/10/21/chartex" xmlns:cx3="http://schemas.microsoft.com/office/drawing/2016/5/9/chartex" xmlns:cx4="http://schemas.microsoft.com/office/drawing/2016/5/10/chartex" xmlns:cx5="http://schemas.microsoft.com/office/drawing/2016/5/11/chartex" xmlns:cx6="http://schemas.microsoft.com/office/drawing/2016/5/12/chartex" xmlns:cx7="http://schemas.microsoft.com/office/drawing/2016/5/13/chartex" xmlns:cx8="http://schemas.microsoft.com/office/drawing/2016/5/14/chartex" xmlns:mc="http://schemas.openxmlformats.org/markup-compatibility/2006" xmlns:aink="http://schemas.microsoft.com/office/drawing/2016/ink" xmlns:am3d="http://schemas.microsoft.com/office/drawing/2017/model3d" xmlns:o="urn:schemas-microsoft-com:office:office" xmlns:r="http://schemas.openxmlformats.org/officeDocument/2006/relationships" xmlns:m="http://schemas.openxmlformats.org/officeDocument/2006/math" xmlns:v="urn:schemas-microsoft-com:vml" xmlns:wp14="http://schemas.microsoft.com/office/word/2010/wordprocessingDrawing" xmlns:wp="http://schemas.openxmlformats.org/drawingml/2006/wordprocessingDrawing" xmlns:w10="urn:schemas-microsoft-com:office:word" xmlns:w="http://schemas.openxmlformats.org/wordprocessingml/2006/main" xmlns:w14="http://schemas.microsoft.com/office/word/2010/wordml" xmlns:w15="http://schemas.microsoft.com/office/word/2012/wordml" xmlns:w16cex="http://schemas.microsoft.com/office/word/2018/wordml/cex" xmlns:w16cid="http://schemas.microsoft.com/office/word/2016/wordml/cid" xmlns:w16="http://schemas.microsoft.com/office/word/2018/wordml" xmlns:w16se="http://schemas.microsoft.com/office/word/2015/wordml/symex" xmlns:wpg="http://schemas.microsoft.com/office/word/2010/wordprocessingGroup" xmlns:wpi="http://schemas.microsoft.com/office/word/2010/wordprocessingInk" xmlns:wne="http://schemas.microsoft.com/office/word/2006/wordml" xmlns:wps="http://schemas.microsoft.com/office/word/2010/wordprocessingShape" mc:Ignorable="w14 w15 w16se w16cid w16 w16cex wp14">
+<w:endnotes xmlns:wpc="http://schemas.microsoft.com/office/word/2010/wordprocessingCanvas" xmlns:cx="http://schemas.microsoft.com/office/drawing/2014/chartex" xmlns:cx1="http://schemas.microsoft.com/office/drawing/2015/9/8/chartex" xmlns:cx2="http://schemas.microsoft.com/office/drawing/2015/10/21/chartex" xmlns:cx3="http://schemas.microsoft.com/office/drawing/2016/5/9/chartex" xmlns:cx4="http://schemas.microsoft.com/office/drawing/2016/5/10/chartex" xmlns:cx5="http://schemas.microsoft.com/office/drawing/2016/5/11/chartex" xmlns:cx6="http://schemas.microsoft.com/office/drawing/2016/5/12/chartex" xmlns:cx7="http://schemas.microsoft.com/office/drawing/2016/5/13/chartex" xmlns:cx8="http://schemas.microsoft.com/office/drawing/2016/5/14/chartex" xmlns:mc="http://schemas.openxmlformats.org/markup-compatibility/2006" xmlns:aink="http://schemas.microsoft.com/office/drawing/2016/ink" xmlns:am3d="http://schemas.microsoft.com/office/drawing/2017/model3d" xmlns:o="urn:schemas-microsoft-com:office:office" xmlns:r="http://schemas.openxmlformats.org/officeDocument/2006/relationships" xmlns:m="http://schemas.openxmlformats.org/officeDocument/2006/math" xmlns:v="urn:schemas-microsoft-com:vml" xmlns:wp14="http://schemas.microsoft.com/office/word/2010/wordprocessingDrawing" xmlns:wp="http://schemas.openxmlformats.org/drawingml/2006/wordprocessingDrawing" xmlns:w10="urn:schemas-microsoft-com:office:word" xmlns:w="http://schemas.openxmlformats.org/wordprocessingml/2006/main" xmlns:w14="http://schemas.microsoft.com/office/word/2010/wordml" xmlns:w15="http://schemas.microsoft.com/office/word/2012/wordml" xmlns:w16cex="http://schemas.microsoft.com/office/word/2018/wordml/cex" xmlns:w16cid="http://schemas.microsoft.com/office/word/2016/wordml/cid" xmlns:w16="http://schemas.microsoft.com/office/word/2018/wordml" xmlns:w16sdtdh="http://schemas.microsoft.com/office/word/2020/wordml/sdtdatahash" xmlns:w16se="http://schemas.microsoft.com/office/word/2015/wordml/symex" xmlns:wpg="http://schemas.microsoft.com/office/word/2010/wordprocessingGroup" xmlns:wpi="http://schemas.microsoft.com/office/word/2010/wordprocessingInk" xmlns:wne="http://schemas.microsoft.com/office/word/2006/wordml" xmlns:wps="http://schemas.microsoft.com/office/word/2010/wordprocessingShape" mc:Ignorable="w14 w15 w16se w16cid w16 w16cex w16sdtdh wp14">
   <w:endnote w:type="separator" w:id="-1">
     <w:p>
       <w:pPr>
@@ -7871,7 +7996,7 @@
 </file>
 
 <file path=word/footer1.xml><?xml version="1.0" encoding="utf-8"?>
-<w:ftr xmlns:wpc="http://schemas.microsoft.com/office/word/2010/wordprocessingCanvas" xmlns:cx="http://schemas.microsoft.com/office/drawing/2014/chartex" xmlns:cx1="http://schemas.microsoft.com/office/drawing/2015/9/8/chartex" xmlns:cx2="http://schemas.microsoft.com/office/drawing/2015/10/21/chartex" xmlns:cx3="http://schemas.microsoft.com/office/drawing/2016/5/9/chartex" xmlns:cx4="http://schemas.microsoft.com/office/drawing/2016/5/10/chartex" xmlns:cx5="http://schemas.microsoft.com/office/drawing/2016/5/11/chartex" xmlns:cx6="http://schemas.microsoft.com/office/drawing/2016/5/12/chartex" xmlns:cx7="http://schemas.microsoft.com/office/drawing/2016/5/13/chartex" xmlns:cx8="http://schemas.microsoft.com/office/drawing/2016/5/14/chartex" xmlns:mc="http://schemas.openxmlformats.org/markup-compatibility/2006" xmlns:aink="http://schemas.microsoft.com/office/drawing/2016/ink" xmlns:am3d="http://schemas.microsoft.com/office/drawing/2017/model3d" xmlns:o="urn:schemas-microsoft-com:office:office" xmlns:r="http://schemas.openxmlformats.org/officeDocument/2006/relationships" xmlns:m="http://schemas.openxmlformats.org/officeDocument/2006/math" xmlns:v="urn:schemas-microsoft-com:vml" xmlns:wp14="http://schemas.microsoft.com/office/word/2010/wordprocessingDrawing" xmlns:wp="http://schemas.openxmlformats.org/drawingml/2006/wordprocessingDrawing" xmlns:w10="urn:schemas-microsoft-com:office:word" xmlns:w="http://schemas.openxmlformats.org/wordprocessingml/2006/main" xmlns:w14="http://schemas.microsoft.com/office/word/2010/wordml" xmlns:w15="http://schemas.microsoft.com/office/word/2012/wordml" xmlns:w16cex="http://schemas.microsoft.com/office/word/2018/wordml/cex" xmlns:w16cid="http://schemas.microsoft.com/office/word/2016/wordml/cid" xmlns:w16="http://schemas.microsoft.com/office/word/2018/wordml" xmlns:w16se="http://schemas.microsoft.com/office/word/2015/wordml/symex" xmlns:wpg="http://schemas.microsoft.com/office/word/2010/wordprocessingGroup" xmlns:wpi="http://schemas.microsoft.com/office/word/2010/wordprocessingInk" xmlns:wne="http://schemas.microsoft.com/office/word/2006/wordml" xmlns:wps="http://schemas.microsoft.com/office/word/2010/wordprocessingShape" mc:Ignorable="w14 w15 w16se w16cid w16 w16cex wp14">
+<w:ftr xmlns:wpc="http://schemas.microsoft.com/office/word/2010/wordprocessingCanvas" xmlns:cx="http://schemas.microsoft.com/office/drawing/2014/chartex" xmlns:cx1="http://schemas.microsoft.com/office/drawing/2015/9/8/chartex" xmlns:cx2="http://schemas.microsoft.com/office/drawing/2015/10/21/chartex" xmlns:cx3="http://schemas.microsoft.com/office/drawing/2016/5/9/chartex" xmlns:cx4="http://schemas.microsoft.com/office/drawing/2016/5/10/chartex" xmlns:cx5="http://schemas.microsoft.com/office/drawing/2016/5/11/chartex" xmlns:cx6="http://schemas.microsoft.com/office/drawing/2016/5/12/chartex" xmlns:cx7="http://schemas.microsoft.com/office/drawing/2016/5/13/chartex" xmlns:cx8="http://schemas.microsoft.com/office/drawing/2016/5/14/chartex" xmlns:mc="http://schemas.openxmlformats.org/markup-compatibility/2006" xmlns:aink="http://schemas.microsoft.com/office/drawing/2016/ink" xmlns:am3d="http://schemas.microsoft.com/office/drawing/2017/model3d" xmlns:o="urn:schemas-microsoft-com:office:office" xmlns:r="http://schemas.openxmlformats.org/officeDocument/2006/relationships" xmlns:m="http://schemas.openxmlformats.org/officeDocument/2006/math" xmlns:v="urn:schemas-microsoft-com:vml" xmlns:wp14="http://schemas.microsoft.com/office/word/2010/wordprocessingDrawing" xmlns:wp="http://schemas.openxmlformats.org/drawingml/2006/wordprocessingDrawing" xmlns:w10="urn:schemas-microsoft-com:office:word" xmlns:w="http://schemas.openxmlformats.org/wordprocessingml/2006/main" xmlns:w14="http://schemas.microsoft.com/office/word/2010/wordml" xmlns:w15="http://schemas.microsoft.com/office/word/2012/wordml" xmlns:w16cex="http://schemas.microsoft.com/office/word/2018/wordml/cex" xmlns:w16cid="http://schemas.microsoft.com/office/word/2016/wordml/cid" xmlns:w16="http://schemas.microsoft.com/office/word/2018/wordml" xmlns:w16sdtdh="http://schemas.microsoft.com/office/word/2020/wordml/sdtdatahash" xmlns:w16se="http://schemas.microsoft.com/office/word/2015/wordml/symex" xmlns:wpg="http://schemas.microsoft.com/office/word/2010/wordprocessingGroup" xmlns:wpi="http://schemas.microsoft.com/office/word/2010/wordprocessingInk" xmlns:wne="http://schemas.microsoft.com/office/word/2006/wordml" xmlns:wps="http://schemas.microsoft.com/office/word/2010/wordprocessingShape" mc:Ignorable="w14 w15 w16se w16cid w16 w16cex w16sdtdh wp14">
   <w:p>
     <w:pPr>
       <w:tabs>
@@ -7912,7 +8037,7 @@
 </file>
 
 <file path=word/footer2.xml><?xml version="1.0" encoding="utf-8"?>
-<w:ftr xmlns:wpc="http://schemas.microsoft.com/office/word/2010/wordprocessingCanvas" xmlns:cx="http://schemas.microsoft.com/office/drawing/2014/chartex" xmlns:cx1="http://schemas.microsoft.com/office/drawing/2015/9/8/chartex" xmlns:cx2="http://schemas.microsoft.com/office/drawing/2015/10/21/chartex" xmlns:cx3="http://schemas.microsoft.com/office/drawing/2016/5/9/chartex" xmlns:cx4="http://schemas.microsoft.com/office/drawing/2016/5/10/chartex" xmlns:cx5="http://schemas.microsoft.com/office/drawing/2016/5/11/chartex" xmlns:cx6="http://schemas.microsoft.com/office/drawing/2016/5/12/chartex" xmlns:cx7="http://schemas.microsoft.com/office/drawing/2016/5/13/chartex" xmlns:cx8="http://schemas.microsoft.com/office/drawing/2016/5/14/chartex" xmlns:mc="http://schemas.openxmlformats.org/markup-compatibility/2006" xmlns:aink="http://schemas.microsoft.com/office/drawing/2016/ink" xmlns:am3d="http://schemas.microsoft.com/office/drawing/2017/model3d" xmlns:o="urn:schemas-microsoft-com:office:office" xmlns:r="http://schemas.openxmlformats.org/officeDocument/2006/relationships" xmlns:m="http://schemas.openxmlformats.org/officeDocument/2006/math" xmlns:v="urn:schemas-microsoft-com:vml" xmlns:wp14="http://schemas.microsoft.com/office/word/2010/wordprocessingDrawing" xmlns:wp="http://schemas.openxmlformats.org/drawingml/2006/wordprocessingDrawing" xmlns:w10="urn:schemas-microsoft-com:office:word" xmlns:w="http://schemas.openxmlformats.org/wordprocessingml/2006/main" xmlns:w14="http://schemas.microsoft.com/office/word/2010/wordml" xmlns:w15="http://schemas.microsoft.com/office/word/2012/wordml" xmlns:w16cex="http://schemas.microsoft.com/office/word/2018/wordml/cex" xmlns:w16cid="http://schemas.microsoft.com/office/word/2016/wordml/cid" xmlns:w16="http://schemas.microsoft.com/office/word/2018/wordml" xmlns:w16se="http://schemas.microsoft.com/office/word/2015/wordml/symex" xmlns:wpg="http://schemas.microsoft.com/office/word/2010/wordprocessingGroup" xmlns:wpi="http://schemas.microsoft.com/office/word/2010/wordprocessingInk" xmlns:wne="http://schemas.microsoft.com/office/word/2006/wordml" xmlns:wps="http://schemas.microsoft.com/office/word/2010/wordprocessingShape" mc:Ignorable="w14 w15 w16se w16cid w16 w16cex wp14">
+<w:ftr xmlns:wpc="http://schemas.microsoft.com/office/word/2010/wordprocessingCanvas" xmlns:cx="http://schemas.microsoft.com/office/drawing/2014/chartex" xmlns:cx1="http://schemas.microsoft.com/office/drawing/2015/9/8/chartex" xmlns:cx2="http://schemas.microsoft.com/office/drawing/2015/10/21/chartex" xmlns:cx3="http://schemas.microsoft.com/office/drawing/2016/5/9/chartex" xmlns:cx4="http://schemas.microsoft.com/office/drawing/2016/5/10/chartex" xmlns:cx5="http://schemas.microsoft.com/office/drawing/2016/5/11/chartex" xmlns:cx6="http://schemas.microsoft.com/office/drawing/2016/5/12/chartex" xmlns:cx7="http://schemas.microsoft.com/office/drawing/2016/5/13/chartex" xmlns:cx8="http://schemas.microsoft.com/office/drawing/2016/5/14/chartex" xmlns:mc="http://schemas.openxmlformats.org/markup-compatibility/2006" xmlns:aink="http://schemas.microsoft.com/office/drawing/2016/ink" xmlns:am3d="http://schemas.microsoft.com/office/drawing/2017/model3d" xmlns:o="urn:schemas-microsoft-com:office:office" xmlns:r="http://schemas.openxmlformats.org/officeDocument/2006/relationships" xmlns:m="http://schemas.openxmlformats.org/officeDocument/2006/math" xmlns:v="urn:schemas-microsoft-com:vml" xmlns:wp14="http://schemas.microsoft.com/office/word/2010/wordprocessingDrawing" xmlns:wp="http://schemas.openxmlformats.org/drawingml/2006/wordprocessingDrawing" xmlns:w10="urn:schemas-microsoft-com:office:word" xmlns:w="http://schemas.openxmlformats.org/wordprocessingml/2006/main" xmlns:w14="http://schemas.microsoft.com/office/word/2010/wordml" xmlns:w15="http://schemas.microsoft.com/office/word/2012/wordml" xmlns:w16cex="http://schemas.microsoft.com/office/word/2018/wordml/cex" xmlns:w16cid="http://schemas.microsoft.com/office/word/2016/wordml/cid" xmlns:w16="http://schemas.microsoft.com/office/word/2018/wordml" xmlns:w16sdtdh="http://schemas.microsoft.com/office/word/2020/wordml/sdtdatahash" xmlns:w16se="http://schemas.microsoft.com/office/word/2015/wordml/symex" xmlns:wpg="http://schemas.microsoft.com/office/word/2010/wordprocessingGroup" xmlns:wpi="http://schemas.microsoft.com/office/word/2010/wordprocessingInk" xmlns:wne="http://schemas.microsoft.com/office/word/2006/wordml" xmlns:wps="http://schemas.microsoft.com/office/word/2010/wordprocessingShape" mc:Ignorable="w14 w15 w16se w16cid w16 w16cex w16sdtdh wp14">
   <w:p>
     <w:pPr>
       <w:pStyle w:val="Footer"/>
@@ -7992,7 +8117,7 @@
 </file>
 
 <file path=word/footnotes.xml><?xml version="1.0" encoding="utf-8"?>
-<w:footnotes xmlns:wpc="http://schemas.microsoft.com/office/word/2010/wordprocessingCanvas" xmlns:cx="http://schemas.microsoft.com/office/drawing/2014/chartex" xmlns:cx1="http://schemas.microsoft.com/office/drawing/2015/9/8/chartex" xmlns:cx2="http://schemas.microsoft.com/office/drawing/2015/10/21/chartex" xmlns:cx3="http://schemas.microsoft.com/office/drawing/2016/5/9/chartex" xmlns:cx4="http://schemas.microsoft.com/office/drawing/2016/5/10/chartex" xmlns:cx5="http://schemas.microsoft.com/office/drawing/2016/5/11/chartex" xmlns:cx6="http://schemas.microsoft.com/office/drawing/2016/5/12/chartex" xmlns:cx7="http://schemas.microsoft.com/office/drawing/2016/5/13/chartex" xmlns:cx8="http://schemas.microsoft.com/office/drawing/2016/5/14/chartex" xmlns:mc="http://schemas.openxmlformats.org/markup-compatibility/2006" xmlns:aink="http://schemas.microsoft.com/office/drawing/2016/ink" xmlns:am3d="http://schemas.microsoft.com/office/drawing/2017/model3d" xmlns:o="urn:schemas-microsoft-com:office:office" xmlns:r="http://schemas.openxmlformats.org/officeDocument/2006/relationships" xmlns:m="http://schemas.openxmlformats.org/officeDocument/2006/math" xmlns:v="urn:schemas-microsoft-com:vml" xmlns:wp14="http://schemas.microsoft.com/office/word/2010/wordprocessingDrawing" xmlns:wp="http://schemas.openxmlformats.org/drawingml/2006/wordprocessingDrawing" xmlns:w10="urn:schemas-microsoft-com:office:word" xmlns:w="http://schemas.openxmlformats.org/wordprocessingml/2006/main" xmlns:w14="http://schemas.microsoft.com/office/word/2010/wordml" xmlns:w15="http://schemas.microsoft.com/office/word/2012/wordml" xmlns:w16cex="http://schemas.microsoft.com/office/word/2018/wordml/cex" xmlns:w16cid="http://schemas.microsoft.com/office/word/2016/wordml/cid" xmlns:w16="http://schemas.microsoft.com/office/word/2018/wordml" xmlns:w16se="http://schemas.microsoft.com/office/word/2015/wordml/symex" xmlns:wpg="http://schemas.microsoft.com/office/word/2010/wordprocessingGroup" xmlns:wpi="http://schemas.microsoft.com/office/word/2010/wordprocessingInk" xmlns:wne="http://schemas.microsoft.com/office/word/2006/wordml" xmlns:wps="http://schemas.microsoft.com/office/word/2010/wordprocessingShape" mc:Ignorable="w14 w15 w16se w16cid w16 w16cex wp14">
+<w:footnotes xmlns:wpc="http://schemas.microsoft.com/office/word/2010/wordprocessingCanvas" xmlns:cx="http://schemas.microsoft.com/office/drawing/2014/chartex" xmlns:cx1="http://schemas.microsoft.com/office/drawing/2015/9/8/chartex" xmlns:cx2="http://schemas.microsoft.com/office/drawing/2015/10/21/chartex" xmlns:cx3="http://schemas.microsoft.com/office/drawing/2016/5/9/chartex" xmlns:cx4="http://schemas.microsoft.com/office/drawing/2016/5/10/chartex" xmlns:cx5="http://schemas.microsoft.com/office/drawing/2016/5/11/chartex" xmlns:cx6="http://schemas.microsoft.com/office/drawing/2016/5/12/chartex" xmlns:cx7="http://schemas.microsoft.com/office/drawing/2016/5/13/chartex" xmlns:cx8="http://schemas.microsoft.com/office/drawing/2016/5/14/chartex" xmlns:mc="http://schemas.openxmlformats.org/markup-compatibility/2006" xmlns:aink="http://schemas.microsoft.com/office/drawing/2016/ink" xmlns:am3d="http://schemas.microsoft.com/office/drawing/2017/model3d" xmlns:o="urn:schemas-microsoft-com:office:office" xmlns:r="http://schemas.openxmlformats.org/officeDocument/2006/relationships" xmlns:m="http://schemas.openxmlformats.org/officeDocument/2006/math" xmlns:v="urn:schemas-microsoft-com:vml" xmlns:wp14="http://schemas.microsoft.com/office/word/2010/wordprocessingDrawing" xmlns:wp="http://schemas.openxmlformats.org/drawingml/2006/wordprocessingDrawing" xmlns:w10="urn:schemas-microsoft-com:office:word" xmlns:w="http://schemas.openxmlformats.org/wordprocessingml/2006/main" xmlns:w14="http://schemas.microsoft.com/office/word/2010/wordml" xmlns:w15="http://schemas.microsoft.com/office/word/2012/wordml" xmlns:w16cex="http://schemas.microsoft.com/office/word/2018/wordml/cex" xmlns:w16cid="http://schemas.microsoft.com/office/word/2016/wordml/cid" xmlns:w16="http://schemas.microsoft.com/office/word/2018/wordml" xmlns:w16sdtdh="http://schemas.microsoft.com/office/word/2020/wordml/sdtdatahash" xmlns:w16se="http://schemas.microsoft.com/office/word/2015/wordml/symex" xmlns:wpg="http://schemas.microsoft.com/office/word/2010/wordprocessingGroup" xmlns:wpi="http://schemas.microsoft.com/office/word/2010/wordprocessingInk" xmlns:wne="http://schemas.microsoft.com/office/word/2006/wordml" xmlns:wps="http://schemas.microsoft.com/office/word/2010/wordprocessingShape" mc:Ignorable="w14 w15 w16se w16cid w16 w16cex w16sdtdh wp14">
   <w:footnote w:type="separator" w:id="-1">
     <w:p>
       <w:pPr>
@@ -8024,7 +8149,7 @@
 </file>
 
 <file path=word/header1.xml><?xml version="1.0" encoding="utf-8"?>
-<w:hdr xmlns:wpc="http://schemas.microsoft.com/office/word/2010/wordprocessingCanvas" xmlns:cx="http://schemas.microsoft.com/office/drawing/2014/chartex" xmlns:cx1="http://schemas.microsoft.com/office/drawing/2015/9/8/chartex" xmlns:cx2="http://schemas.microsoft.com/office/drawing/2015/10/21/chartex" xmlns:cx3="http://schemas.microsoft.com/office/drawing/2016/5/9/chartex" xmlns:cx4="http://schemas.microsoft.com/office/drawing/2016/5/10/chartex" xmlns:cx5="http://schemas.microsoft.com/office/drawing/2016/5/11/chartex" xmlns:cx6="http://schemas.microsoft.com/office/drawing/2016/5/12/chartex" xmlns:cx7="http://schemas.microsoft.com/office/drawing/2016/5/13/chartex" xmlns:cx8="http://schemas.microsoft.com/office/drawing/2016/5/14/chartex" xmlns:mc="http://schemas.openxmlformats.org/markup-compatibility/2006" xmlns:aink="http://schemas.microsoft.com/office/drawing/2016/ink" xmlns:am3d="http://schemas.microsoft.com/office/drawing/2017/model3d" xmlns:o="urn:schemas-microsoft-com:office:office" xmlns:r="http://schemas.openxmlformats.org/officeDocument/2006/relationships" xmlns:m="http://schemas.openxmlformats.org/officeDocument/2006/math" xmlns:v="urn:schemas-microsoft-com:vml" xmlns:wp14="http://schemas.microsoft.com/office/word/2010/wordprocessingDrawing" xmlns:wp="http://schemas.openxmlformats.org/drawingml/2006/wordprocessingDrawing" xmlns:w10="urn:schemas-microsoft-com:office:word" xmlns:w="http://schemas.openxmlformats.org/wordprocessingml/2006/main" xmlns:w14="http://schemas.microsoft.com/office/word/2010/wordml" xmlns:w15="http://schemas.microsoft.com/office/word/2012/wordml" xmlns:w16cex="http://schemas.microsoft.com/office/word/2018/wordml/cex" xmlns:w16cid="http://schemas.microsoft.com/office/word/2016/wordml/cid" xmlns:w16="http://schemas.microsoft.com/office/word/2018/wordml" xmlns:w16se="http://schemas.microsoft.com/office/word/2015/wordml/symex" xmlns:wpg="http://schemas.microsoft.com/office/word/2010/wordprocessingGroup" xmlns:wpi="http://schemas.microsoft.com/office/word/2010/wordprocessingInk" xmlns:wne="http://schemas.microsoft.com/office/word/2006/wordml" xmlns:wps="http://schemas.microsoft.com/office/word/2010/wordprocessingShape" mc:Ignorable="w14 w15 w16se w16cid w16 w16cex wp14">
+<w:hdr xmlns:wpc="http://schemas.microsoft.com/office/word/2010/wordprocessingCanvas" xmlns:cx="http://schemas.microsoft.com/office/drawing/2014/chartex" xmlns:cx1="http://schemas.microsoft.com/office/drawing/2015/9/8/chartex" xmlns:cx2="http://schemas.microsoft.com/office/drawing/2015/10/21/chartex" xmlns:cx3="http://schemas.microsoft.com/office/drawing/2016/5/9/chartex" xmlns:cx4="http://schemas.microsoft.com/office/drawing/2016/5/10/chartex" xmlns:cx5="http://schemas.microsoft.com/office/drawing/2016/5/11/chartex" xmlns:cx6="http://schemas.microsoft.com/office/drawing/2016/5/12/chartex" xmlns:cx7="http://schemas.microsoft.com/office/drawing/2016/5/13/chartex" xmlns:cx8="http://schemas.microsoft.com/office/drawing/2016/5/14/chartex" xmlns:mc="http://schemas.openxmlformats.org/markup-compatibility/2006" xmlns:aink="http://schemas.microsoft.com/office/drawing/2016/ink" xmlns:am3d="http://schemas.microsoft.com/office/drawing/2017/model3d" xmlns:o="urn:schemas-microsoft-com:office:office" xmlns:r="http://schemas.openxmlformats.org/officeDocument/2006/relationships" xmlns:m="http://schemas.openxmlformats.org/officeDocument/2006/math" xmlns:v="urn:schemas-microsoft-com:vml" xmlns:wp14="http://schemas.microsoft.com/office/word/2010/wordprocessingDrawing" xmlns:wp="http://schemas.openxmlformats.org/drawingml/2006/wordprocessingDrawing" xmlns:w10="urn:schemas-microsoft-com:office:word" xmlns:w="http://schemas.openxmlformats.org/wordprocessingml/2006/main" xmlns:w14="http://schemas.microsoft.com/office/word/2010/wordml" xmlns:w15="http://schemas.microsoft.com/office/word/2012/wordml" xmlns:w16cex="http://schemas.microsoft.com/office/word/2018/wordml/cex" xmlns:w16cid="http://schemas.microsoft.com/office/word/2016/wordml/cid" xmlns:w16="http://schemas.microsoft.com/office/word/2018/wordml" xmlns:w16sdtdh="http://schemas.microsoft.com/office/word/2020/wordml/sdtdatahash" xmlns:w16se="http://schemas.microsoft.com/office/word/2015/wordml/symex" xmlns:wpg="http://schemas.microsoft.com/office/word/2010/wordprocessingGroup" xmlns:wpi="http://schemas.microsoft.com/office/word/2010/wordprocessingInk" xmlns:wne="http://schemas.microsoft.com/office/word/2006/wordml" xmlns:wps="http://schemas.microsoft.com/office/word/2010/wordprocessingShape" mc:Ignorable="w14 w15 w16se w16cid w16 w16cex w16sdtdh wp14">
   <w:p>
     <w:r>
       <w:rPr>
@@ -8041,7 +8166,7 @@
 </file>
 
 <file path=word/header2.xml><?xml version="1.0" encoding="utf-8"?>
-<w:hdr xmlns:wpc="http://schemas.microsoft.com/office/word/2010/wordprocessingCanvas" xmlns:cx="http://schemas.microsoft.com/office/drawing/2014/chartex" xmlns:cx1="http://schemas.microsoft.com/office/drawing/2015/9/8/chartex" xmlns:cx2="http://schemas.microsoft.com/office/drawing/2015/10/21/chartex" xmlns:cx3="http://schemas.microsoft.com/office/drawing/2016/5/9/chartex" xmlns:cx4="http://schemas.microsoft.com/office/drawing/2016/5/10/chartex" xmlns:cx5="http://schemas.microsoft.com/office/drawing/2016/5/11/chartex" xmlns:cx6="http://schemas.microsoft.com/office/drawing/2016/5/12/chartex" xmlns:cx7="http://schemas.microsoft.com/office/drawing/2016/5/13/chartex" xmlns:cx8="http://schemas.microsoft.com/office/drawing/2016/5/14/chartex" xmlns:mc="http://schemas.openxmlformats.org/markup-compatibility/2006" xmlns:aink="http://schemas.microsoft.com/office/drawing/2016/ink" xmlns:am3d="http://schemas.microsoft.com/office/drawing/2017/model3d" xmlns:o="urn:schemas-microsoft-com:office:office" xmlns:r="http://schemas.openxmlformats.org/officeDocument/2006/relationships" xmlns:m="http://schemas.openxmlformats.org/officeDocument/2006/math" xmlns:v="urn:schemas-microsoft-com:vml" xmlns:wp14="http://schemas.microsoft.com/office/word/2010/wordprocessingDrawing" xmlns:wp="http://schemas.openxmlformats.org/drawingml/2006/wordprocessingDrawing" xmlns:w10="urn:schemas-microsoft-com:office:word" xmlns:w="http://schemas.openxmlformats.org/wordprocessingml/2006/main" xmlns:w14="http://schemas.microsoft.com/office/word/2010/wordml" xmlns:w15="http://schemas.microsoft.com/office/word/2012/wordml" xmlns:w16cex="http://schemas.microsoft.com/office/word/2018/wordml/cex" xmlns:w16cid="http://schemas.microsoft.com/office/word/2016/wordml/cid" xmlns:w16="http://schemas.microsoft.com/office/word/2018/wordml" xmlns:w16se="http://schemas.microsoft.com/office/word/2015/wordml/symex" xmlns:wpg="http://schemas.microsoft.com/office/word/2010/wordprocessingGroup" xmlns:wpi="http://schemas.microsoft.com/office/word/2010/wordprocessingInk" xmlns:wne="http://schemas.microsoft.com/office/word/2006/wordml" xmlns:wps="http://schemas.microsoft.com/office/word/2010/wordprocessingShape" mc:Ignorable="w14 w15 w16se w16cid w16 w16cex wp14">
+<w:hdr xmlns:wpc="http://schemas.microsoft.com/office/word/2010/wordprocessingCanvas" xmlns:cx="http://schemas.microsoft.com/office/drawing/2014/chartex" xmlns:cx1="http://schemas.microsoft.com/office/drawing/2015/9/8/chartex" xmlns:cx2="http://schemas.microsoft.com/office/drawing/2015/10/21/chartex" xmlns:cx3="http://schemas.microsoft.com/office/drawing/2016/5/9/chartex" xmlns:cx4="http://schemas.microsoft.com/office/drawing/2016/5/10/chartex" xmlns:cx5="http://schemas.microsoft.com/office/drawing/2016/5/11/chartex" xmlns:cx6="http://schemas.microsoft.com/office/drawing/2016/5/12/chartex" xmlns:cx7="http://schemas.microsoft.com/office/drawing/2016/5/13/chartex" xmlns:cx8="http://schemas.microsoft.com/office/drawing/2016/5/14/chartex" xmlns:mc="http://schemas.openxmlformats.org/markup-compatibility/2006" xmlns:aink="http://schemas.microsoft.com/office/drawing/2016/ink" xmlns:am3d="http://schemas.microsoft.com/office/drawing/2017/model3d" xmlns:o="urn:schemas-microsoft-com:office:office" xmlns:r="http://schemas.openxmlformats.org/officeDocument/2006/relationships" xmlns:m="http://schemas.openxmlformats.org/officeDocument/2006/math" xmlns:v="urn:schemas-microsoft-com:vml" xmlns:wp14="http://schemas.microsoft.com/office/word/2010/wordprocessingDrawing" xmlns:wp="http://schemas.openxmlformats.org/drawingml/2006/wordprocessingDrawing" xmlns:w10="urn:schemas-microsoft-com:office:word" xmlns:w="http://schemas.openxmlformats.org/wordprocessingml/2006/main" xmlns:w14="http://schemas.microsoft.com/office/word/2010/wordml" xmlns:w15="http://schemas.microsoft.com/office/word/2012/wordml" xmlns:w16cex="http://schemas.microsoft.com/office/word/2018/wordml/cex" xmlns:w16cid="http://schemas.microsoft.com/office/word/2016/wordml/cid" xmlns:w16="http://schemas.microsoft.com/office/word/2018/wordml" xmlns:w16sdtdh="http://schemas.microsoft.com/office/word/2020/wordml/sdtdatahash" xmlns:w16se="http://schemas.microsoft.com/office/word/2015/wordml/symex" xmlns:wpg="http://schemas.microsoft.com/office/word/2010/wordprocessingGroup" xmlns:wpi="http://schemas.microsoft.com/office/word/2010/wordprocessingInk" xmlns:wne="http://schemas.microsoft.com/office/word/2006/wordml" xmlns:wps="http://schemas.microsoft.com/office/word/2010/wordprocessingShape" mc:Ignorable="w14 w15 w16se w16cid w16 w16cex w16sdtdh wp14">
   <w:p>
     <w:r>
       <w:rPr>
@@ -8122,9 +8247,9 @@
             </wp:anchor>
           </w:drawing>
         </mc:Choice>
-        <mc:Fallback>
+        <mc:Fallback xmlns:a="http://schemas.openxmlformats.org/drawingml/2006/main" xmlns:pic="http://schemas.openxmlformats.org/drawingml/2006/picture" xmlns:a14="http://schemas.microsoft.com/office/drawing/2010/main">
           <w:pict>
-            <v:rect w14:anchorId="40801F59" id="Rectangle 1" o:spid="_x0000_s1026" style="position:absolute;margin-left:0;margin-top:280.65pt;width:595.3pt;height:229.6pt;z-index:251658242;visibility:visible;mso-wrap-style:square;mso-width-percent:0;mso-height-percent:0;mso-wrap-distance-left:9pt;mso-wrap-distance-top:0;mso-wrap-distance-right:9pt;mso-wrap-distance-bottom:0;mso-position-horizontal:absolute;mso-position-horizontal-relative:page;mso-position-vertical:absolute;mso-position-vertical-relative:page;mso-width-percent:0;mso-height-percent:0;mso-width-relative:margin;mso-height-relative:margin;v-text-anchor:middle" o:gfxdata="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" fillcolor="#f2f2f2 [3052]" stroked="f" strokeweight="2pt">
+            <v:rect id="Rectangle 1" style="position:absolute;margin-left:0;margin-top:280.65pt;width:595.3pt;height:229.6pt;z-index:251658242;visibility:visible;mso-wrap-style:square;mso-width-percent:0;mso-height-percent:0;mso-wrap-distance-left:9pt;mso-wrap-distance-top:0;mso-wrap-distance-right:9pt;mso-wrap-distance-bottom:0;mso-position-horizontal:absolute;mso-position-horizontal-relative:page;mso-position-vertical:absolute;mso-position-vertical-relative:page;mso-width-percent:0;mso-height-percent:0;mso-width-relative:margin;mso-height-relative:margin;v-text-anchor:middle" o:spid="_x0000_s1026" fillcolor="#f2f2f2 [3052]" stroked="f" strokeweight="2pt" w14:anchorId="0B6DF435" o:gfxdata="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">
               <w10:wrap anchorx="page" anchory="page"/>
             </v:rect>
           </w:pict>
@@ -8208,7 +8333,7 @@
 </file>
 
 <file path=word/header3.xml><?xml version="1.0" encoding="utf-8"?>
-<w:hdr xmlns:wpc="http://schemas.microsoft.com/office/word/2010/wordprocessingCanvas" xmlns:cx="http://schemas.microsoft.com/office/drawing/2014/chartex" xmlns:cx1="http://schemas.microsoft.com/office/drawing/2015/9/8/chartex" xmlns:cx2="http://schemas.microsoft.com/office/drawing/2015/10/21/chartex" xmlns:cx3="http://schemas.microsoft.com/office/drawing/2016/5/9/chartex" xmlns:cx4="http://schemas.microsoft.com/office/drawing/2016/5/10/chartex" xmlns:cx5="http://schemas.microsoft.com/office/drawing/2016/5/11/chartex" xmlns:cx6="http://schemas.microsoft.com/office/drawing/2016/5/12/chartex" xmlns:cx7="http://schemas.microsoft.com/office/drawing/2016/5/13/chartex" xmlns:cx8="http://schemas.microsoft.com/office/drawing/2016/5/14/chartex" xmlns:mc="http://schemas.openxmlformats.org/markup-compatibility/2006" xmlns:aink="http://schemas.microsoft.com/office/drawing/2016/ink" xmlns:am3d="http://schemas.microsoft.com/office/drawing/2017/model3d" xmlns:o="urn:schemas-microsoft-com:office:office" xmlns:r="http://schemas.openxmlformats.org/officeDocument/2006/relationships" xmlns:m="http://schemas.openxmlformats.org/officeDocument/2006/math" xmlns:v="urn:schemas-microsoft-com:vml" xmlns:wp14="http://schemas.microsoft.com/office/word/2010/wordprocessingDrawing" xmlns:wp="http://schemas.openxmlformats.org/drawingml/2006/wordprocessingDrawing" xmlns:w10="urn:schemas-microsoft-com:office:word" xmlns:w="http://schemas.openxmlformats.org/wordprocessingml/2006/main" xmlns:w14="http://schemas.microsoft.com/office/word/2010/wordml" xmlns:w15="http://schemas.microsoft.com/office/word/2012/wordml" xmlns:w16cex="http://schemas.microsoft.com/office/word/2018/wordml/cex" xmlns:w16cid="http://schemas.microsoft.com/office/word/2016/wordml/cid" xmlns:w16="http://schemas.microsoft.com/office/word/2018/wordml" xmlns:w16se="http://schemas.microsoft.com/office/word/2015/wordml/symex" xmlns:wpg="http://schemas.microsoft.com/office/word/2010/wordprocessingGroup" xmlns:wpi="http://schemas.microsoft.com/office/word/2010/wordprocessingInk" xmlns:wne="http://schemas.microsoft.com/office/word/2006/wordml" xmlns:wps="http://schemas.microsoft.com/office/word/2010/wordprocessingShape" mc:Ignorable="w14 w15 w16se w16cid w16 w16cex wp14">
+<w:hdr xmlns:wpc="http://schemas.microsoft.com/office/word/2010/wordprocessingCanvas" xmlns:cx="http://schemas.microsoft.com/office/drawing/2014/chartex" xmlns:cx1="http://schemas.microsoft.com/office/drawing/2015/9/8/chartex" xmlns:cx2="http://schemas.microsoft.com/office/drawing/2015/10/21/chartex" xmlns:cx3="http://schemas.microsoft.com/office/drawing/2016/5/9/chartex" xmlns:cx4="http://schemas.microsoft.com/office/drawing/2016/5/10/chartex" xmlns:cx5="http://schemas.microsoft.com/office/drawing/2016/5/11/chartex" xmlns:cx6="http://schemas.microsoft.com/office/drawing/2016/5/12/chartex" xmlns:cx7="http://schemas.microsoft.com/office/drawing/2016/5/13/chartex" xmlns:cx8="http://schemas.microsoft.com/office/drawing/2016/5/14/chartex" xmlns:mc="http://schemas.openxmlformats.org/markup-compatibility/2006" xmlns:aink="http://schemas.microsoft.com/office/drawing/2016/ink" xmlns:am3d="http://schemas.microsoft.com/office/drawing/2017/model3d" xmlns:o="urn:schemas-microsoft-com:office:office" xmlns:r="http://schemas.openxmlformats.org/officeDocument/2006/relationships" xmlns:m="http://schemas.openxmlformats.org/officeDocument/2006/math" xmlns:v="urn:schemas-microsoft-com:vml" xmlns:wp14="http://schemas.microsoft.com/office/word/2010/wordprocessingDrawing" xmlns:wp="http://schemas.openxmlformats.org/drawingml/2006/wordprocessingDrawing" xmlns:w10="urn:schemas-microsoft-com:office:word" xmlns:w="http://schemas.openxmlformats.org/wordprocessingml/2006/main" xmlns:w14="http://schemas.microsoft.com/office/word/2010/wordml" xmlns:w15="http://schemas.microsoft.com/office/word/2012/wordml" xmlns:w16cex="http://schemas.microsoft.com/office/word/2018/wordml/cex" xmlns:w16cid="http://schemas.microsoft.com/office/word/2016/wordml/cid" xmlns:w16="http://schemas.microsoft.com/office/word/2018/wordml" xmlns:w16sdtdh="http://schemas.microsoft.com/office/word/2020/wordml/sdtdatahash" xmlns:w16se="http://schemas.microsoft.com/office/word/2015/wordml/symex" xmlns:wpg="http://schemas.microsoft.com/office/word/2010/wordprocessingGroup" xmlns:wpi="http://schemas.microsoft.com/office/word/2010/wordprocessingInk" xmlns:wne="http://schemas.microsoft.com/office/word/2006/wordml" xmlns:wps="http://schemas.microsoft.com/office/word/2010/wordprocessingShape" mc:Ignorable="w14 w15 w16se w16cid w16 w16cex w16sdtdh wp14">
   <w:sdt>
     <w:sdtPr>
       <w:alias w:val="Title"/>
@@ -8251,7 +8376,7 @@
 </file>
 
 <file path=word/numbering.xml><?xml version="1.0" encoding="utf-8"?>
-<w:numbering xmlns:wpc="http://schemas.microsoft.com/office/word/2010/wordprocessingCanvas" xmlns:cx="http://schemas.microsoft.com/office/drawing/2014/chartex" xmlns:cx1="http://schemas.microsoft.com/office/drawing/2015/9/8/chartex" xmlns:cx2="http://schemas.microsoft.com/office/drawing/2015/10/21/chartex" xmlns:cx3="http://schemas.microsoft.com/office/drawing/2016/5/9/chartex" xmlns:cx4="http://schemas.microsoft.com/office/drawing/2016/5/10/chartex" xmlns:cx5="http://schemas.microsoft.com/office/drawing/2016/5/11/chartex" xmlns:cx6="http://schemas.microsoft.com/office/drawing/2016/5/12/chartex" xmlns:cx7="http://schemas.microsoft.com/office/drawing/2016/5/13/chartex" xmlns:cx8="http://schemas.microsoft.com/office/drawing/2016/5/14/chartex" xmlns:mc="http://schemas.openxmlformats.org/markup-compatibility/2006" xmlns:aink="http://schemas.microsoft.com/office/drawing/2016/ink" xmlns:am3d="http://schemas.microsoft.com/office/drawing/2017/model3d" xmlns:o="urn:schemas-microsoft-com:office:office" xmlns:r="http://schemas.openxmlformats.org/officeDocument/2006/relationships" xmlns:m="http://schemas.openxmlformats.org/officeDocument/2006/math" xmlns:v="urn:schemas-microsoft-com:vml" xmlns:wp14="http://schemas.microsoft.com/office/word/2010/wordprocessingDrawing" xmlns:wp="http://schemas.openxmlformats.org/drawingml/2006/wordprocessingDrawing" xmlns:w10="urn:schemas-microsoft-com:office:word" xmlns:w="http://schemas.openxmlformats.org/wordprocessingml/2006/main" xmlns:w14="http://schemas.microsoft.com/office/word/2010/wordml" xmlns:w15="http://schemas.microsoft.com/office/word/2012/wordml" xmlns:w16cex="http://schemas.microsoft.com/office/word/2018/wordml/cex" xmlns:w16cid="http://schemas.microsoft.com/office/word/2016/wordml/cid" xmlns:w16="http://schemas.microsoft.com/office/word/2018/wordml" xmlns:w16se="http://schemas.microsoft.com/office/word/2015/wordml/symex" xmlns:wpg="http://schemas.microsoft.com/office/word/2010/wordprocessingGroup" xmlns:wpi="http://schemas.microsoft.com/office/word/2010/wordprocessingInk" xmlns:wne="http://schemas.microsoft.com/office/word/2006/wordml" xmlns:wps="http://schemas.microsoft.com/office/word/2010/wordprocessingShape" mc:Ignorable="w14 w15 w16se w16cid w16 w16cex wp14">
+<w:numbering xmlns:wpc="http://schemas.microsoft.com/office/word/2010/wordprocessingCanvas" xmlns:cx="http://schemas.microsoft.com/office/drawing/2014/chartex" xmlns:cx1="http://schemas.microsoft.com/office/drawing/2015/9/8/chartex" xmlns:cx2="http://schemas.microsoft.com/office/drawing/2015/10/21/chartex" xmlns:cx3="http://schemas.microsoft.com/office/drawing/2016/5/9/chartex" xmlns:cx4="http://schemas.microsoft.com/office/drawing/2016/5/10/chartex" xmlns:cx5="http://schemas.microsoft.com/office/drawing/2016/5/11/chartex" xmlns:cx6="http://schemas.microsoft.com/office/drawing/2016/5/12/chartex" xmlns:cx7="http://schemas.microsoft.com/office/drawing/2016/5/13/chartex" xmlns:cx8="http://schemas.microsoft.com/office/drawing/2016/5/14/chartex" xmlns:mc="http://schemas.openxmlformats.org/markup-compatibility/2006" xmlns:aink="http://schemas.microsoft.com/office/drawing/2016/ink" xmlns:am3d="http://schemas.microsoft.com/office/drawing/2017/model3d" xmlns:o="urn:schemas-microsoft-com:office:office" xmlns:r="http://schemas.openxmlformats.org/officeDocument/2006/relationships" xmlns:m="http://schemas.openxmlformats.org/officeDocument/2006/math" xmlns:v="urn:schemas-microsoft-com:vml" xmlns:wp14="http://schemas.microsoft.com/office/word/2010/wordprocessingDrawing" xmlns:wp="http://schemas.openxmlformats.org/drawingml/2006/wordprocessingDrawing" xmlns:w10="urn:schemas-microsoft-com:office:word" xmlns:w="http://schemas.openxmlformats.org/wordprocessingml/2006/main" xmlns:w14="http://schemas.microsoft.com/office/word/2010/wordml" xmlns:w15="http://schemas.microsoft.com/office/word/2012/wordml" xmlns:w16cex="http://schemas.microsoft.com/office/word/2018/wordml/cex" xmlns:w16cid="http://schemas.microsoft.com/office/word/2016/wordml/cid" xmlns:w16="http://schemas.microsoft.com/office/word/2018/wordml" xmlns:w16sdtdh="http://schemas.microsoft.com/office/word/2020/wordml/sdtdatahash" xmlns:w16se="http://schemas.microsoft.com/office/word/2015/wordml/symex" xmlns:wpg="http://schemas.microsoft.com/office/word/2010/wordprocessingGroup" xmlns:wpi="http://schemas.microsoft.com/office/word/2010/wordprocessingInk" xmlns:wne="http://schemas.microsoft.com/office/word/2006/wordml" xmlns:wps="http://schemas.microsoft.com/office/word/2010/wordprocessingShape" mc:Ignorable="w14 w15 w16se w16cid w16 w16cex w16sdtdh wp14">
   <w:abstractNum w:abstractNumId="0" w15:restartNumberingAfterBreak="0">
     <w:nsid w:val="01F83234"/>
     <w:multiLevelType w:val="hybridMultilevel"/>
@@ -8766,9 +8891,9 @@
   </w:abstractNum>
   <w:abstractNum w:abstractNumId="5" w15:restartNumberingAfterBreak="0">
     <w:nsid w:val="527103F1"/>
-    <w:multiLevelType w:val="hybridMultilevel"/>
+    <w:multiLevelType w:val="multilevel"/>
     <w:tmpl w:val="D7A44E12"/>
-    <w:lvl w:ilvl="0" w:tplc="FFFFFFFF">
+    <w:lvl w:ilvl="0">
       <w:start w:val="1"/>
       <w:numFmt w:val="decimal"/>
       <w:pStyle w:val="Heading1"/>
@@ -8778,7 +8903,7 @@
         <w:ind w:left="792" w:hanging="432"/>
       </w:pPr>
     </w:lvl>
-    <w:lvl w:ilvl="1" w:tplc="747E68CE">
+    <w:lvl w:ilvl="1">
       <w:start w:val="1"/>
       <w:numFmt w:val="decimal"/>
       <w:lvlText w:val="%1.%2"/>
@@ -8787,17 +8912,16 @@
         <w:ind w:left="936" w:hanging="576"/>
       </w:pPr>
     </w:lvl>
-    <w:lvl w:ilvl="2" w:tplc="32180BDC">
+    <w:lvl w:ilvl="2">
       <w:start w:val="1"/>
       <w:numFmt w:val="decimal"/>
-      <w:pStyle w:val="Heading3"/>
       <w:lvlText w:val="%1.%2.%3"/>
       <w:lvlJc w:val="left"/>
       <w:pPr>
         <w:ind w:left="1080" w:hanging="720"/>
       </w:pPr>
     </w:lvl>
-    <w:lvl w:ilvl="3" w:tplc="3D2E6A14">
+    <w:lvl w:ilvl="3">
       <w:start w:val="1"/>
       <w:numFmt w:val="decimal"/>
       <w:pStyle w:val="Heading4"/>
@@ -8807,7 +8931,7 @@
         <w:ind w:left="1224" w:hanging="864"/>
       </w:pPr>
     </w:lvl>
-    <w:lvl w:ilvl="4" w:tplc="DF28879E">
+    <w:lvl w:ilvl="4">
       <w:start w:val="1"/>
       <w:numFmt w:val="decimal"/>
       <w:pStyle w:val="Heading5"/>
@@ -8817,7 +8941,7 @@
         <w:ind w:left="1368" w:hanging="1008"/>
       </w:pPr>
     </w:lvl>
-    <w:lvl w:ilvl="5" w:tplc="4A202204">
+    <w:lvl w:ilvl="5">
       <w:start w:val="1"/>
       <w:numFmt w:val="decimal"/>
       <w:pStyle w:val="Heading6"/>
@@ -8827,7 +8951,7 @@
         <w:ind w:left="1512" w:hanging="1152"/>
       </w:pPr>
     </w:lvl>
-    <w:lvl w:ilvl="6" w:tplc="3BDA9A5E">
+    <w:lvl w:ilvl="6">
       <w:start w:val="1"/>
       <w:numFmt w:val="decimal"/>
       <w:pStyle w:val="Heading7"/>
@@ -8837,7 +8961,7 @@
         <w:ind w:left="1656" w:hanging="1296"/>
       </w:pPr>
     </w:lvl>
-    <w:lvl w:ilvl="7" w:tplc="847CF864">
+    <w:lvl w:ilvl="7">
       <w:start w:val="1"/>
       <w:numFmt w:val="decimal"/>
       <w:pStyle w:val="Heading8"/>
@@ -8847,7 +8971,7 @@
         <w:ind w:left="1800" w:hanging="1440"/>
       </w:pPr>
     </w:lvl>
-    <w:lvl w:ilvl="8" w:tplc="C742B68C">
+    <w:lvl w:ilvl="8">
       <w:start w:val="1"/>
       <w:numFmt w:val="decimal"/>
       <w:pStyle w:val="Heading9"/>
@@ -8976,6 +9100,7 @@
     <w:lvl w:ilvl="2">
       <w:start w:val="1"/>
       <w:numFmt w:val="decimal"/>
+      <w:pStyle w:val="Heading3"/>
       <w:lvlText w:val="%1.%2.%3"/>
       <w:lvlJc w:val="left"/>
       <w:pPr>
@@ -9087,10 +9212,7 @@
 </file>
 
 <file path=word/people.xml><?xml version="1.0" encoding="utf-8"?>
-<w15:people xmlns:wpc="http://schemas.microsoft.com/office/word/2010/wordprocessingCanvas" xmlns:cx="http://schemas.microsoft.com/office/drawing/2014/chartex" xmlns:cx1="http://schemas.microsoft.com/office/drawing/2015/9/8/chartex" xmlns:cx2="http://schemas.microsoft.com/office/drawing/2015/10/21/chartex" xmlns:cx3="http://schemas.microsoft.com/office/drawing/2016/5/9/chartex" xmlns:cx4="http://schemas.microsoft.com/office/drawing/2016/5/10/chartex" xmlns:cx5="http://schemas.microsoft.com/office/drawing/2016/5/11/chartex" xmlns:cx6="http://schemas.microsoft.com/office/drawing/2016/5/12/chartex" xmlns:cx7="http://schemas.microsoft.com/office/drawing/2016/5/13/chartex" xmlns:cx8="http://schemas.microsoft.com/office/drawing/2016/5/14/chartex" xmlns:mc="http://schemas.openxmlformats.org/markup-compatibility/2006" xmlns:aink="http://schemas.microsoft.com/office/drawing/2016/ink" xmlns:am3d="http://schemas.microsoft.com/office/drawing/2017/model3d" xmlns:o="urn:schemas-microsoft-com:office:office" xmlns:r="http://schemas.openxmlformats.org/officeDocument/2006/relationships" xmlns:m="http://schemas.openxmlformats.org/officeDocument/2006/math" xmlns:v="urn:schemas-microsoft-com:vml" xmlns:wp14="http://schemas.microsoft.com/office/word/2010/wordprocessingDrawing" xmlns:wp="http://schemas.openxmlformats.org/drawingml/2006/wordprocessingDrawing" xmlns:w10="urn:schemas-microsoft-com:office:word" xmlns:w="http://schemas.openxmlformats.org/wordprocessingml/2006/main" xmlns:w14="http://schemas.microsoft.com/office/word/2010/wordml" xmlns:w15="http://schemas.microsoft.com/office/word/2012/wordml" xmlns:w16cex="http://schemas.microsoft.com/office/word/2018/wordml/cex" xmlns:w16cid="http://schemas.microsoft.com/office/word/2016/wordml/cid" xmlns:w16="http://schemas.microsoft.com/office/word/2018/wordml" xmlns:w16se="http://schemas.microsoft.com/office/word/2015/wordml/symex" xmlns:wpg="http://schemas.microsoft.com/office/word/2010/wordprocessingGroup" xmlns:wpi="http://schemas.microsoft.com/office/word/2010/wordprocessingInk" xmlns:wne="http://schemas.microsoft.com/office/word/2006/wordml" xmlns:wps="http://schemas.microsoft.com/office/word/2010/wordprocessingShape" mc:Ignorable="w14 w15 w16se w16cid w16 w16cex wp14">
-  <w15:person w15:author="James Lane">
-    <w15:presenceInfo w15:providerId="AD" w15:userId="S::JALA3@hscic.gov.uk::21d104c8-dd35-4117-b777-e4c5121c6e65"/>
-  </w15:person>
+<w15:people xmlns:wpc="http://schemas.microsoft.com/office/word/2010/wordprocessingCanvas" xmlns:cx="http://schemas.microsoft.com/office/drawing/2014/chartex" xmlns:cx1="http://schemas.microsoft.com/office/drawing/2015/9/8/chartex" xmlns:cx2="http://schemas.microsoft.com/office/drawing/2015/10/21/chartex" xmlns:cx3="http://schemas.microsoft.com/office/drawing/2016/5/9/chartex" xmlns:cx4="http://schemas.microsoft.com/office/drawing/2016/5/10/chartex" xmlns:cx5="http://schemas.microsoft.com/office/drawing/2016/5/11/chartex" xmlns:cx6="http://schemas.microsoft.com/office/drawing/2016/5/12/chartex" xmlns:cx7="http://schemas.microsoft.com/office/drawing/2016/5/13/chartex" xmlns:cx8="http://schemas.microsoft.com/office/drawing/2016/5/14/chartex" xmlns:mc="http://schemas.openxmlformats.org/markup-compatibility/2006" xmlns:aink="http://schemas.microsoft.com/office/drawing/2016/ink" xmlns:am3d="http://schemas.microsoft.com/office/drawing/2017/model3d" xmlns:o="urn:schemas-microsoft-com:office:office" xmlns:r="http://schemas.openxmlformats.org/officeDocument/2006/relationships" xmlns:m="http://schemas.openxmlformats.org/officeDocument/2006/math" xmlns:v="urn:schemas-microsoft-com:vml" xmlns:wp14="http://schemas.microsoft.com/office/word/2010/wordprocessingDrawing" xmlns:wp="http://schemas.openxmlformats.org/drawingml/2006/wordprocessingDrawing" xmlns:w10="urn:schemas-microsoft-com:office:word" xmlns:w="http://schemas.openxmlformats.org/wordprocessingml/2006/main" xmlns:w14="http://schemas.microsoft.com/office/word/2010/wordml" xmlns:w15="http://schemas.microsoft.com/office/word/2012/wordml" xmlns:w16cex="http://schemas.microsoft.com/office/word/2018/wordml/cex" xmlns:w16cid="http://schemas.microsoft.com/office/word/2016/wordml/cid" xmlns:w16="http://schemas.microsoft.com/office/word/2018/wordml" xmlns:w16sdtdh="http://schemas.microsoft.com/office/word/2020/wordml/sdtdatahash" xmlns:w16se="http://schemas.microsoft.com/office/word/2015/wordml/symex" xmlns:wpg="http://schemas.microsoft.com/office/word/2010/wordprocessingGroup" xmlns:wpi="http://schemas.microsoft.com/office/word/2010/wordprocessingInk" xmlns:wne="http://schemas.microsoft.com/office/word/2006/wordml" xmlns:wps="http://schemas.microsoft.com/office/word/2010/wordprocessingShape" mc:Ignorable="w14 w15 w16se w16cid w16 w16cex w16sdtdh wp14">
   <w15:person w15:author="Harry Plummer">
     <w15:presenceInfo w15:providerId="AD" w15:userId="S::HAPL1@hscic.gov.uk::8aed88b6-ebd7-4f3d-868c-5902f3f3543c"/>
   </w15:person>
@@ -9098,7 +9220,7 @@
 </file>
 
 <file path=word/styles.xml><?xml version="1.0" encoding="utf-8"?>
-<w:styles xmlns:mc="http://schemas.openxmlformats.org/markup-compatibility/2006" xmlns:r="http://schemas.openxmlformats.org/officeDocument/2006/relationships" xmlns:w="http://schemas.openxmlformats.org/wordprocessingml/2006/main" xmlns:w14="http://schemas.microsoft.com/office/word/2010/wordml" xmlns:w15="http://schemas.microsoft.com/office/word/2012/wordml" xmlns:w16cex="http://schemas.microsoft.com/office/word/2018/wordml/cex" xmlns:w16cid="http://schemas.microsoft.com/office/word/2016/wordml/cid" xmlns:w16="http://schemas.microsoft.com/office/word/2018/wordml" xmlns:w16se="http://schemas.microsoft.com/office/word/2015/wordml/symex" mc:Ignorable="w14 w15 w16se w16cid w16 w16cex">
+<w:styles xmlns:mc="http://schemas.openxmlformats.org/markup-compatibility/2006" xmlns:r="http://schemas.openxmlformats.org/officeDocument/2006/relationships" xmlns:w="http://schemas.openxmlformats.org/wordprocessingml/2006/main" xmlns:w14="http://schemas.microsoft.com/office/word/2010/wordml" xmlns:w15="http://schemas.microsoft.com/office/word/2012/wordml" xmlns:w16cex="http://schemas.microsoft.com/office/word/2018/wordml/cex" xmlns:w16cid="http://schemas.microsoft.com/office/word/2016/wordml/cid" xmlns:w16="http://schemas.microsoft.com/office/word/2018/wordml" xmlns:w16sdtdh="http://schemas.microsoft.com/office/word/2020/wordml/sdtdatahash" xmlns:w16se="http://schemas.microsoft.com/office/word/2015/wordml/symex" mc:Ignorable="w14 w15 w16se w16cid w16 w16cex w16sdtdh">
   <w:docDefaults>
     <w:rPrDefault>
       <w:rPr>
@@ -9728,6 +9850,7 @@
   <w:style w:type="character" w:default="1" w:styleId="DefaultParagraphFont">
     <w:name w:val="Default Paragraph Font"/>
     <w:uiPriority w:val="1"/>
+    <w:semiHidden/>
     <w:unhideWhenUsed/>
   </w:style>
   <w:style w:type="table" w:default="1" w:styleId="TableNormal">
@@ -10744,7 +10867,7 @@
 </file>
 
 <file path=word/glossary/document.xml><?xml version="1.0" encoding="utf-8"?>
-<w:glossaryDocument xmlns:wpc="http://schemas.microsoft.com/office/word/2010/wordprocessingCanvas" xmlns:cx="http://schemas.microsoft.com/office/drawing/2014/chartex" xmlns:cx1="http://schemas.microsoft.com/office/drawing/2015/9/8/chartex" xmlns:cx2="http://schemas.microsoft.com/office/drawing/2015/10/21/chartex" xmlns:cx3="http://schemas.microsoft.com/office/drawing/2016/5/9/chartex" xmlns:cx4="http://schemas.microsoft.com/office/drawing/2016/5/10/chartex" xmlns:cx5="http://schemas.microsoft.com/office/drawing/2016/5/11/chartex" xmlns:cx6="http://schemas.microsoft.com/office/drawing/2016/5/12/chartex" xmlns:cx7="http://schemas.microsoft.com/office/drawing/2016/5/13/chartex" xmlns:cx8="http://schemas.microsoft.com/office/drawing/2016/5/14/chartex" xmlns:mc="http://schemas.openxmlformats.org/markup-compatibility/2006" xmlns:aink="http://schemas.microsoft.com/office/drawing/2016/ink" xmlns:am3d="http://schemas.microsoft.com/office/drawing/2017/model3d" xmlns:o="urn:schemas-microsoft-com:office:office" xmlns:r="http://schemas.openxmlformats.org/officeDocument/2006/relationships" xmlns:m="http://schemas.openxmlformats.org/officeDocument/2006/math" xmlns:v="urn:schemas-microsoft-com:vml" xmlns:wp14="http://schemas.microsoft.com/office/word/2010/wordprocessingDrawing" xmlns:wp="http://schemas.openxmlformats.org/drawingml/2006/wordprocessingDrawing" xmlns:w10="urn:schemas-microsoft-com:office:word" xmlns:w="http://schemas.openxmlformats.org/wordprocessingml/2006/main" xmlns:w14="http://schemas.microsoft.com/office/word/2010/wordml" xmlns:w15="http://schemas.microsoft.com/office/word/2012/wordml" xmlns:w16cex="http://schemas.microsoft.com/office/word/2018/wordml/cex" xmlns:w16cid="http://schemas.microsoft.com/office/word/2016/wordml/cid" xmlns:w16="http://schemas.microsoft.com/office/word/2018/wordml" xmlns:w16se="http://schemas.microsoft.com/office/word/2015/wordml/symex" xmlns:wpg="http://schemas.microsoft.com/office/word/2010/wordprocessingGroup" xmlns:wpi="http://schemas.microsoft.com/office/word/2010/wordprocessingInk" xmlns:wne="http://schemas.microsoft.com/office/word/2006/wordml" xmlns:wps="http://schemas.microsoft.com/office/word/2010/wordprocessingShape" mc:Ignorable="w14 w15 w16se w16cid w16 w16cex wp14">
+<w:glossaryDocument xmlns:wpc="http://schemas.microsoft.com/office/word/2010/wordprocessingCanvas" xmlns:cx="http://schemas.microsoft.com/office/drawing/2014/chartex" xmlns:cx1="http://schemas.microsoft.com/office/drawing/2015/9/8/chartex" xmlns:cx2="http://schemas.microsoft.com/office/drawing/2015/10/21/chartex" xmlns:cx3="http://schemas.microsoft.com/office/drawing/2016/5/9/chartex" xmlns:cx4="http://schemas.microsoft.com/office/drawing/2016/5/10/chartex" xmlns:cx5="http://schemas.microsoft.com/office/drawing/2016/5/11/chartex" xmlns:cx6="http://schemas.microsoft.com/office/drawing/2016/5/12/chartex" xmlns:cx7="http://schemas.microsoft.com/office/drawing/2016/5/13/chartex" xmlns:cx8="http://schemas.microsoft.com/office/drawing/2016/5/14/chartex" xmlns:mc="http://schemas.openxmlformats.org/markup-compatibility/2006" xmlns:aink="http://schemas.microsoft.com/office/drawing/2016/ink" xmlns:am3d="http://schemas.microsoft.com/office/drawing/2017/model3d" xmlns:o="urn:schemas-microsoft-com:office:office" xmlns:r="http://schemas.openxmlformats.org/officeDocument/2006/relationships" xmlns:m="http://schemas.openxmlformats.org/officeDocument/2006/math" xmlns:v="urn:schemas-microsoft-com:vml" xmlns:wp14="http://schemas.microsoft.com/office/word/2010/wordprocessingDrawing" xmlns:wp="http://schemas.openxmlformats.org/drawingml/2006/wordprocessingDrawing" xmlns:w10="urn:schemas-microsoft-com:office:word" xmlns:w="http://schemas.openxmlformats.org/wordprocessingml/2006/main" xmlns:w14="http://schemas.microsoft.com/office/word/2010/wordml" xmlns:w15="http://schemas.microsoft.com/office/word/2012/wordml" xmlns:w16cex="http://schemas.microsoft.com/office/word/2018/wordml/cex" xmlns:w16cid="http://schemas.microsoft.com/office/word/2016/wordml/cid" xmlns:w16="http://schemas.microsoft.com/office/word/2018/wordml" xmlns:w16sdtdh="http://schemas.microsoft.com/office/word/2020/wordml/sdtdatahash" xmlns:w16se="http://schemas.microsoft.com/office/word/2015/wordml/symex" xmlns:wpg="http://schemas.microsoft.com/office/word/2010/wordprocessingGroup" xmlns:wpi="http://schemas.microsoft.com/office/word/2010/wordprocessingInk" xmlns:wne="http://schemas.microsoft.com/office/word/2006/wordml" xmlns:wps="http://schemas.microsoft.com/office/word/2010/wordprocessingShape" mc:Ignorable="w14 w15 w16se w16cid w16 w16cex w16sdtdh wp14">
   <w:docParts>
     <w:docPart>
       <w:docPartPr>
@@ -10904,7 +11027,7 @@
 </file>
 
 <file path=word/glossary/fontTable.xml><?xml version="1.0" encoding="utf-8"?>
-<w:fonts xmlns:mc="http://schemas.openxmlformats.org/markup-compatibility/2006" xmlns:r="http://schemas.openxmlformats.org/officeDocument/2006/relationships" xmlns:w="http://schemas.openxmlformats.org/wordprocessingml/2006/main" xmlns:w14="http://schemas.microsoft.com/office/word/2010/wordml" xmlns:w15="http://schemas.microsoft.com/office/word/2012/wordml" xmlns:w16cex="http://schemas.microsoft.com/office/word/2018/wordml/cex" xmlns:w16cid="http://schemas.microsoft.com/office/word/2016/wordml/cid" xmlns:w16="http://schemas.microsoft.com/office/word/2018/wordml" xmlns:w16se="http://schemas.microsoft.com/office/word/2015/wordml/symex" mc:Ignorable="w14 w15 w16se w16cid w16 w16cex">
+<w:fonts xmlns:mc="http://schemas.openxmlformats.org/markup-compatibility/2006" xmlns:r="http://schemas.openxmlformats.org/officeDocument/2006/relationships" xmlns:w="http://schemas.openxmlformats.org/wordprocessingml/2006/main" xmlns:w14="http://schemas.microsoft.com/office/word/2010/wordml" xmlns:w15="http://schemas.microsoft.com/office/word/2012/wordml" xmlns:w16cex="http://schemas.microsoft.com/office/word/2018/wordml/cex" xmlns:w16cid="http://schemas.microsoft.com/office/word/2016/wordml/cid" xmlns:w16="http://schemas.microsoft.com/office/word/2018/wordml" xmlns:w16sdtdh="http://schemas.microsoft.com/office/word/2020/wordml/sdtdatahash" xmlns:w16se="http://schemas.microsoft.com/office/word/2015/wordml/symex" mc:Ignorable="w14 w15 w16se w16cid w16 w16cex w16sdtdh">
   <w:font w:name="Symbol">
     <w:panose1 w:val="05050102010706020507"/>
     <w:charset w:val="02"/>
@@ -11010,7 +11133,7 @@
 </file>
 
 <file path=word/glossary/settings.xml><?xml version="1.0" encoding="utf-8"?>
-<w:settings xmlns:mc="http://schemas.openxmlformats.org/markup-compatibility/2006" xmlns:o="urn:schemas-microsoft-com:office:office" xmlns:r="http://schemas.openxmlformats.org/officeDocument/2006/relationships" xmlns:m="http://schemas.openxmlformats.org/officeDocument/2006/math" xmlns:v="urn:schemas-microsoft-com:vml" xmlns:w10="urn:schemas-microsoft-com:office:word" xmlns:w="http://schemas.openxmlformats.org/wordprocessingml/2006/main" xmlns:w14="http://schemas.microsoft.com/office/word/2010/wordml" xmlns:w15="http://schemas.microsoft.com/office/word/2012/wordml" xmlns:w16cex="http://schemas.microsoft.com/office/word/2018/wordml/cex" xmlns:w16cid="http://schemas.microsoft.com/office/word/2016/wordml/cid" xmlns:w16="http://schemas.microsoft.com/office/word/2018/wordml" xmlns:w16se="http://schemas.microsoft.com/office/word/2015/wordml/symex" xmlns:sl="http://schemas.openxmlformats.org/schemaLibrary/2006/main" mc:Ignorable="w14 w15 w16se w16cid w16 w16cex">
+<w:settings xmlns:mc="http://schemas.openxmlformats.org/markup-compatibility/2006" xmlns:o="urn:schemas-microsoft-com:office:office" xmlns:r="http://schemas.openxmlformats.org/officeDocument/2006/relationships" xmlns:m="http://schemas.openxmlformats.org/officeDocument/2006/math" xmlns:v="urn:schemas-microsoft-com:vml" xmlns:w10="urn:schemas-microsoft-com:office:word" xmlns:w="http://schemas.openxmlformats.org/wordprocessingml/2006/main" xmlns:w14="http://schemas.microsoft.com/office/word/2010/wordml" xmlns:w15="http://schemas.microsoft.com/office/word/2012/wordml" xmlns:w16cex="http://schemas.microsoft.com/office/word/2018/wordml/cex" xmlns:w16cid="http://schemas.microsoft.com/office/word/2016/wordml/cid" xmlns:w16="http://schemas.microsoft.com/office/word/2018/wordml" xmlns:w16sdtdh="http://schemas.microsoft.com/office/word/2020/wordml/sdtdatahash" xmlns:w16se="http://schemas.microsoft.com/office/word/2015/wordml/symex" xmlns:sl="http://schemas.openxmlformats.org/schemaLibrary/2006/main" mc:Ignorable="w14 w15 w16se w16cid w16 w16cex w16sdtdh">
   <w:view w:val="normal"/>
   <w:defaultTabStop w:val="720"/>
   <w:characterSpacingControl w:val="doNotCompress"/>
@@ -11083,7 +11206,7 @@
 </file>
 
 <file path=word/glossary/styles.xml><?xml version="1.0" encoding="utf-8"?>
-<w:styles xmlns:mc="http://schemas.openxmlformats.org/markup-compatibility/2006" xmlns:r="http://schemas.openxmlformats.org/officeDocument/2006/relationships" xmlns:w="http://schemas.openxmlformats.org/wordprocessingml/2006/main" xmlns:w14="http://schemas.microsoft.com/office/word/2010/wordml" xmlns:w15="http://schemas.microsoft.com/office/word/2012/wordml" xmlns:w16cex="http://schemas.microsoft.com/office/word/2018/wordml/cex" xmlns:w16cid="http://schemas.microsoft.com/office/word/2016/wordml/cid" xmlns:w16="http://schemas.microsoft.com/office/word/2018/wordml" xmlns:w16se="http://schemas.microsoft.com/office/word/2015/wordml/symex" mc:Ignorable="w14 w15 w16se w16cid w16 w16cex">
+<w:styles xmlns:mc="http://schemas.openxmlformats.org/markup-compatibility/2006" xmlns:r="http://schemas.openxmlformats.org/officeDocument/2006/relationships" xmlns:w="http://schemas.openxmlformats.org/wordprocessingml/2006/main" xmlns:w14="http://schemas.microsoft.com/office/word/2010/wordml" xmlns:w15="http://schemas.microsoft.com/office/word/2012/wordml" xmlns:w16cex="http://schemas.microsoft.com/office/word/2018/wordml/cex" xmlns:w16cid="http://schemas.microsoft.com/office/word/2016/wordml/cid" xmlns:w16="http://schemas.microsoft.com/office/word/2018/wordml" xmlns:w16sdtdh="http://schemas.microsoft.com/office/word/2020/wordml/sdtdatahash" xmlns:w16se="http://schemas.microsoft.com/office/word/2015/wordml/symex" mc:Ignorable="w14 w15 w16se w16cid w16 w16cex w16sdtdh">
   <w:docDefaults>
     <w:rPrDefault>
       <w:rPr>
@@ -11528,7 +11651,7 @@
 </file>
 
 <file path=word/glossary/webSettings.xml><?xml version="1.0" encoding="utf-8"?>
-<w:webSettings xmlns:mc="http://schemas.openxmlformats.org/markup-compatibility/2006" xmlns:r="http://schemas.openxmlformats.org/officeDocument/2006/relationships" xmlns:w="http://schemas.openxmlformats.org/wordprocessingml/2006/main" xmlns:w14="http://schemas.microsoft.com/office/word/2010/wordml" xmlns:w15="http://schemas.microsoft.com/office/word/2012/wordml" xmlns:w16cex="http://schemas.microsoft.com/office/word/2018/wordml/cex" xmlns:w16cid="http://schemas.microsoft.com/office/word/2016/wordml/cid" xmlns:w16="http://schemas.microsoft.com/office/word/2018/wordml" xmlns:w16se="http://schemas.microsoft.com/office/word/2015/wordml/symex" mc:Ignorable="w14 w15 w16se w16cid w16 w16cex">
+<w:webSettings xmlns:mc="http://schemas.openxmlformats.org/markup-compatibility/2006" xmlns:r="http://schemas.openxmlformats.org/officeDocument/2006/relationships" xmlns:w="http://schemas.openxmlformats.org/wordprocessingml/2006/main" xmlns:w14="http://schemas.microsoft.com/office/word/2010/wordml" xmlns:w15="http://schemas.microsoft.com/office/word/2012/wordml" xmlns:w16cex="http://schemas.microsoft.com/office/word/2018/wordml/cex" xmlns:w16cid="http://schemas.microsoft.com/office/word/2016/wordml/cid" xmlns:w16="http://schemas.microsoft.com/office/word/2018/wordml" xmlns:w16sdtdh="http://schemas.microsoft.com/office/word/2020/wordml/sdtdatahash" xmlns:w16se="http://schemas.microsoft.com/office/word/2015/wordml/symex" mc:Ignorable="w14 w15 w16se w16cid w16 w16cex w16sdtdh">
   <w:optimizeForBrowser/>
   <w:allowPNG/>
 </w:webSettings>
@@ -11821,7 +11944,7 @@
 
 <file path=customXml/item1.xml><?xml version="1.0" encoding="utf-8"?>
 <CoverPageProperties xmlns="http://schemas.microsoft.com/office/2006/coverPageProps">
-  <PublishDate>2021-02-15T00:00:00</PublishDate>
+  <PublishDate>2021-05-24T00:00:00</PublishDate>
   <Abstract/>
   <CompanyAddress/>
   <CompanyPhone/>
@@ -11831,9 +11954,10 @@
 </file>
 
 <file path=customXml/item2.xml><?xml version="1.0" encoding="utf-8"?>
-<ct:contentTypeSchema xmlns:ct="http://schemas.microsoft.com/office/2006/metadata/contentType" xmlns:ma="http://schemas.microsoft.com/office/2006/metadata/properties/metaAttributes" ct:_="" ma:_="" ma:contentTypeName="Document" ma:contentTypeID="0x010100C79444AE57810248B9CEE5B5C5CC24BF" ma:contentTypeVersion="9" ma:contentTypeDescription="Create a new document." ma:contentTypeScope="" ma:versionID="0cee7dfa2c0fca4a154565001b90fb85">
-  <xsd:schema xmlns:xsd="http://www.w3.org/2001/XMLSchema" xmlns:xs="http://www.w3.org/2001/XMLSchema" xmlns:p="http://schemas.microsoft.com/office/2006/metadata/properties" xmlns:ns2="03b27da9-4edd-4e10-a435-c02dc466f9b1" targetNamespace="http://schemas.microsoft.com/office/2006/metadata/properties" ma:root="true" ma:fieldsID="1aa6bb162f7d55a5fb636d20a4d9269b" ns2:_="">
+<ct:contentTypeSchema xmlns:ct="http://schemas.microsoft.com/office/2006/metadata/contentType" xmlns:ma="http://schemas.microsoft.com/office/2006/metadata/properties/metaAttributes" ct:_="" ma:_="" ma:contentTypeName="Document" ma:contentTypeID="0x010100C79444AE57810248B9CEE5B5C5CC24BF" ma:contentTypeVersion="11" ma:contentTypeDescription="Create a new document." ma:contentTypeScope="" ma:versionID="98e8dd58b98d45dbf4a23dda2c93ed34">
+  <xsd:schema xmlns:xsd="http://www.w3.org/2001/XMLSchema" xmlns:xs="http://www.w3.org/2001/XMLSchema" xmlns:p="http://schemas.microsoft.com/office/2006/metadata/properties" xmlns:ns2="03b27da9-4edd-4e10-a435-c02dc466f9b1" xmlns:ns3="8c20de49-1efd-4a05-884d-1f5e90a3c378" targetNamespace="http://schemas.microsoft.com/office/2006/metadata/properties" ma:root="true" ma:fieldsID="4182ee32f00b6de912eafad0a47c64db" ns2:_="" ns3:_="">
     <xsd:import namespace="03b27da9-4edd-4e10-a435-c02dc466f9b1"/>
+    <xsd:import namespace="8c20de49-1efd-4a05-884d-1f5e90a3c378"/>
     <xsd:element name="properties">
       <xsd:complexType>
         <xsd:sequence>
@@ -11849,6 +11973,8 @@
                 <xsd:element ref="ns2:MediaServiceOCR" minOccurs="0"/>
                 <xsd:element ref="ns2:MediaServiceGenerationTime" minOccurs="0"/>
                 <xsd:element ref="ns2:MediaServiceEventHashCode" minOccurs="0"/>
+                <xsd:element ref="ns3:SharedWithUsers" minOccurs="0"/>
+                <xsd:element ref="ns3:SharedWithDetails" minOccurs="0"/>
               </xsd:all>
             </xsd:complexType>
           </xsd:element>
@@ -11906,6 +12032,36 @@
     <xsd:element name="MediaServiceEventHashCode" ma:index="16" nillable="true" ma:displayName="MediaServiceEventHashCode" ma:hidden="true" ma:internalName="MediaServiceEventHashCode" ma:readOnly="true">
       <xsd:simpleType>
         <xsd:restriction base="dms:Text"/>
+      </xsd:simpleType>
+    </xsd:element>
+  </xsd:schema>
+  <xsd:schema xmlns:xsd="http://www.w3.org/2001/XMLSchema" xmlns:xs="http://www.w3.org/2001/XMLSchema" xmlns:dms="http://schemas.microsoft.com/office/2006/documentManagement/types" xmlns:pc="http://schemas.microsoft.com/office/infopath/2007/PartnerControls" targetNamespace="8c20de49-1efd-4a05-884d-1f5e90a3c378" elementFormDefault="qualified">
+    <xsd:import namespace="http://schemas.microsoft.com/office/2006/documentManagement/types"/>
+    <xsd:import namespace="http://schemas.microsoft.com/office/infopath/2007/PartnerControls"/>
+    <xsd:element name="SharedWithUsers" ma:index="17" nillable="true" ma:displayName="Shared With" ma:internalName="SharedWithUsers" ma:readOnly="true">
+      <xsd:complexType>
+        <xsd:complexContent>
+          <xsd:extension base="dms:UserMulti">
+            <xsd:sequence>
+              <xsd:element name="UserInfo" minOccurs="0" maxOccurs="unbounded">
+                <xsd:complexType>
+                  <xsd:sequence>
+                    <xsd:element name="DisplayName" type="xsd:string" minOccurs="0"/>
+                    <xsd:element name="AccountId" type="dms:UserId" minOccurs="0" nillable="true"/>
+                    <xsd:element name="AccountType" type="xsd:string" minOccurs="0"/>
+                  </xsd:sequence>
+                </xsd:complexType>
+              </xsd:element>
+            </xsd:sequence>
+          </xsd:extension>
+        </xsd:complexContent>
+      </xsd:complexType>
+    </xsd:element>
+    <xsd:element name="SharedWithDetails" ma:index="18" nillable="true" ma:displayName="Shared With Details" ma:internalName="SharedWithDetails" ma:readOnly="true">
+      <xsd:simpleType>
+        <xsd:restriction base="dms:Note">
+          <xsd:maxLength value="255"/>
+        </xsd:restriction>
       </xsd:simpleType>
     </xsd:element>
   </xsd:schema>
@@ -12019,7 +12175,15 @@
 
 <file path=customXml/item4.xml><?xml version="1.0" encoding="utf-8"?>
 <p:properties xmlns:p="http://schemas.microsoft.com/office/2006/metadata/properties" xmlns:xsi="http://www.w3.org/2001/XMLSchema-instance" xmlns:pc="http://schemas.microsoft.com/office/infopath/2007/PartnerControls">
-  <documentManagement/>
+  <documentManagement>
+    <SharedWithUsers xmlns="8c20de49-1efd-4a05-884d-1f5e90a3c378">
+      <UserInfo>
+        <DisplayName>Jarvis Dave</DisplayName>
+        <AccountId>338</AccountId>
+        <AccountType/>
+      </UserInfo>
+    </SharedWithUsers>
+  </documentManagement>
 </p:properties>
 </file>
 
@@ -12036,13 +12200,14 @@
 </file>
 
 <file path=customXml/itemProps2.xml><?xml version="1.0" encoding="utf-8"?>
-<ds:datastoreItem xmlns:ds="http://schemas.openxmlformats.org/officeDocument/2006/customXml" ds:itemID="{C941485A-5588-4D35-B6A3-94925AC50F52}">
+<ds:datastoreItem xmlns:ds="http://schemas.openxmlformats.org/officeDocument/2006/customXml" ds:itemID="{8B918269-BE19-4335-915D-5E4829937030}">
   <ds:schemaRefs>
     <ds:schemaRef ds:uri="http://schemas.microsoft.com/office/2006/metadata/contentType"/>
     <ds:schemaRef ds:uri="http://schemas.microsoft.com/office/2006/metadata/properties/metaAttributes"/>
     <ds:schemaRef ds:uri="http://www.w3.org/2001/XMLSchema"/>
     <ds:schemaRef ds:uri="http://schemas.microsoft.com/office/2006/metadata/properties"/>
     <ds:schemaRef ds:uri="03b27da9-4edd-4e10-a435-c02dc466f9b1"/>
+    <ds:schemaRef ds:uri="8c20de49-1efd-4a05-884d-1f5e90a3c378"/>
     <ds:schemaRef ds:uri="http://schemas.microsoft.com/office/2006/documentManagement/types"/>
     <ds:schemaRef ds:uri="http://schemas.microsoft.com/office/infopath/2007/PartnerControls"/>
     <ds:schemaRef ds:uri="http://schemas.openxmlformats.org/package/2006/metadata/core-properties"/>
@@ -12064,8 +12229,16 @@
 <file path=customXml/itemProps4.xml><?xml version="1.0" encoding="utf-8"?>
 <ds:datastoreItem xmlns:ds="http://schemas.openxmlformats.org/officeDocument/2006/customXml" ds:itemID="{5818218F-AB00-4272-A716-DA4688C85ECA}">
   <ds:schemaRefs>
+    <ds:schemaRef ds:uri="http://schemas.openxmlformats.org/package/2006/metadata/core-properties"/>
+    <ds:schemaRef ds:uri="http://www.w3.org/XML/1998/namespace"/>
     <ds:schemaRef ds:uri="http://schemas.microsoft.com/office/2006/metadata/properties"/>
+    <ds:schemaRef ds:uri="http://schemas.microsoft.com/office/2006/documentManagement/types"/>
+    <ds:schemaRef ds:uri="http://purl.org/dc/elements/1.1/"/>
+    <ds:schemaRef ds:uri="http://purl.org/dc/dcmitype/"/>
     <ds:schemaRef ds:uri="http://schemas.microsoft.com/office/infopath/2007/PartnerControls"/>
+    <ds:schemaRef ds:uri="8c20de49-1efd-4a05-884d-1f5e90a3c378"/>
+    <ds:schemaRef ds:uri="03b27da9-4edd-4e10-a435-c02dc466f9b1"/>
+    <ds:schemaRef ds:uri="http://purl.org/dc/terms/"/>
   </ds:schemaRefs>
 </ds:datastoreItem>
 </file>

</xml_diff>

<commit_message>
Aligning onboarding guide in develop with Master
</commit_message>
<xml_diff>
--- a/content/uploads/onboarding/NRL Onboarding Guide for SCRa-only Consumers.docx
+++ b/content/uploads/onboarding/NRL Onboarding Guide for SCRa-only Consumers.docx
@@ -1,6 +1,6 @@
 
 <file path=word/document.xml><?xml version="1.0" encoding="utf-8"?>
-<w:document xmlns:wpc="http://schemas.microsoft.com/office/word/2010/wordprocessingCanvas" xmlns:cx="http://schemas.microsoft.com/office/drawing/2014/chartex" xmlns:cx1="http://schemas.microsoft.com/office/drawing/2015/9/8/chartex" xmlns:cx2="http://schemas.microsoft.com/office/drawing/2015/10/21/chartex" xmlns:cx3="http://schemas.microsoft.com/office/drawing/2016/5/9/chartex" xmlns:cx4="http://schemas.microsoft.com/office/drawing/2016/5/10/chartex" xmlns:cx5="http://schemas.microsoft.com/office/drawing/2016/5/11/chartex" xmlns:cx6="http://schemas.microsoft.com/office/drawing/2016/5/12/chartex" xmlns:cx7="http://schemas.microsoft.com/office/drawing/2016/5/13/chartex" xmlns:cx8="http://schemas.microsoft.com/office/drawing/2016/5/14/chartex" xmlns:mc="http://schemas.openxmlformats.org/markup-compatibility/2006" xmlns:aink="http://schemas.microsoft.com/office/drawing/2016/ink" xmlns:am3d="http://schemas.microsoft.com/office/drawing/2017/model3d" xmlns:o="urn:schemas-microsoft-com:office:office" xmlns:r="http://schemas.openxmlformats.org/officeDocument/2006/relationships" xmlns:m="http://schemas.openxmlformats.org/officeDocument/2006/math" xmlns:v="urn:schemas-microsoft-com:vml" xmlns:wp14="http://schemas.microsoft.com/office/word/2010/wordprocessingDrawing" xmlns:wp="http://schemas.openxmlformats.org/drawingml/2006/wordprocessingDrawing" xmlns:w10="urn:schemas-microsoft-com:office:word" xmlns:w="http://schemas.openxmlformats.org/wordprocessingml/2006/main" xmlns:w14="http://schemas.microsoft.com/office/word/2010/wordml" xmlns:w15="http://schemas.microsoft.com/office/word/2012/wordml" xmlns:w16cex="http://schemas.microsoft.com/office/word/2018/wordml/cex" xmlns:w16cid="http://schemas.microsoft.com/office/word/2016/wordml/cid" xmlns:w16="http://schemas.microsoft.com/office/word/2018/wordml" xmlns:w16se="http://schemas.microsoft.com/office/word/2015/wordml/symex" xmlns:wpg="http://schemas.microsoft.com/office/word/2010/wordprocessingGroup" xmlns:wpi="http://schemas.microsoft.com/office/word/2010/wordprocessingInk" xmlns:wne="http://schemas.microsoft.com/office/word/2006/wordml" xmlns:wps="http://schemas.microsoft.com/office/word/2010/wordprocessingShape" mc:Ignorable="w14 w15 w16se w16cid w16 w16cex wp14">
+<w:document xmlns:wpc="http://schemas.microsoft.com/office/word/2010/wordprocessingCanvas" xmlns:cx="http://schemas.microsoft.com/office/drawing/2014/chartex" xmlns:cx1="http://schemas.microsoft.com/office/drawing/2015/9/8/chartex" xmlns:cx2="http://schemas.microsoft.com/office/drawing/2015/10/21/chartex" xmlns:cx3="http://schemas.microsoft.com/office/drawing/2016/5/9/chartex" xmlns:cx4="http://schemas.microsoft.com/office/drawing/2016/5/10/chartex" xmlns:cx5="http://schemas.microsoft.com/office/drawing/2016/5/11/chartex" xmlns:cx6="http://schemas.microsoft.com/office/drawing/2016/5/12/chartex" xmlns:cx7="http://schemas.microsoft.com/office/drawing/2016/5/13/chartex" xmlns:cx8="http://schemas.microsoft.com/office/drawing/2016/5/14/chartex" xmlns:mc="http://schemas.openxmlformats.org/markup-compatibility/2006" xmlns:aink="http://schemas.microsoft.com/office/drawing/2016/ink" xmlns:am3d="http://schemas.microsoft.com/office/drawing/2017/model3d" xmlns:o="urn:schemas-microsoft-com:office:office" xmlns:r="http://schemas.openxmlformats.org/officeDocument/2006/relationships" xmlns:m="http://schemas.openxmlformats.org/officeDocument/2006/math" xmlns:v="urn:schemas-microsoft-com:vml" xmlns:wp14="http://schemas.microsoft.com/office/word/2010/wordprocessingDrawing" xmlns:wp="http://schemas.openxmlformats.org/drawingml/2006/wordprocessingDrawing" xmlns:w10="urn:schemas-microsoft-com:office:word" xmlns:w="http://schemas.openxmlformats.org/wordprocessingml/2006/main" xmlns:w14="http://schemas.microsoft.com/office/word/2010/wordml" xmlns:w15="http://schemas.microsoft.com/office/word/2012/wordml" xmlns:w16cex="http://schemas.microsoft.com/office/word/2018/wordml/cex" xmlns:w16cid="http://schemas.microsoft.com/office/word/2016/wordml/cid" xmlns:w16="http://schemas.microsoft.com/office/word/2018/wordml" xmlns:w16sdtdh="http://schemas.microsoft.com/office/word/2020/wordml/sdtdatahash" xmlns:w16se="http://schemas.microsoft.com/office/word/2015/wordml/symex" xmlns:wpg="http://schemas.microsoft.com/office/word/2010/wordprocessingGroup" xmlns:wpi="http://schemas.microsoft.com/office/word/2010/wordprocessingInk" xmlns:wne="http://schemas.microsoft.com/office/word/2006/wordml" xmlns:wps="http://schemas.microsoft.com/office/word/2010/wordprocessingShape" mc:Ignorable="w14 w15 w16se w16cid w16 w16cex w16sdtdh wp14">
   <w:body>
     <w:p/>
     <w:p/>
@@ -115,13 +115,13 @@
               </wp:inline>
             </w:drawing>
           </mc:Choice>
-          <mc:Fallback>
+          <mc:Fallback xmlns:a="http://schemas.openxmlformats.org/drawingml/2006/main">
             <w:pict>
-              <v:shapetype w14:anchorId="7D6C90E7" id="_x0000_t202" coordsize="21600,21600" o:spt="202" path="m,l,21600r21600,l21600,xe">
+              <v:shapetype id="_x0000_t202" coordsize="21600,21600" o:spt="202" path="m,l,21600r21600,l21600,xe" w14:anchorId="7D6C90E7">
                 <v:stroke joinstyle="miter"/>
                 <v:path gradientshapeok="t" o:connecttype="rect"/>
               </v:shapetype>
-              <v:shape id="Text Box 2" o:spid="_x0000_s1026" type="#_x0000_t202" style="width:501.7pt;height:173.6pt;visibility:visible;mso-wrap-style:square;mso-left-percent:-10001;mso-top-percent:-10001;mso-position-horizontal:absolute;mso-position-horizontal-relative:char;mso-position-vertical:absolute;mso-position-vertical-relative:line;mso-left-percent:-10001;mso-top-percent:-10001;v-text-anchor:top" o:gfxdata="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" filled="f" stroked="f" strokeweight=".5pt">
+              <v:shape id="Text Box 2" style="width:501.7pt;height:173.6pt;visibility:visible;mso-wrap-style:square;mso-left-percent:-10001;mso-top-percent:-10001;mso-position-horizontal:absolute;mso-position-horizontal-relative:char;mso-position-vertical:absolute;mso-position-vertical-relative:line;mso-left-percent:-10001;mso-top-percent:-10001;v-text-anchor:top" o:spid="_x0000_s1026" filled="f" stroked="f" strokeweight=".5pt" type="#_x0000_t202" o:gfxdata="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">
                 <v:textbox inset="0,0,0,0">
                   <w:txbxContent>
                     <w:sdt>
@@ -154,17 +154,8 @@
                               <w:sz w:val="72"/>
                               <w:szCs w:val="72"/>
                             </w:rPr>
-                            <w:t xml:space="preserve">NRL Onboarding Guide for Consumers using </w:t>
+                            <w:t>NRL Onboarding Guide for Consumers using SCRa</w:t>
                           </w:r>
-                          <w:proofErr w:type="spellStart"/>
-                          <w:r>
-                            <w:rPr>
-                              <w:sz w:val="72"/>
-                              <w:szCs w:val="72"/>
-                            </w:rPr>
-                            <w:t>SCRa</w:t>
-                          </w:r>
-                          <w:proofErr w:type="spellEnd"/>
                         </w:p>
                       </w:sdtContent>
                     </w:sdt>
@@ -190,7 +181,10 @@
         <w:tab/>
       </w:r>
       <w:r>
-        <w:t>Version 1.0</w:t>
+        <w:t>Version 1.</w:t>
+      </w:r>
+      <w:r>
+        <w:t>1</w:t>
       </w:r>
     </w:p>
     <w:p/>
@@ -705,7 +699,14 @@
                 <w:sz w:val="22"/>
                 <w:szCs w:val="22"/>
               </w:rPr>
-              <w:t>1.0</w:t>
+              <w:t>1.</w:t>
+            </w:r>
+            <w:r>
+              <w:rPr>
+                <w:sz w:val="22"/>
+                <w:szCs w:val="22"/>
+              </w:rPr>
+              <w:t>1</w:t>
             </w:r>
           </w:p>
         </w:tc>
@@ -838,7 +839,7 @@
                 <w:docPart w:val="AFFB5330C09B47C9B083024E25764DC0"/>
               </w:placeholder>
               <w:dataBinding w:prefixMappings="xmlns:ns0='http://schemas.microsoft.com/office/2006/coverPageProps' " w:xpath="/ns0:CoverPageProperties[1]/ns0:PublishDate[1]" w:storeItemID="{55AF091B-3C7A-41E3-B477-F2FDAA23CFDA}"/>
-              <w:date w:fullDate="2021-02-15T00:00:00Z">
+              <w:date w:fullDate="2021-05-24T00:00:00Z">
                 <w:dateFormat w:val="dd/MM/yyyy"/>
                 <w:lid w:val="en-GB"/>
                 <w:storeMappedDataAs w:val="dateTime"/>
@@ -860,7 +861,7 @@
                     <w:sz w:val="22"/>
                     <w:szCs w:val="22"/>
                   </w:rPr>
-                  <w:t>15/02/2021</w:t>
+                  <w:t>24/05/2021</w:t>
                 </w:r>
               </w:p>
             </w:sdtContent>
@@ -1971,6 +1972,86 @@
                 <w:szCs w:val="22"/>
               </w:rPr>
               <w:t>Updates following review</w:t>
+            </w:r>
+          </w:p>
+        </w:tc>
+      </w:tr>
+      <w:tr>
+        <w:trPr>
+          <w:trHeight w:val="290"/>
+        </w:trPr>
+        <w:tc>
+          <w:tcPr>
+            <w:tcW w:w="616" w:type="pct"/>
+            <w:tcBorders>
+              <w:right w:val="single" w:sz="2" w:space="0" w:color="B9B9B9"/>
+            </w:tcBorders>
+            <w:vAlign w:val="center"/>
+          </w:tcPr>
+          <w:p>
+            <w:pPr>
+              <w:pStyle w:val="TableText"/>
+              <w:rPr>
+                <w:sz w:val="22"/>
+                <w:szCs w:val="22"/>
+              </w:rPr>
+            </w:pPr>
+            <w:r>
+              <w:rPr>
+                <w:sz w:val="22"/>
+                <w:szCs w:val="22"/>
+              </w:rPr>
+              <w:t>V1.1</w:t>
+            </w:r>
+          </w:p>
+        </w:tc>
+        <w:tc>
+          <w:tcPr>
+            <w:tcW w:w="747" w:type="pct"/>
+            <w:tcBorders>
+              <w:left w:val="single" w:sz="2" w:space="0" w:color="B9B9B9"/>
+              <w:right w:val="single" w:sz="2" w:space="0" w:color="B9B9B9"/>
+            </w:tcBorders>
+            <w:shd w:val="clear" w:color="auto" w:fill="auto"/>
+          </w:tcPr>
+          <w:p>
+            <w:pPr>
+              <w:pStyle w:val="TableText"/>
+              <w:rPr>
+                <w:sz w:val="22"/>
+                <w:szCs w:val="22"/>
+              </w:rPr>
+            </w:pPr>
+            <w:r>
+              <w:rPr>
+                <w:sz w:val="22"/>
+                <w:szCs w:val="22"/>
+              </w:rPr>
+              <w:t>24/05/2021</w:t>
+            </w:r>
+          </w:p>
+        </w:tc>
+        <w:tc>
+          <w:tcPr>
+            <w:tcW w:w="3637" w:type="pct"/>
+            <w:tcBorders>
+              <w:left w:val="single" w:sz="2" w:space="0" w:color="B9B9B9"/>
+            </w:tcBorders>
+          </w:tcPr>
+          <w:p>
+            <w:pPr>
+              <w:pStyle w:val="TableText"/>
+              <w:rPr>
+                <w:sz w:val="22"/>
+                <w:szCs w:val="22"/>
+              </w:rPr>
+            </w:pPr>
+            <w:r>
+              <w:rPr>
+                <w:sz w:val="22"/>
+                <w:szCs w:val="22"/>
+              </w:rPr>
+              <w:t>Removed static documents and replaced with links leading to external SharePoint site.</w:t>
             </w:r>
           </w:p>
         </w:tc>
@@ -2235,7 +2316,14 @@
                 <w:sz w:val="20"/>
                 <w:szCs w:val="20"/>
               </w:rPr>
-              <w:t>15/02/2020</w:t>
+              <w:t>15/02/202</w:t>
+            </w:r>
+            <w:r>
+              <w:rPr>
+                <w:sz w:val="20"/>
+                <w:szCs w:val="20"/>
+              </w:rPr>
+              <w:t>1</w:t>
             </w:r>
           </w:p>
         </w:tc>
@@ -2553,7 +2641,14 @@
                 <w:sz w:val="20"/>
                 <w:szCs w:val="20"/>
               </w:rPr>
-              <w:t>15/02/2020</w:t>
+              <w:t>15/02/202</w:t>
+            </w:r>
+            <w:r>
+              <w:rPr>
+                <w:sz w:val="20"/>
+                <w:szCs w:val="20"/>
+              </w:rPr>
+              <w:t>1</w:t>
             </w:r>
           </w:p>
         </w:tc>
@@ -2804,7 +2899,7 @@
                 <w:sz w:val="20"/>
                 <w:szCs w:val="20"/>
               </w:rPr>
-              <w:t>John Maslen</w:t>
+              <w:t>Jon Maslen</w:t>
             </w:r>
           </w:p>
         </w:tc>
@@ -2827,6 +2922,13 @@
                 <w:szCs w:val="20"/>
               </w:rPr>
             </w:pPr>
+            <w:r>
+              <w:rPr>
+                <w:sz w:val="20"/>
+                <w:szCs w:val="20"/>
+              </w:rPr>
+              <w:t>Jon Maslen</w:t>
+            </w:r>
           </w:p>
         </w:tc>
         <w:tc>
@@ -2876,6 +2978,13 @@
                 <w:szCs w:val="20"/>
               </w:rPr>
             </w:pPr>
+            <w:r>
+              <w:rPr>
+                <w:sz w:val="20"/>
+                <w:szCs w:val="20"/>
+              </w:rPr>
+              <w:t>15/02/2021</w:t>
+            </w:r>
           </w:p>
         </w:tc>
         <w:tc>
@@ -2896,6 +3005,13 @@
                 <w:szCs w:val="20"/>
               </w:rPr>
             </w:pPr>
+            <w:r>
+              <w:rPr>
+                <w:sz w:val="20"/>
+                <w:szCs w:val="20"/>
+              </w:rPr>
+              <w:t>V1.0</w:t>
+            </w:r>
           </w:p>
         </w:tc>
       </w:tr>
@@ -3008,7 +3124,15 @@
               <w:cnfStyle w:val="000000000000" w:firstRow="0" w:lastRow="0" w:firstColumn="0" w:lastColumn="0" w:oddVBand="0" w:evenVBand="0" w:oddHBand="0" w:evenHBand="0" w:firstRowFirstColumn="0" w:firstRowLastColumn="0" w:lastRowFirstColumn="0" w:lastRowLastColumn="0"/>
             </w:pPr>
             <w:r>
-              <w:t>A code applied to a user’s Smartcard (or equivalent), giving access to a particular function. Forms part of the RBAC model.</w:t>
+              <w:t xml:space="preserve">A code applied to a user’s Smartcard (or equivalent), giving access to a particular function. </w:t>
+            </w:r>
+            <w:proofErr w:type="gramStart"/>
+            <w:r>
+              <w:t>Forms</w:t>
+            </w:r>
+            <w:proofErr w:type="gramEnd"/>
+            <w:r>
+              <w:t xml:space="preserve"> part of the RBAC model.</w:t>
             </w:r>
           </w:p>
         </w:tc>
@@ -4826,18 +4950,15 @@
       <w:r>
         <w:t xml:space="preserve"> and the presentation </w:t>
       </w:r>
-      <w:hyperlink r:id="rId17" w:history="1">
+      <w:hyperlink r:id="rId17">
         <w:r>
           <w:rPr>
             <w:rStyle w:val="Hyperlink"/>
             <w:rFonts w:ascii="Arial" w:hAnsi="Arial"/>
           </w:rPr>
-          <w:t>Introduction to the NRL</w:t>
+          <w:t>Introduction to the NRL.</w:t>
         </w:r>
       </w:hyperlink>
-      <w:r>
-        <w:t>.</w:t>
-      </w:r>
     </w:p>
     <w:p/>
     <w:p>
@@ -5157,7 +5278,21 @@
           <w:sz w:val="24"/>
           <w:szCs w:val="24"/>
         </w:rPr>
-        <w:t>Deploy National Identity Hub to all users</w:t>
+        <w:t xml:space="preserve">Deploy </w:t>
+      </w:r>
+      <w:r>
+        <w:rPr>
+          <w:sz w:val="24"/>
+          <w:szCs w:val="24"/>
+        </w:rPr>
+        <w:t>NHS Credential Management</w:t>
+      </w:r>
+      <w:r>
+        <w:rPr>
+          <w:sz w:val="24"/>
+          <w:szCs w:val="24"/>
+        </w:rPr>
+        <w:t xml:space="preserve"> to all users</w:t>
       </w:r>
     </w:p>
     <w:p>
@@ -5360,10 +5495,10 @@
             <v:path o:extrusionok="f" gradientshapeok="t" o:connecttype="rect"/>
             <o:lock v:ext="edit" aspectratio="t"/>
           </v:shapetype>
-          <v:shape id="_x0000_i1025" type="#_x0000_t75" style="width:53pt;height:35.5pt" o:ole="">
+          <v:shape id="_x0000_i1025" type="#_x0000_t75" style="width:52.6pt;height:34.9pt" o:ole="">
             <v:imagedata r:id="rId18" o:title=""/>
           </v:shape>
-          <o:OLEObject Type="Embed" ProgID="Package" ShapeID="_x0000_i1025" DrawAspect="Icon" ObjectID="_1677400326" r:id="rId19"/>
+          <o:OLEObject Type="Embed" ProgID="Package" ShapeID="_x0000_i1025" DrawAspect="Icon" ObjectID="_1688805334" r:id="rId19"/>
         </w:object>
       </w:r>
     </w:p>
@@ -5419,7 +5554,8 @@
         <w:pStyle w:val="ListParagraph"/>
         <w:ind w:left="720" w:firstLine="0"/>
         <w:rPr>
-          <w:color w:val="FF0000"/>
+          <w:i/>
+          <w:iCs/>
         </w:rPr>
       </w:pPr>
       <w:r>
@@ -5442,29 +5578,18 @@
         <w:r>
           <w:rPr>
             <w:rStyle w:val="Hyperlink"/>
-            <w:rFonts w:ascii="Arial" w:hAnsi="Arial"/>
             <w:i/>
             <w:iCs/>
           </w:rPr>
-          <w:t>NRL Onbo</w:t>
+          <w:t>NRL Onboarding Guide for Direct API Integration</w:t>
         </w:r>
         <w:r>
           <w:rPr>
             <w:rStyle w:val="Hyperlink"/>
-            <w:rFonts w:ascii="Arial" w:hAnsi="Arial"/>
             <w:i/>
             <w:iCs/>
           </w:rPr>
-          <w:t>a</w:t>
-        </w:r>
-        <w:r>
-          <w:rPr>
-            <w:rStyle w:val="Hyperlink"/>
-            <w:rFonts w:ascii="Arial" w:hAnsi="Arial"/>
-            <w:i/>
-            <w:iCs/>
-          </w:rPr>
-          <w:t>rding Guide for Direct API Integration</w:t>
+          <w:t>.</w:t>
         </w:r>
       </w:hyperlink>
       <w:r>
@@ -5472,7 +5597,7 @@
           <w:i/>
           <w:iCs/>
         </w:rPr>
-        <w:t>.</w:t>
+        <w:t xml:space="preserve">  </w:t>
       </w:r>
     </w:p>
     <w:p>
@@ -5685,7 +5810,13 @@
         </w:rPr>
       </w:pPr>
       <w:r>
-        <w:t xml:space="preserve">Each user must have the NHS Identity Hub installed on their Desktop </w:t>
+        <w:t xml:space="preserve">Each user must have the </w:t>
+      </w:r>
+      <w:r>
+        <w:t xml:space="preserve">NHS Credential Management </w:t>
+      </w:r>
+      <w:r>
+        <w:t xml:space="preserve">installed on their Desktop </w:t>
       </w:r>
       <w:r>
         <w:rPr>
@@ -5799,7 +5930,15 @@
           <w:t>Consumer Guidance</w:t>
         </w:r>
       </w:hyperlink>
-    </w:p>
+      <w:r>
+        <w:rPr>
+          <w:rStyle w:val="Hyperlink"/>
+          <w:rFonts w:ascii="Arial" w:hAnsi="Arial"/>
+        </w:rPr>
+        <w:t xml:space="preserve"> </w:t>
+      </w:r>
+    </w:p>
+    <w:p/>
     <w:p/>
     <w:p>
       <w:r>
@@ -5837,7 +5976,15 @@
           <w:t>Provider Guidance</w:t>
         </w:r>
       </w:hyperlink>
-    </w:p>
+      <w:r>
+        <w:rPr>
+          <w:rStyle w:val="Hyperlink"/>
+          <w:rFonts w:ascii="Arial" w:hAnsi="Arial"/>
+        </w:rPr>
+        <w:t xml:space="preserve"> </w:t>
+      </w:r>
+    </w:p>
+    <w:p/>
     <w:p/>
     <w:p>
       <w:pPr>
@@ -5849,6 +5996,7 @@
         <w:ind w:left="576"/>
       </w:pPr>
       <w:r>
+        <w:lastRenderedPageBreak/>
         <w:t xml:space="preserve"> </w:t>
       </w:r>
       <w:bookmarkStart w:id="15" w:name="_Toc66776689"/>
@@ -5993,23 +6141,30 @@
         <w:t xml:space="preserve"> has been designed.</w:t>
       </w:r>
     </w:p>
-    <w:bookmarkStart w:id="19" w:name="_MON_1675600872"/>
-    <w:bookmarkEnd w:id="19"/>
-    <w:p>
-      <w:r>
-        <w:object w:dxaOrig="1504" w:dyaOrig="982" w14:anchorId="61DB8020">
-          <v:shape id="_x0000_i1026" type="#_x0000_t75" style="width:75pt;height:49pt" o:ole="">
-            <v:imagedata r:id="rId26" o:title=""/>
-          </v:shape>
-          <o:OLEObject Type="Embed" ProgID="Word.Document.12" ShapeID="_x0000_i1026" DrawAspect="Icon" ObjectID="_1677400327" r:id="rId27">
-            <o:FieldCodes>\s</o:FieldCodes>
-          </o:OLEObject>
-        </w:object>
-      </w:r>
-    </w:p>
-    <w:p>
-      <w:r>
-        <w:t>(LINK TO DOC)</w:t>
+    <w:p/>
+    <w:bookmarkStart w:id="19" w:name="_Toc66776691"/>
+    <w:p>
+      <w:r>
+        <w:fldChar w:fldCharType="begin"/>
+      </w:r>
+      <w:r>
+        <w:instrText>HYPERLINK "https://hscic365.sharepoint.com/:w:/r/sites/NRLNEMSOperations/Shared%20Documents/External%20Access/NRL%20Business%20Requirements%20-%20V1.4.docx?d=w9727d94c079b4576a3aaaf2bee5ecaf3&amp;csf=1&amp;web=1&amp;e=efjOpY"</w:instrText>
+      </w:r>
+      <w:r>
+        <w:fldChar w:fldCharType="separate"/>
+      </w:r>
+      <w:r>
+        <w:rPr>
+          <w:rStyle w:val="Hyperlink"/>
+          <w:rFonts w:ascii="Arial" w:hAnsi="Arial"/>
+        </w:rPr>
+        <w:t>NRL Business Requirements - V1.4</w:t>
+      </w:r>
+      <w:r>
+        <w:fldChar w:fldCharType="end"/>
+      </w:r>
+      <w:r>
+        <w:t xml:space="preserve"> </w:t>
       </w:r>
     </w:p>
     <w:p>
@@ -6020,7 +6175,15 @@
           <w:numId w:val="0"/>
         </w:numPr>
       </w:pPr>
-      <w:bookmarkStart w:id="20" w:name="_Toc66776691"/>
+    </w:p>
+    <w:p>
+      <w:pPr>
+        <w:pStyle w:val="Heading1"/>
+        <w:numPr>
+          <w:ilvl w:val="0"/>
+          <w:numId w:val="0"/>
+        </w:numPr>
+      </w:pPr>
       <w:r>
         <w:t>7</w:t>
       </w:r>
@@ -6030,17 +6193,17 @@
       <w:r>
         <w:t>Live Service Implementation</w:t>
       </w:r>
+      <w:bookmarkEnd w:id="19"/>
+    </w:p>
+    <w:p>
+      <w:pPr>
+        <w:pStyle w:val="Heading2"/>
+      </w:pPr>
+      <w:bookmarkStart w:id="20" w:name="_Toc66776692"/>
+      <w:r>
+        <w:t>Implementation High Level Steps</w:t>
+      </w:r>
       <w:bookmarkEnd w:id="20"/>
-    </w:p>
-    <w:p>
-      <w:pPr>
-        <w:pStyle w:val="Heading2"/>
-      </w:pPr>
-      <w:bookmarkStart w:id="21" w:name="_Toc66776692"/>
-      <w:r>
-        <w:t>Implementation High Level Steps</w:t>
-      </w:r>
-      <w:bookmarkEnd w:id="21"/>
     </w:p>
     <w:p>
       <w:r>
@@ -6143,30 +6306,53 @@
           <w:ilvl w:val="1"/>
           <w:numId w:val="8"/>
         </w:numPr>
-      </w:pPr>
-      <w:bookmarkStart w:id="22" w:name="_Toc66776693"/>
-      <w:r>
-        <w:t>Implementation Pre-requisites</w:t>
-      </w:r>
-      <w:bookmarkEnd w:id="22"/>
+        <w:rPr>
+          <w:highlight w:val="yellow"/>
+        </w:rPr>
+      </w:pPr>
+      <w:bookmarkStart w:id="21" w:name="_Toc66776693"/>
+      <w:r>
+        <w:t>Implementation</w:t>
+      </w:r>
+      <w:r>
+        <w:t xml:space="preserve"> Pre-requisites</w:t>
+      </w:r>
+      <w:bookmarkEnd w:id="21"/>
     </w:p>
     <w:p>
       <w:r>
         <w:t>Before any activity can take place on the Live Service, approval must be granted via a Go / No-Go assessment (usually undertaken as a teleconference). The following checklist must be completed and returned in advance to provide a basis for the assessment:</w:t>
       </w:r>
     </w:p>
-    <w:bookmarkStart w:id="23" w:name="_MON_1634561739"/>
-    <w:bookmarkEnd w:id="23"/>
-    <w:p>
-      <w:r>
-        <w:object w:dxaOrig="1543" w:dyaOrig="1000" w14:anchorId="7320DECA">
-          <v:shape id="_x0000_i1027" type="#_x0000_t75" style="width:77pt;height:50pt" o:ole="">
-            <v:imagedata r:id="rId28" o:title=""/>
-          </v:shape>
-          <o:OLEObject Type="Embed" ProgID="Word.Document.12" ShapeID="_x0000_i1027" DrawAspect="Icon" ObjectID="_1677400328" r:id="rId29">
-            <o:FieldCodes>\s</o:FieldCodes>
-          </o:OLEObject>
-        </w:object>
+    <w:p/>
+    <w:p>
+      <w:hyperlink r:id="rId26">
+        <w:r>
+          <w:rPr>
+            <w:rStyle w:val="Hyperlink"/>
+            <w:rFonts w:ascii="Arial" w:hAnsi="Arial"/>
+          </w:rPr>
+          <w:t xml:space="preserve">Go/No-Go for </w:t>
+        </w:r>
+        <w:proofErr w:type="spellStart"/>
+        <w:r>
+          <w:rPr>
+            <w:rStyle w:val="Hyperlink"/>
+            <w:rFonts w:ascii="Arial" w:hAnsi="Arial"/>
+          </w:rPr>
+          <w:t>SCRa</w:t>
+        </w:r>
+        <w:proofErr w:type="spellEnd"/>
+        <w:r>
+          <w:rPr>
+            <w:rStyle w:val="Hyperlink"/>
+            <w:rFonts w:ascii="Arial" w:hAnsi="Arial"/>
+          </w:rPr>
+          <w:t>-only v0.6</w:t>
+        </w:r>
+      </w:hyperlink>
+      <w:r>
+        <w:t xml:space="preserve"> </w:t>
       </w:r>
     </w:p>
     <w:p>
@@ -6182,13 +6368,13 @@
           <w:numId w:val="8"/>
         </w:numPr>
       </w:pPr>
-      <w:bookmarkStart w:id="24" w:name="_Toc17297385"/>
-      <w:bookmarkStart w:id="25" w:name="_Toc66776694"/>
+      <w:bookmarkStart w:id="22" w:name="_Toc17297385"/>
+      <w:bookmarkStart w:id="23" w:name="_Toc66776694"/>
       <w:r>
         <w:t>RBAC</w:t>
       </w:r>
-      <w:bookmarkEnd w:id="24"/>
-      <w:bookmarkEnd w:id="25"/>
+      <w:bookmarkEnd w:id="22"/>
+      <w:bookmarkEnd w:id="23"/>
     </w:p>
     <w:p>
       <w:pPr>
@@ -6290,12 +6476,19 @@
         <w:rPr>
           <w:rFonts w:cs="Arial"/>
         </w:rPr>
-        <w:t>The codes that should be added will depend on the level of access deemed appropriate by the End User Organisation for each individual user</w:t>
+        <w:t xml:space="preserve">The codes that should be </w:t>
       </w:r>
       <w:r>
         <w:rPr>
           <w:rFonts w:cs="Arial"/>
         </w:rPr>
+        <w:lastRenderedPageBreak/>
+        <w:t>added will depend on the level of access deemed appropriate by the End User Organisation for each individual user</w:t>
+      </w:r>
+      <w:r>
+        <w:rPr>
+          <w:rFonts w:cs="Arial"/>
+        </w:rPr>
         <w:t xml:space="preserve">. </w:t>
       </w:r>
       <w:r>
@@ -6347,7 +6540,7 @@
           <w:rFonts w:cs="Arial"/>
         </w:rPr>
       </w:pPr>
-      <w:hyperlink r:id="rId30">
+      <w:hyperlink r:id="rId27">
         <w:r>
           <w:t xml:space="preserve"> </w:t>
         </w:r>
@@ -6356,42 +6549,7 @@
             <w:rStyle w:val="Hyperlink"/>
             <w:rFonts w:ascii="Arial" w:hAnsi="Arial" w:cs="Arial"/>
           </w:rPr>
-          <w:t>https://developer.nhs.u</w:t>
-        </w:r>
-        <w:r>
-          <w:rPr>
-            <w:rStyle w:val="Hyperlink"/>
-            <w:rFonts w:ascii="Arial" w:hAnsi="Arial" w:cs="Arial"/>
-          </w:rPr>
-          <w:t>k</w:t>
-        </w:r>
-        <w:r>
-          <w:rPr>
-            <w:rStyle w:val="Hyperlink"/>
-            <w:rFonts w:ascii="Arial" w:hAnsi="Arial" w:cs="Arial"/>
-          </w:rPr>
-          <w:t>/apis</w:t>
-        </w:r>
-        <w:r>
-          <w:rPr>
-            <w:rStyle w:val="Hyperlink"/>
-            <w:rFonts w:ascii="Arial" w:hAnsi="Arial" w:cs="Arial"/>
-          </w:rPr>
-          <w:t>/</w:t>
-        </w:r>
-        <w:r>
-          <w:rPr>
-            <w:rStyle w:val="Hyperlink"/>
-            <w:rFonts w:ascii="Arial" w:hAnsi="Arial" w:cs="Arial"/>
-          </w:rPr>
-          <w:t>nrl/</w:t>
-        </w:r>
-        <w:r>
-          <w:rPr>
-            <w:rStyle w:val="Hyperlink"/>
-            <w:rFonts w:ascii="Arial" w:hAnsi="Arial" w:cs="Arial"/>
-          </w:rPr>
-          <w:t xml:space="preserve"> </w:t>
+          <w:t xml:space="preserve">https://developer.nhs.uk/apis/nrl/ </w:t>
         </w:r>
       </w:hyperlink>
       <w:r>
@@ -6752,21 +6910,7 @@
         <w:rPr>
           <w:rFonts w:cs="Arial"/>
         </w:rPr>
-        <w:t xml:space="preserve">Users will also need to be able to perform a patient trace to use the NRL. If they </w:t>
-      </w:r>
-      <w:proofErr w:type="gramStart"/>
-      <w:r>
-        <w:rPr>
-          <w:rFonts w:cs="Arial"/>
-        </w:rPr>
-        <w:t>don’t</w:t>
-      </w:r>
-      <w:proofErr w:type="gramEnd"/>
-      <w:r>
-        <w:rPr>
-          <w:rFonts w:cs="Arial"/>
-        </w:rPr>
-        <w:t xml:space="preserve"> already have this RBAC code it will need to be added</w:t>
+        <w:t>Users will also need to be able to perform a patient trace to use the NRL. If they don’t already have this RBAC code it will need to be added</w:t>
       </w:r>
       <w:r>
         <w:rPr>
@@ -6944,7 +7088,7 @@
         </w:rPr>
         <w:t xml:space="preserve">The addition of RBAC codes needs to be performed by the Registration Authority Manager within your organisation. Guidance for Registration Authority Managers is available on the </w:t>
       </w:r>
-      <w:hyperlink r:id="rId31" w:history="1">
+      <w:hyperlink r:id="rId28" w:history="1">
         <w:r>
           <w:rPr>
             <w:rStyle w:val="Hyperlink"/>
@@ -6959,27 +7103,13 @@
         </w:rPr>
         <w:t xml:space="preserve">, including how to </w:t>
       </w:r>
-      <w:hyperlink r:id="rId32" w:history="1">
+      <w:hyperlink r:id="rId29" w:history="1">
         <w:r>
           <w:rPr>
             <w:rStyle w:val="Hyperlink"/>
             <w:rFonts w:eastAsia="MS Mincho" w:cs="Arial"/>
           </w:rPr>
-          <w:t>assign acces</w:t>
-        </w:r>
-        <w:r>
-          <w:rPr>
-            <w:rStyle w:val="Hyperlink"/>
-            <w:rFonts w:eastAsia="MS Mincho" w:cs="Arial"/>
-          </w:rPr>
-          <w:t>s</w:t>
-        </w:r>
-        <w:r>
-          <w:rPr>
-            <w:rStyle w:val="Hyperlink"/>
-            <w:rFonts w:eastAsia="MS Mincho" w:cs="Arial"/>
-          </w:rPr>
-          <w:t xml:space="preserve"> to users</w:t>
+          <w:t>assign access to users</w:t>
         </w:r>
       </w:hyperlink>
       <w:r>
@@ -6988,7 +7118,7 @@
         </w:rPr>
         <w:t xml:space="preserve"> and how to </w:t>
       </w:r>
-      <w:hyperlink r:id="rId33" w:history="1">
+      <w:hyperlink r:id="rId30" w:history="1">
         <w:r>
           <w:rPr>
             <w:rStyle w:val="Hyperlink"/>
@@ -7028,7 +7158,15 @@
         <w:t>upgrading</w:t>
       </w:r>
       <w:r>
-        <w:t xml:space="preserve"> to the New version of </w:t>
+        <w:t xml:space="preserve"> to the </w:t>
+      </w:r>
+      <w:proofErr w:type="gramStart"/>
+      <w:r>
+        <w:t>New</w:t>
+      </w:r>
+      <w:proofErr w:type="gramEnd"/>
+      <w:r>
+        <w:t xml:space="preserve"> version of </w:t>
       </w:r>
       <w:proofErr w:type="spellStart"/>
       <w:r>
@@ -7238,11 +7376,11 @@
           <w:numId w:val="8"/>
         </w:numPr>
       </w:pPr>
-      <w:bookmarkStart w:id="26" w:name="_Toc66776695"/>
+      <w:bookmarkStart w:id="24" w:name="_Toc66776695"/>
       <w:r>
         <w:t>Configuring devices to work with NHS Identity</w:t>
       </w:r>
-      <w:bookmarkEnd w:id="26"/>
+      <w:bookmarkEnd w:id="24"/>
     </w:p>
     <w:p>
       <w:pPr>
@@ -7282,7 +7420,7 @@
         </w:rPr>
         <w:t xml:space="preserve"> and browser combinations. Please find detailed guidance regarding the different systems/browsers here: </w:t>
       </w:r>
-      <w:hyperlink r:id="rId34" w:history="1">
+      <w:hyperlink r:id="rId31" w:history="1">
         <w:r>
           <w:rPr>
             <w:rStyle w:val="Hyperlink"/>
@@ -7306,8 +7444,8 @@
           <w:numId w:val="0"/>
         </w:numPr>
       </w:pPr>
-      <w:bookmarkStart w:id="27" w:name="_Toc17297389"/>
-      <w:bookmarkStart w:id="28" w:name="_Toc66776696"/>
+      <w:bookmarkStart w:id="25" w:name="_Toc66776696"/>
+      <w:bookmarkStart w:id="26" w:name="_Toc17297389"/>
       <w:r>
         <w:lastRenderedPageBreak/>
         <w:t>8</w:t>
@@ -7315,7 +7453,7 @@
       <w:r>
         <w:t xml:space="preserve"> Post Implementation</w:t>
       </w:r>
-      <w:bookmarkEnd w:id="28"/>
+      <w:bookmarkEnd w:id="25"/>
     </w:p>
     <w:p>
       <w:pPr>
@@ -7328,7 +7466,7 @@
       <w:r>
         <w:t xml:space="preserve">   </w:t>
       </w:r>
-      <w:bookmarkStart w:id="29" w:name="_Toc66776697"/>
+      <w:bookmarkStart w:id="27" w:name="_Toc66776697"/>
       <w:r>
         <w:t>8.1</w:t>
       </w:r>
@@ -7338,17 +7476,12 @@
       <w:r>
         <w:t>Support Model – Process for Raising Incidents</w:t>
       </w:r>
+      <w:bookmarkEnd w:id="26"/>
       <w:bookmarkEnd w:id="27"/>
-      <w:bookmarkEnd w:id="29"/>
-    </w:p>
-    <w:p>
-      <w:proofErr w:type="gramStart"/>
-      <w:r>
-        <w:t>It’s</w:t>
-      </w:r>
-      <w:proofErr w:type="gramEnd"/>
-      <w:r>
-        <w:t xml:space="preserve"> vital that all incidents or requests for support are raised through the appropriate channels so that they can be investigated and resolved as quickly as possible.</w:t>
+    </w:p>
+    <w:p>
+      <w:r>
+        <w:t>It’s vital that all incidents or requests for support are raised through the appropriate channels so that they can be investigated and resolved as quickly as possible.</w:t>
       </w:r>
     </w:p>
     <w:p>
@@ -7373,15 +7506,7 @@
         <w:t xml:space="preserve">Attached is the support model for your information. In summary, the key action is that any incident that is raised </w:t>
       </w:r>
       <w:r>
-        <w:t xml:space="preserve">and </w:t>
-      </w:r>
-      <w:proofErr w:type="gramStart"/>
-      <w:r>
-        <w:t>can’t</w:t>
-      </w:r>
-      <w:proofErr w:type="gramEnd"/>
-      <w:r>
-        <w:t xml:space="preserve"> be resolved locally must be raised to the NHS Digital National Service Desk</w:t>
+        <w:t>and can’t be resolved locally must be raised to the NHS Digital National Service Desk</w:t>
       </w:r>
       <w:r>
         <w:t>:</w:t>
@@ -7400,10 +7525,10 @@
           <w:bCs/>
         </w:rPr>
         <w:object w:dxaOrig="1068" w:dyaOrig="712" w14:anchorId="3E23703F">
-          <v:shape id="_x0000_i1028" type="#_x0000_t75" style="width:53pt;height:36pt" o:ole="">
-            <v:imagedata r:id="rId35" o:title=""/>
+          <v:shape id="_x0000_i1026" type="#_x0000_t75" style="width:52.6pt;height:35.45pt" o:ole="">
+            <v:imagedata r:id="rId32" o:title=""/>
           </v:shape>
-          <o:OLEObject Type="Embed" ProgID="Package" ShapeID="_x0000_i1028" DrawAspect="Icon" ObjectID="_1677400329" r:id="rId36"/>
+          <o:OLEObject Type="Embed" ProgID="Package" ShapeID="_x0000_i1026" DrawAspect="Icon" ObjectID="_1688805335" r:id="rId33"/>
         </w:object>
       </w:r>
     </w:p>
@@ -7448,7 +7573,7 @@
       <w:r>
         <w:t xml:space="preserve">Email: </w:t>
       </w:r>
-      <w:hyperlink r:id="rId37" w:history="1">
+      <w:hyperlink r:id="rId34" w:history="1">
         <w:r>
           <w:rPr>
             <w:rStyle w:val="Hyperlink"/>
@@ -7462,7 +7587,7 @@
       <w:pPr>
         <w:pStyle w:val="Bulletlist"/>
       </w:pPr>
-      <w:hyperlink r:id="rId38" w:anchor="0" w:history="1">
+      <w:hyperlink r:id="rId35" w:anchor="0" w:history="1">
         <w:r>
           <w:rPr>
             <w:rStyle w:val="Hyperlink"/>
@@ -7478,10 +7603,10 @@
     <w:p>
       <w:r>
         <w:object w:dxaOrig="1068" w:dyaOrig="712" w14:anchorId="7095EAB0">
-          <v:shape id="_x0000_i1076" type="#_x0000_t75" style="width:53pt;height:35pt" o:ole="">
-            <v:imagedata r:id="rId39" o:title=""/>
+          <v:shape id="_x0000_i1027" type="#_x0000_t75" style="width:52.6pt;height:34.9pt" o:ole="">
+            <v:imagedata r:id="rId36" o:title=""/>
           </v:shape>
-          <o:OLEObject Type="Embed" ProgID="Package" ShapeID="_x0000_i1076" DrawAspect="Icon" ObjectID="_1677400330" r:id="rId40"/>
+          <o:OLEObject Type="Embed" ProgID="Package" ShapeID="_x0000_i1027" DrawAspect="Icon" ObjectID="_1688805336" r:id="rId37"/>
         </w:object>
       </w:r>
     </w:p>
@@ -7573,7 +7698,7 @@
       <w:r>
         <w:t xml:space="preserve">    </w:t>
       </w:r>
-      <w:bookmarkStart w:id="30" w:name="_Toc66776698"/>
+      <w:bookmarkStart w:id="28" w:name="_Toc66776698"/>
       <w:r>
         <w:t>8.2</w:t>
       </w:r>
@@ -7583,7 +7708,7 @@
       <w:r>
         <w:t>Benefits reporting</w:t>
       </w:r>
-      <w:bookmarkEnd w:id="30"/>
+      <w:bookmarkEnd w:id="28"/>
     </w:p>
     <w:p>
       <w:r>
@@ -7597,7 +7722,7 @@
       <w:r>
         <w:t xml:space="preserve"> quantify and qualify the benefits of using NRL and as such</w:t>
       </w:r>
-      <w:ins w:id="31" w:author="Harry Plummer" w:date="2021-02-08T12:51:00Z">
+      <w:ins w:id="29" w:author="Harry Plummer" w:date="2021-02-08T12:51:00Z">
         <w:r>
           <w:br/>
         </w:r>
@@ -7715,14 +7840,14 @@
           <w:numId w:val="0"/>
         </w:numPr>
       </w:pPr>
-      <w:bookmarkStart w:id="32" w:name="_Toc66776699"/>
+      <w:bookmarkStart w:id="30" w:name="_Toc66776699"/>
       <w:r>
         <w:t xml:space="preserve">9 </w:t>
       </w:r>
       <w:r>
         <w:t>Appendices</w:t>
       </w:r>
-      <w:bookmarkEnd w:id="32"/>
+      <w:bookmarkEnd w:id="30"/>
     </w:p>
     <w:p>
       <w:pPr>
@@ -7732,11 +7857,11 @@
           <w:numId w:val="0"/>
         </w:numPr>
       </w:pPr>
-      <w:bookmarkStart w:id="33" w:name="_Toc63128037"/>
+      <w:bookmarkStart w:id="31" w:name="_Toc63128037"/>
       <w:r>
         <w:t xml:space="preserve">   </w:t>
       </w:r>
-      <w:bookmarkEnd w:id="33"/>
+      <w:bookmarkEnd w:id="31"/>
     </w:p>
     <w:p>
       <w:pPr>
@@ -7749,7 +7874,7 @@
       <w:r>
         <w:t xml:space="preserve">    </w:t>
       </w:r>
-      <w:bookmarkStart w:id="34" w:name="_Toc66776700"/>
+      <w:bookmarkStart w:id="32" w:name="_Toc66776700"/>
       <w:r>
         <w:t>9.1</w:t>
       </w:r>
@@ -7764,7 +7889,7 @@
       <w:r>
         <w:t xml:space="preserve"> Access</w:t>
       </w:r>
-      <w:bookmarkEnd w:id="34"/>
+      <w:bookmarkEnd w:id="32"/>
     </w:p>
     <w:p>
       <w:pPr>
@@ -7812,7 +7937,7 @@
         </w:rPr>
         <w:t xml:space="preserve"> Private Beta can be accessed on the following link: </w:t>
       </w:r>
-      <w:hyperlink r:id="rId41">
+      <w:hyperlink r:id="rId38">
         <w:r>
           <w:rPr>
             <w:rStyle w:val="Hyperlink"/>
@@ -7828,7 +7953,7 @@
     <w:p/>
     <w:p/>
     <w:sectPr>
-      <w:headerReference w:type="default" r:id="rId42"/>
+      <w:headerReference w:type="default" r:id="rId39"/>
       <w:pgSz w:w="11906" w:h="16838"/>
       <w:pgMar w:top="1021" w:right="1021" w:bottom="1021" w:left="1021" w:header="454" w:footer="557" w:gutter="0"/>
       <w:cols w:space="708"/>
@@ -7839,7 +7964,7 @@
 </file>
 
 <file path=word/endnotes.xml><?xml version="1.0" encoding="utf-8"?>
-<w:endnotes xmlns:wpc="http://schemas.microsoft.com/office/word/2010/wordprocessingCanvas" xmlns:cx="http://schemas.microsoft.com/office/drawing/2014/chartex" xmlns:cx1="http://schemas.microsoft.com/office/drawing/2015/9/8/chartex" xmlns:cx2="http://schemas.microsoft.com/office/drawing/2015/10/21/chartex" xmlns:cx3="http://schemas.microsoft.com/office/drawing/2016/5/9/chartex" xmlns:cx4="http://schemas.microsoft.com/office/drawing/2016/5/10/chartex" xmlns:cx5="http://schemas.microsoft.com/office/drawing/2016/5/11/chartex" xmlns:cx6="http://schemas.microsoft.com/office/drawing/2016/5/12/chartex" xmlns:cx7="http://schemas.microsoft.com/office/drawing/2016/5/13/chartex" xmlns:cx8="http://schemas.microsoft.com/office/drawing/2016/5/14/chartex" xmlns:mc="http://schemas.openxmlformats.org/markup-compatibility/2006" xmlns:aink="http://schemas.microsoft.com/office/drawing/2016/ink" xmlns:am3d="http://schemas.microsoft.com/office/drawing/2017/model3d" xmlns:o="urn:schemas-microsoft-com:office:office" xmlns:r="http://schemas.openxmlformats.org/officeDocument/2006/relationships" xmlns:m="http://schemas.openxmlformats.org/officeDocument/2006/math" xmlns:v="urn:schemas-microsoft-com:vml" xmlns:wp14="http://schemas.microsoft.com/office/word/2010/wordprocessingDrawing" xmlns:wp="http://schemas.openxmlformats.org/drawingml/2006/wordprocessingDrawing" xmlns:w10="urn:schemas-microsoft-com:office:word" xmlns:w="http://schemas.openxmlformats.org/wordprocessingml/2006/main" xmlns:w14="http://schemas.microsoft.com/office/word/2010/wordml" xmlns:w15="http://schemas.microsoft.com/office/word/2012/wordml" xmlns:w16cex="http://schemas.microsoft.com/office/word/2018/wordml/cex" xmlns:w16cid="http://schemas.microsoft.com/office/word/2016/wordml/cid" xmlns:w16="http://schemas.microsoft.com/office/word/2018/wordml" xmlns:w16se="http://schemas.microsoft.com/office/word/2015/wordml/symex" xmlns:wpg="http://schemas.microsoft.com/office/word/2010/wordprocessingGroup" xmlns:wpi="http://schemas.microsoft.com/office/word/2010/wordprocessingInk" xmlns:wne="http://schemas.microsoft.com/office/word/2006/wordml" xmlns:wps="http://schemas.microsoft.com/office/word/2010/wordprocessingShape" mc:Ignorable="w14 w15 w16se w16cid w16 w16cex wp14">
+<w:endnotes xmlns:wpc="http://schemas.microsoft.com/office/word/2010/wordprocessingCanvas" xmlns:cx="http://schemas.microsoft.com/office/drawing/2014/chartex" xmlns:cx1="http://schemas.microsoft.com/office/drawing/2015/9/8/chartex" xmlns:cx2="http://schemas.microsoft.com/office/drawing/2015/10/21/chartex" xmlns:cx3="http://schemas.microsoft.com/office/drawing/2016/5/9/chartex" xmlns:cx4="http://schemas.microsoft.com/office/drawing/2016/5/10/chartex" xmlns:cx5="http://schemas.microsoft.com/office/drawing/2016/5/11/chartex" xmlns:cx6="http://schemas.microsoft.com/office/drawing/2016/5/12/chartex" xmlns:cx7="http://schemas.microsoft.com/office/drawing/2016/5/13/chartex" xmlns:cx8="http://schemas.microsoft.com/office/drawing/2016/5/14/chartex" xmlns:mc="http://schemas.openxmlformats.org/markup-compatibility/2006" xmlns:aink="http://schemas.microsoft.com/office/drawing/2016/ink" xmlns:am3d="http://schemas.microsoft.com/office/drawing/2017/model3d" xmlns:o="urn:schemas-microsoft-com:office:office" xmlns:r="http://schemas.openxmlformats.org/officeDocument/2006/relationships" xmlns:m="http://schemas.openxmlformats.org/officeDocument/2006/math" xmlns:v="urn:schemas-microsoft-com:vml" xmlns:wp14="http://schemas.microsoft.com/office/word/2010/wordprocessingDrawing" xmlns:wp="http://schemas.openxmlformats.org/drawingml/2006/wordprocessingDrawing" xmlns:w10="urn:schemas-microsoft-com:office:word" xmlns:w="http://schemas.openxmlformats.org/wordprocessingml/2006/main" xmlns:w14="http://schemas.microsoft.com/office/word/2010/wordml" xmlns:w15="http://schemas.microsoft.com/office/word/2012/wordml" xmlns:w16cex="http://schemas.microsoft.com/office/word/2018/wordml/cex" xmlns:w16cid="http://schemas.microsoft.com/office/word/2016/wordml/cid" xmlns:w16="http://schemas.microsoft.com/office/word/2018/wordml" xmlns:w16sdtdh="http://schemas.microsoft.com/office/word/2020/wordml/sdtdatahash" xmlns:w16se="http://schemas.microsoft.com/office/word/2015/wordml/symex" xmlns:wpg="http://schemas.microsoft.com/office/word/2010/wordprocessingGroup" xmlns:wpi="http://schemas.microsoft.com/office/word/2010/wordprocessingInk" xmlns:wne="http://schemas.microsoft.com/office/word/2006/wordml" xmlns:wps="http://schemas.microsoft.com/office/word/2010/wordprocessingShape" mc:Ignorable="w14 w15 w16se w16cid w16 w16cex w16sdtdh wp14">
   <w:endnote w:type="separator" w:id="-1">
     <w:p>
       <w:pPr>
@@ -7871,7 +7996,7 @@
 </file>
 
 <file path=word/footer1.xml><?xml version="1.0" encoding="utf-8"?>
-<w:ftr xmlns:wpc="http://schemas.microsoft.com/office/word/2010/wordprocessingCanvas" xmlns:cx="http://schemas.microsoft.com/office/drawing/2014/chartex" xmlns:cx1="http://schemas.microsoft.com/office/drawing/2015/9/8/chartex" xmlns:cx2="http://schemas.microsoft.com/office/drawing/2015/10/21/chartex" xmlns:cx3="http://schemas.microsoft.com/office/drawing/2016/5/9/chartex" xmlns:cx4="http://schemas.microsoft.com/office/drawing/2016/5/10/chartex" xmlns:cx5="http://schemas.microsoft.com/office/drawing/2016/5/11/chartex" xmlns:cx6="http://schemas.microsoft.com/office/drawing/2016/5/12/chartex" xmlns:cx7="http://schemas.microsoft.com/office/drawing/2016/5/13/chartex" xmlns:cx8="http://schemas.microsoft.com/office/drawing/2016/5/14/chartex" xmlns:mc="http://schemas.openxmlformats.org/markup-compatibility/2006" xmlns:aink="http://schemas.microsoft.com/office/drawing/2016/ink" xmlns:am3d="http://schemas.microsoft.com/office/drawing/2017/model3d" xmlns:o="urn:schemas-microsoft-com:office:office" xmlns:r="http://schemas.openxmlformats.org/officeDocument/2006/relationships" xmlns:m="http://schemas.openxmlformats.org/officeDocument/2006/math" xmlns:v="urn:schemas-microsoft-com:vml" xmlns:wp14="http://schemas.microsoft.com/office/word/2010/wordprocessingDrawing" xmlns:wp="http://schemas.openxmlformats.org/drawingml/2006/wordprocessingDrawing" xmlns:w10="urn:schemas-microsoft-com:office:word" xmlns:w="http://schemas.openxmlformats.org/wordprocessingml/2006/main" xmlns:w14="http://schemas.microsoft.com/office/word/2010/wordml" xmlns:w15="http://schemas.microsoft.com/office/word/2012/wordml" xmlns:w16cex="http://schemas.microsoft.com/office/word/2018/wordml/cex" xmlns:w16cid="http://schemas.microsoft.com/office/word/2016/wordml/cid" xmlns:w16="http://schemas.microsoft.com/office/word/2018/wordml" xmlns:w16se="http://schemas.microsoft.com/office/word/2015/wordml/symex" xmlns:wpg="http://schemas.microsoft.com/office/word/2010/wordprocessingGroup" xmlns:wpi="http://schemas.microsoft.com/office/word/2010/wordprocessingInk" xmlns:wne="http://schemas.microsoft.com/office/word/2006/wordml" xmlns:wps="http://schemas.microsoft.com/office/word/2010/wordprocessingShape" mc:Ignorable="w14 w15 w16se w16cid w16 w16cex wp14">
+<w:ftr xmlns:wpc="http://schemas.microsoft.com/office/word/2010/wordprocessingCanvas" xmlns:cx="http://schemas.microsoft.com/office/drawing/2014/chartex" xmlns:cx1="http://schemas.microsoft.com/office/drawing/2015/9/8/chartex" xmlns:cx2="http://schemas.microsoft.com/office/drawing/2015/10/21/chartex" xmlns:cx3="http://schemas.microsoft.com/office/drawing/2016/5/9/chartex" xmlns:cx4="http://schemas.microsoft.com/office/drawing/2016/5/10/chartex" xmlns:cx5="http://schemas.microsoft.com/office/drawing/2016/5/11/chartex" xmlns:cx6="http://schemas.microsoft.com/office/drawing/2016/5/12/chartex" xmlns:cx7="http://schemas.microsoft.com/office/drawing/2016/5/13/chartex" xmlns:cx8="http://schemas.microsoft.com/office/drawing/2016/5/14/chartex" xmlns:mc="http://schemas.openxmlformats.org/markup-compatibility/2006" xmlns:aink="http://schemas.microsoft.com/office/drawing/2016/ink" xmlns:am3d="http://schemas.microsoft.com/office/drawing/2017/model3d" xmlns:o="urn:schemas-microsoft-com:office:office" xmlns:r="http://schemas.openxmlformats.org/officeDocument/2006/relationships" xmlns:m="http://schemas.openxmlformats.org/officeDocument/2006/math" xmlns:v="urn:schemas-microsoft-com:vml" xmlns:wp14="http://schemas.microsoft.com/office/word/2010/wordprocessingDrawing" xmlns:wp="http://schemas.openxmlformats.org/drawingml/2006/wordprocessingDrawing" xmlns:w10="urn:schemas-microsoft-com:office:word" xmlns:w="http://schemas.openxmlformats.org/wordprocessingml/2006/main" xmlns:w14="http://schemas.microsoft.com/office/word/2010/wordml" xmlns:w15="http://schemas.microsoft.com/office/word/2012/wordml" xmlns:w16cex="http://schemas.microsoft.com/office/word/2018/wordml/cex" xmlns:w16cid="http://schemas.microsoft.com/office/word/2016/wordml/cid" xmlns:w16="http://schemas.microsoft.com/office/word/2018/wordml" xmlns:w16sdtdh="http://schemas.microsoft.com/office/word/2020/wordml/sdtdatahash" xmlns:w16se="http://schemas.microsoft.com/office/word/2015/wordml/symex" xmlns:wpg="http://schemas.microsoft.com/office/word/2010/wordprocessingGroup" xmlns:wpi="http://schemas.microsoft.com/office/word/2010/wordprocessingInk" xmlns:wne="http://schemas.microsoft.com/office/word/2006/wordml" xmlns:wps="http://schemas.microsoft.com/office/word/2010/wordprocessingShape" mc:Ignorable="w14 w15 w16se w16cid w16 w16cex w16sdtdh wp14">
   <w:p>
     <w:pPr>
       <w:tabs>
@@ -7912,7 +8037,7 @@
 </file>
 
 <file path=word/footer2.xml><?xml version="1.0" encoding="utf-8"?>
-<w:ftr xmlns:wpc="http://schemas.microsoft.com/office/word/2010/wordprocessingCanvas" xmlns:cx="http://schemas.microsoft.com/office/drawing/2014/chartex" xmlns:cx1="http://schemas.microsoft.com/office/drawing/2015/9/8/chartex" xmlns:cx2="http://schemas.microsoft.com/office/drawing/2015/10/21/chartex" xmlns:cx3="http://schemas.microsoft.com/office/drawing/2016/5/9/chartex" xmlns:cx4="http://schemas.microsoft.com/office/drawing/2016/5/10/chartex" xmlns:cx5="http://schemas.microsoft.com/office/drawing/2016/5/11/chartex" xmlns:cx6="http://schemas.microsoft.com/office/drawing/2016/5/12/chartex" xmlns:cx7="http://schemas.microsoft.com/office/drawing/2016/5/13/chartex" xmlns:cx8="http://schemas.microsoft.com/office/drawing/2016/5/14/chartex" xmlns:mc="http://schemas.openxmlformats.org/markup-compatibility/2006" xmlns:aink="http://schemas.microsoft.com/office/drawing/2016/ink" xmlns:am3d="http://schemas.microsoft.com/office/drawing/2017/model3d" xmlns:o="urn:schemas-microsoft-com:office:office" xmlns:r="http://schemas.openxmlformats.org/officeDocument/2006/relationships" xmlns:m="http://schemas.openxmlformats.org/officeDocument/2006/math" xmlns:v="urn:schemas-microsoft-com:vml" xmlns:wp14="http://schemas.microsoft.com/office/word/2010/wordprocessingDrawing" xmlns:wp="http://schemas.openxmlformats.org/drawingml/2006/wordprocessingDrawing" xmlns:w10="urn:schemas-microsoft-com:office:word" xmlns:w="http://schemas.openxmlformats.org/wordprocessingml/2006/main" xmlns:w14="http://schemas.microsoft.com/office/word/2010/wordml" xmlns:w15="http://schemas.microsoft.com/office/word/2012/wordml" xmlns:w16cex="http://schemas.microsoft.com/office/word/2018/wordml/cex" xmlns:w16cid="http://schemas.microsoft.com/office/word/2016/wordml/cid" xmlns:w16="http://schemas.microsoft.com/office/word/2018/wordml" xmlns:w16se="http://schemas.microsoft.com/office/word/2015/wordml/symex" xmlns:wpg="http://schemas.microsoft.com/office/word/2010/wordprocessingGroup" xmlns:wpi="http://schemas.microsoft.com/office/word/2010/wordprocessingInk" xmlns:wne="http://schemas.microsoft.com/office/word/2006/wordml" xmlns:wps="http://schemas.microsoft.com/office/word/2010/wordprocessingShape" mc:Ignorable="w14 w15 w16se w16cid w16 w16cex wp14">
+<w:ftr xmlns:wpc="http://schemas.microsoft.com/office/word/2010/wordprocessingCanvas" xmlns:cx="http://schemas.microsoft.com/office/drawing/2014/chartex" xmlns:cx1="http://schemas.microsoft.com/office/drawing/2015/9/8/chartex" xmlns:cx2="http://schemas.microsoft.com/office/drawing/2015/10/21/chartex" xmlns:cx3="http://schemas.microsoft.com/office/drawing/2016/5/9/chartex" xmlns:cx4="http://schemas.microsoft.com/office/drawing/2016/5/10/chartex" xmlns:cx5="http://schemas.microsoft.com/office/drawing/2016/5/11/chartex" xmlns:cx6="http://schemas.microsoft.com/office/drawing/2016/5/12/chartex" xmlns:cx7="http://schemas.microsoft.com/office/drawing/2016/5/13/chartex" xmlns:cx8="http://schemas.microsoft.com/office/drawing/2016/5/14/chartex" xmlns:mc="http://schemas.openxmlformats.org/markup-compatibility/2006" xmlns:aink="http://schemas.microsoft.com/office/drawing/2016/ink" xmlns:am3d="http://schemas.microsoft.com/office/drawing/2017/model3d" xmlns:o="urn:schemas-microsoft-com:office:office" xmlns:r="http://schemas.openxmlformats.org/officeDocument/2006/relationships" xmlns:m="http://schemas.openxmlformats.org/officeDocument/2006/math" xmlns:v="urn:schemas-microsoft-com:vml" xmlns:wp14="http://schemas.microsoft.com/office/word/2010/wordprocessingDrawing" xmlns:wp="http://schemas.openxmlformats.org/drawingml/2006/wordprocessingDrawing" xmlns:w10="urn:schemas-microsoft-com:office:word" xmlns:w="http://schemas.openxmlformats.org/wordprocessingml/2006/main" xmlns:w14="http://schemas.microsoft.com/office/word/2010/wordml" xmlns:w15="http://schemas.microsoft.com/office/word/2012/wordml" xmlns:w16cex="http://schemas.microsoft.com/office/word/2018/wordml/cex" xmlns:w16cid="http://schemas.microsoft.com/office/word/2016/wordml/cid" xmlns:w16="http://schemas.microsoft.com/office/word/2018/wordml" xmlns:w16sdtdh="http://schemas.microsoft.com/office/word/2020/wordml/sdtdatahash" xmlns:w16se="http://schemas.microsoft.com/office/word/2015/wordml/symex" xmlns:wpg="http://schemas.microsoft.com/office/word/2010/wordprocessingGroup" xmlns:wpi="http://schemas.microsoft.com/office/word/2010/wordprocessingInk" xmlns:wne="http://schemas.microsoft.com/office/word/2006/wordml" xmlns:wps="http://schemas.microsoft.com/office/word/2010/wordprocessingShape" mc:Ignorable="w14 w15 w16se w16cid w16 w16cex w16sdtdh wp14">
   <w:p>
     <w:pPr>
       <w:pStyle w:val="Footer"/>
@@ -7992,7 +8117,7 @@
 </file>
 
 <file path=word/footnotes.xml><?xml version="1.0" encoding="utf-8"?>
-<w:footnotes xmlns:wpc="http://schemas.microsoft.com/office/word/2010/wordprocessingCanvas" xmlns:cx="http://schemas.microsoft.com/office/drawing/2014/chartex" xmlns:cx1="http://schemas.microsoft.com/office/drawing/2015/9/8/chartex" xmlns:cx2="http://schemas.microsoft.com/office/drawing/2015/10/21/chartex" xmlns:cx3="http://schemas.microsoft.com/office/drawing/2016/5/9/chartex" xmlns:cx4="http://schemas.microsoft.com/office/drawing/2016/5/10/chartex" xmlns:cx5="http://schemas.microsoft.com/office/drawing/2016/5/11/chartex" xmlns:cx6="http://schemas.microsoft.com/office/drawing/2016/5/12/chartex" xmlns:cx7="http://schemas.microsoft.com/office/drawing/2016/5/13/chartex" xmlns:cx8="http://schemas.microsoft.com/office/drawing/2016/5/14/chartex" xmlns:mc="http://schemas.openxmlformats.org/markup-compatibility/2006" xmlns:aink="http://schemas.microsoft.com/office/drawing/2016/ink" xmlns:am3d="http://schemas.microsoft.com/office/drawing/2017/model3d" xmlns:o="urn:schemas-microsoft-com:office:office" xmlns:r="http://schemas.openxmlformats.org/officeDocument/2006/relationships" xmlns:m="http://schemas.openxmlformats.org/officeDocument/2006/math" xmlns:v="urn:schemas-microsoft-com:vml" xmlns:wp14="http://schemas.microsoft.com/office/word/2010/wordprocessingDrawing" xmlns:wp="http://schemas.openxmlformats.org/drawingml/2006/wordprocessingDrawing" xmlns:w10="urn:schemas-microsoft-com:office:word" xmlns:w="http://schemas.openxmlformats.org/wordprocessingml/2006/main" xmlns:w14="http://schemas.microsoft.com/office/word/2010/wordml" xmlns:w15="http://schemas.microsoft.com/office/word/2012/wordml" xmlns:w16cex="http://schemas.microsoft.com/office/word/2018/wordml/cex" xmlns:w16cid="http://schemas.microsoft.com/office/word/2016/wordml/cid" xmlns:w16="http://schemas.microsoft.com/office/word/2018/wordml" xmlns:w16se="http://schemas.microsoft.com/office/word/2015/wordml/symex" xmlns:wpg="http://schemas.microsoft.com/office/word/2010/wordprocessingGroup" xmlns:wpi="http://schemas.microsoft.com/office/word/2010/wordprocessingInk" xmlns:wne="http://schemas.microsoft.com/office/word/2006/wordml" xmlns:wps="http://schemas.microsoft.com/office/word/2010/wordprocessingShape" mc:Ignorable="w14 w15 w16se w16cid w16 w16cex wp14">
+<w:footnotes xmlns:wpc="http://schemas.microsoft.com/office/word/2010/wordprocessingCanvas" xmlns:cx="http://schemas.microsoft.com/office/drawing/2014/chartex" xmlns:cx1="http://schemas.microsoft.com/office/drawing/2015/9/8/chartex" xmlns:cx2="http://schemas.microsoft.com/office/drawing/2015/10/21/chartex" xmlns:cx3="http://schemas.microsoft.com/office/drawing/2016/5/9/chartex" xmlns:cx4="http://schemas.microsoft.com/office/drawing/2016/5/10/chartex" xmlns:cx5="http://schemas.microsoft.com/office/drawing/2016/5/11/chartex" xmlns:cx6="http://schemas.microsoft.com/office/drawing/2016/5/12/chartex" xmlns:cx7="http://schemas.microsoft.com/office/drawing/2016/5/13/chartex" xmlns:cx8="http://schemas.microsoft.com/office/drawing/2016/5/14/chartex" xmlns:mc="http://schemas.openxmlformats.org/markup-compatibility/2006" xmlns:aink="http://schemas.microsoft.com/office/drawing/2016/ink" xmlns:am3d="http://schemas.microsoft.com/office/drawing/2017/model3d" xmlns:o="urn:schemas-microsoft-com:office:office" xmlns:r="http://schemas.openxmlformats.org/officeDocument/2006/relationships" xmlns:m="http://schemas.openxmlformats.org/officeDocument/2006/math" xmlns:v="urn:schemas-microsoft-com:vml" xmlns:wp14="http://schemas.microsoft.com/office/word/2010/wordprocessingDrawing" xmlns:wp="http://schemas.openxmlformats.org/drawingml/2006/wordprocessingDrawing" xmlns:w10="urn:schemas-microsoft-com:office:word" xmlns:w="http://schemas.openxmlformats.org/wordprocessingml/2006/main" xmlns:w14="http://schemas.microsoft.com/office/word/2010/wordml" xmlns:w15="http://schemas.microsoft.com/office/word/2012/wordml" xmlns:w16cex="http://schemas.microsoft.com/office/word/2018/wordml/cex" xmlns:w16cid="http://schemas.microsoft.com/office/word/2016/wordml/cid" xmlns:w16="http://schemas.microsoft.com/office/word/2018/wordml" xmlns:w16sdtdh="http://schemas.microsoft.com/office/word/2020/wordml/sdtdatahash" xmlns:w16se="http://schemas.microsoft.com/office/word/2015/wordml/symex" xmlns:wpg="http://schemas.microsoft.com/office/word/2010/wordprocessingGroup" xmlns:wpi="http://schemas.microsoft.com/office/word/2010/wordprocessingInk" xmlns:wne="http://schemas.microsoft.com/office/word/2006/wordml" xmlns:wps="http://schemas.microsoft.com/office/word/2010/wordprocessingShape" mc:Ignorable="w14 w15 w16se w16cid w16 w16cex w16sdtdh wp14">
   <w:footnote w:type="separator" w:id="-1">
     <w:p>
       <w:pPr>
@@ -8024,7 +8149,7 @@
 </file>
 
 <file path=word/header1.xml><?xml version="1.0" encoding="utf-8"?>
-<w:hdr xmlns:wpc="http://schemas.microsoft.com/office/word/2010/wordprocessingCanvas" xmlns:cx="http://schemas.microsoft.com/office/drawing/2014/chartex" xmlns:cx1="http://schemas.microsoft.com/office/drawing/2015/9/8/chartex" xmlns:cx2="http://schemas.microsoft.com/office/drawing/2015/10/21/chartex" xmlns:cx3="http://schemas.microsoft.com/office/drawing/2016/5/9/chartex" xmlns:cx4="http://schemas.microsoft.com/office/drawing/2016/5/10/chartex" xmlns:cx5="http://schemas.microsoft.com/office/drawing/2016/5/11/chartex" xmlns:cx6="http://schemas.microsoft.com/office/drawing/2016/5/12/chartex" xmlns:cx7="http://schemas.microsoft.com/office/drawing/2016/5/13/chartex" xmlns:cx8="http://schemas.microsoft.com/office/drawing/2016/5/14/chartex" xmlns:mc="http://schemas.openxmlformats.org/markup-compatibility/2006" xmlns:aink="http://schemas.microsoft.com/office/drawing/2016/ink" xmlns:am3d="http://schemas.microsoft.com/office/drawing/2017/model3d" xmlns:o="urn:schemas-microsoft-com:office:office" xmlns:r="http://schemas.openxmlformats.org/officeDocument/2006/relationships" xmlns:m="http://schemas.openxmlformats.org/officeDocument/2006/math" xmlns:v="urn:schemas-microsoft-com:vml" xmlns:wp14="http://schemas.microsoft.com/office/word/2010/wordprocessingDrawing" xmlns:wp="http://schemas.openxmlformats.org/drawingml/2006/wordprocessingDrawing" xmlns:w10="urn:schemas-microsoft-com:office:word" xmlns:w="http://schemas.openxmlformats.org/wordprocessingml/2006/main" xmlns:w14="http://schemas.microsoft.com/office/word/2010/wordml" xmlns:w15="http://schemas.microsoft.com/office/word/2012/wordml" xmlns:w16cex="http://schemas.microsoft.com/office/word/2018/wordml/cex" xmlns:w16cid="http://schemas.microsoft.com/office/word/2016/wordml/cid" xmlns:w16="http://schemas.microsoft.com/office/word/2018/wordml" xmlns:w16se="http://schemas.microsoft.com/office/word/2015/wordml/symex" xmlns:wpg="http://schemas.microsoft.com/office/word/2010/wordprocessingGroup" xmlns:wpi="http://schemas.microsoft.com/office/word/2010/wordprocessingInk" xmlns:wne="http://schemas.microsoft.com/office/word/2006/wordml" xmlns:wps="http://schemas.microsoft.com/office/word/2010/wordprocessingShape" mc:Ignorable="w14 w15 w16se w16cid w16 w16cex wp14">
+<w:hdr xmlns:wpc="http://schemas.microsoft.com/office/word/2010/wordprocessingCanvas" xmlns:cx="http://schemas.microsoft.com/office/drawing/2014/chartex" xmlns:cx1="http://schemas.microsoft.com/office/drawing/2015/9/8/chartex" xmlns:cx2="http://schemas.microsoft.com/office/drawing/2015/10/21/chartex" xmlns:cx3="http://schemas.microsoft.com/office/drawing/2016/5/9/chartex" xmlns:cx4="http://schemas.microsoft.com/office/drawing/2016/5/10/chartex" xmlns:cx5="http://schemas.microsoft.com/office/drawing/2016/5/11/chartex" xmlns:cx6="http://schemas.microsoft.com/office/drawing/2016/5/12/chartex" xmlns:cx7="http://schemas.microsoft.com/office/drawing/2016/5/13/chartex" xmlns:cx8="http://schemas.microsoft.com/office/drawing/2016/5/14/chartex" xmlns:mc="http://schemas.openxmlformats.org/markup-compatibility/2006" xmlns:aink="http://schemas.microsoft.com/office/drawing/2016/ink" xmlns:am3d="http://schemas.microsoft.com/office/drawing/2017/model3d" xmlns:o="urn:schemas-microsoft-com:office:office" xmlns:r="http://schemas.openxmlformats.org/officeDocument/2006/relationships" xmlns:m="http://schemas.openxmlformats.org/officeDocument/2006/math" xmlns:v="urn:schemas-microsoft-com:vml" xmlns:wp14="http://schemas.microsoft.com/office/word/2010/wordprocessingDrawing" xmlns:wp="http://schemas.openxmlformats.org/drawingml/2006/wordprocessingDrawing" xmlns:w10="urn:schemas-microsoft-com:office:word" xmlns:w="http://schemas.openxmlformats.org/wordprocessingml/2006/main" xmlns:w14="http://schemas.microsoft.com/office/word/2010/wordml" xmlns:w15="http://schemas.microsoft.com/office/word/2012/wordml" xmlns:w16cex="http://schemas.microsoft.com/office/word/2018/wordml/cex" xmlns:w16cid="http://schemas.microsoft.com/office/word/2016/wordml/cid" xmlns:w16="http://schemas.microsoft.com/office/word/2018/wordml" xmlns:w16sdtdh="http://schemas.microsoft.com/office/word/2020/wordml/sdtdatahash" xmlns:w16se="http://schemas.microsoft.com/office/word/2015/wordml/symex" xmlns:wpg="http://schemas.microsoft.com/office/word/2010/wordprocessingGroup" xmlns:wpi="http://schemas.microsoft.com/office/word/2010/wordprocessingInk" xmlns:wne="http://schemas.microsoft.com/office/word/2006/wordml" xmlns:wps="http://schemas.microsoft.com/office/word/2010/wordprocessingShape" mc:Ignorable="w14 w15 w16se w16cid w16 w16cex w16sdtdh wp14">
   <w:p>
     <w:r>
       <w:rPr>
@@ -8041,7 +8166,7 @@
 </file>
 
 <file path=word/header2.xml><?xml version="1.0" encoding="utf-8"?>
-<w:hdr xmlns:wpc="http://schemas.microsoft.com/office/word/2010/wordprocessingCanvas" xmlns:cx="http://schemas.microsoft.com/office/drawing/2014/chartex" xmlns:cx1="http://schemas.microsoft.com/office/drawing/2015/9/8/chartex" xmlns:cx2="http://schemas.microsoft.com/office/drawing/2015/10/21/chartex" xmlns:cx3="http://schemas.microsoft.com/office/drawing/2016/5/9/chartex" xmlns:cx4="http://schemas.microsoft.com/office/drawing/2016/5/10/chartex" xmlns:cx5="http://schemas.microsoft.com/office/drawing/2016/5/11/chartex" xmlns:cx6="http://schemas.microsoft.com/office/drawing/2016/5/12/chartex" xmlns:cx7="http://schemas.microsoft.com/office/drawing/2016/5/13/chartex" xmlns:cx8="http://schemas.microsoft.com/office/drawing/2016/5/14/chartex" xmlns:mc="http://schemas.openxmlformats.org/markup-compatibility/2006" xmlns:aink="http://schemas.microsoft.com/office/drawing/2016/ink" xmlns:am3d="http://schemas.microsoft.com/office/drawing/2017/model3d" xmlns:o="urn:schemas-microsoft-com:office:office" xmlns:r="http://schemas.openxmlformats.org/officeDocument/2006/relationships" xmlns:m="http://schemas.openxmlformats.org/officeDocument/2006/math" xmlns:v="urn:schemas-microsoft-com:vml" xmlns:wp14="http://schemas.microsoft.com/office/word/2010/wordprocessingDrawing" xmlns:wp="http://schemas.openxmlformats.org/drawingml/2006/wordprocessingDrawing" xmlns:w10="urn:schemas-microsoft-com:office:word" xmlns:w="http://schemas.openxmlformats.org/wordprocessingml/2006/main" xmlns:w14="http://schemas.microsoft.com/office/word/2010/wordml" xmlns:w15="http://schemas.microsoft.com/office/word/2012/wordml" xmlns:w16cex="http://schemas.microsoft.com/office/word/2018/wordml/cex" xmlns:w16cid="http://schemas.microsoft.com/office/word/2016/wordml/cid" xmlns:w16="http://schemas.microsoft.com/office/word/2018/wordml" xmlns:w16se="http://schemas.microsoft.com/office/word/2015/wordml/symex" xmlns:wpg="http://schemas.microsoft.com/office/word/2010/wordprocessingGroup" xmlns:wpi="http://schemas.microsoft.com/office/word/2010/wordprocessingInk" xmlns:wne="http://schemas.microsoft.com/office/word/2006/wordml" xmlns:wps="http://schemas.microsoft.com/office/word/2010/wordprocessingShape" mc:Ignorable="w14 w15 w16se w16cid w16 w16cex wp14">
+<w:hdr xmlns:wpc="http://schemas.microsoft.com/office/word/2010/wordprocessingCanvas" xmlns:cx="http://schemas.microsoft.com/office/drawing/2014/chartex" xmlns:cx1="http://schemas.microsoft.com/office/drawing/2015/9/8/chartex" xmlns:cx2="http://schemas.microsoft.com/office/drawing/2015/10/21/chartex" xmlns:cx3="http://schemas.microsoft.com/office/drawing/2016/5/9/chartex" xmlns:cx4="http://schemas.microsoft.com/office/drawing/2016/5/10/chartex" xmlns:cx5="http://schemas.microsoft.com/office/drawing/2016/5/11/chartex" xmlns:cx6="http://schemas.microsoft.com/office/drawing/2016/5/12/chartex" xmlns:cx7="http://schemas.microsoft.com/office/drawing/2016/5/13/chartex" xmlns:cx8="http://schemas.microsoft.com/office/drawing/2016/5/14/chartex" xmlns:mc="http://schemas.openxmlformats.org/markup-compatibility/2006" xmlns:aink="http://schemas.microsoft.com/office/drawing/2016/ink" xmlns:am3d="http://schemas.microsoft.com/office/drawing/2017/model3d" xmlns:o="urn:schemas-microsoft-com:office:office" xmlns:r="http://schemas.openxmlformats.org/officeDocument/2006/relationships" xmlns:m="http://schemas.openxmlformats.org/officeDocument/2006/math" xmlns:v="urn:schemas-microsoft-com:vml" xmlns:wp14="http://schemas.microsoft.com/office/word/2010/wordprocessingDrawing" xmlns:wp="http://schemas.openxmlformats.org/drawingml/2006/wordprocessingDrawing" xmlns:w10="urn:schemas-microsoft-com:office:word" xmlns:w="http://schemas.openxmlformats.org/wordprocessingml/2006/main" xmlns:w14="http://schemas.microsoft.com/office/word/2010/wordml" xmlns:w15="http://schemas.microsoft.com/office/word/2012/wordml" xmlns:w16cex="http://schemas.microsoft.com/office/word/2018/wordml/cex" xmlns:w16cid="http://schemas.microsoft.com/office/word/2016/wordml/cid" xmlns:w16="http://schemas.microsoft.com/office/word/2018/wordml" xmlns:w16sdtdh="http://schemas.microsoft.com/office/word/2020/wordml/sdtdatahash" xmlns:w16se="http://schemas.microsoft.com/office/word/2015/wordml/symex" xmlns:wpg="http://schemas.microsoft.com/office/word/2010/wordprocessingGroup" xmlns:wpi="http://schemas.microsoft.com/office/word/2010/wordprocessingInk" xmlns:wne="http://schemas.microsoft.com/office/word/2006/wordml" xmlns:wps="http://schemas.microsoft.com/office/word/2010/wordprocessingShape" mc:Ignorable="w14 w15 w16se w16cid w16 w16cex w16sdtdh wp14">
   <w:p>
     <w:r>
       <w:rPr>
@@ -8122,9 +8247,9 @@
             </wp:anchor>
           </w:drawing>
         </mc:Choice>
-        <mc:Fallback>
+        <mc:Fallback xmlns:a="http://schemas.openxmlformats.org/drawingml/2006/main" xmlns:pic="http://schemas.openxmlformats.org/drawingml/2006/picture" xmlns:a14="http://schemas.microsoft.com/office/drawing/2010/main">
           <w:pict>
-            <v:rect w14:anchorId="40801F59" id="Rectangle 1" o:spid="_x0000_s1026" style="position:absolute;margin-left:0;margin-top:280.65pt;width:595.3pt;height:229.6pt;z-index:251658242;visibility:visible;mso-wrap-style:square;mso-width-percent:0;mso-height-percent:0;mso-wrap-distance-left:9pt;mso-wrap-distance-top:0;mso-wrap-distance-right:9pt;mso-wrap-distance-bottom:0;mso-position-horizontal:absolute;mso-position-horizontal-relative:page;mso-position-vertical:absolute;mso-position-vertical-relative:page;mso-width-percent:0;mso-height-percent:0;mso-width-relative:margin;mso-height-relative:margin;v-text-anchor:middle" o:gfxdata="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" fillcolor="#f2f2f2 [3052]" stroked="f" strokeweight="2pt">
+            <v:rect id="Rectangle 1" style="position:absolute;margin-left:0;margin-top:280.65pt;width:595.3pt;height:229.6pt;z-index:251658242;visibility:visible;mso-wrap-style:square;mso-width-percent:0;mso-height-percent:0;mso-wrap-distance-left:9pt;mso-wrap-distance-top:0;mso-wrap-distance-right:9pt;mso-wrap-distance-bottom:0;mso-position-horizontal:absolute;mso-position-horizontal-relative:page;mso-position-vertical:absolute;mso-position-vertical-relative:page;mso-width-percent:0;mso-height-percent:0;mso-width-relative:margin;mso-height-relative:margin;v-text-anchor:middle" o:spid="_x0000_s1026" fillcolor="#f2f2f2 [3052]" stroked="f" strokeweight="2pt" w14:anchorId="0B6DF435" o:gfxdata="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">
               <w10:wrap anchorx="page" anchory="page"/>
             </v:rect>
           </w:pict>
@@ -8208,7 +8333,7 @@
 </file>
 
 <file path=word/header3.xml><?xml version="1.0" encoding="utf-8"?>
-<w:hdr xmlns:wpc="http://schemas.microsoft.com/office/word/2010/wordprocessingCanvas" xmlns:cx="http://schemas.microsoft.com/office/drawing/2014/chartex" xmlns:cx1="http://schemas.microsoft.com/office/drawing/2015/9/8/chartex" xmlns:cx2="http://schemas.microsoft.com/office/drawing/2015/10/21/chartex" xmlns:cx3="http://schemas.microsoft.com/office/drawing/2016/5/9/chartex" xmlns:cx4="http://schemas.microsoft.com/office/drawing/2016/5/10/chartex" xmlns:cx5="http://schemas.microsoft.com/office/drawing/2016/5/11/chartex" xmlns:cx6="http://schemas.microsoft.com/office/drawing/2016/5/12/chartex" xmlns:cx7="http://schemas.microsoft.com/office/drawing/2016/5/13/chartex" xmlns:cx8="http://schemas.microsoft.com/office/drawing/2016/5/14/chartex" xmlns:mc="http://schemas.openxmlformats.org/markup-compatibility/2006" xmlns:aink="http://schemas.microsoft.com/office/drawing/2016/ink" xmlns:am3d="http://schemas.microsoft.com/office/drawing/2017/model3d" xmlns:o="urn:schemas-microsoft-com:office:office" xmlns:r="http://schemas.openxmlformats.org/officeDocument/2006/relationships" xmlns:m="http://schemas.openxmlformats.org/officeDocument/2006/math" xmlns:v="urn:schemas-microsoft-com:vml" xmlns:wp14="http://schemas.microsoft.com/office/word/2010/wordprocessingDrawing" xmlns:wp="http://schemas.openxmlformats.org/drawingml/2006/wordprocessingDrawing" xmlns:w10="urn:schemas-microsoft-com:office:word" xmlns:w="http://schemas.openxmlformats.org/wordprocessingml/2006/main" xmlns:w14="http://schemas.microsoft.com/office/word/2010/wordml" xmlns:w15="http://schemas.microsoft.com/office/word/2012/wordml" xmlns:w16cex="http://schemas.microsoft.com/office/word/2018/wordml/cex" xmlns:w16cid="http://schemas.microsoft.com/office/word/2016/wordml/cid" xmlns:w16="http://schemas.microsoft.com/office/word/2018/wordml" xmlns:w16se="http://schemas.microsoft.com/office/word/2015/wordml/symex" xmlns:wpg="http://schemas.microsoft.com/office/word/2010/wordprocessingGroup" xmlns:wpi="http://schemas.microsoft.com/office/word/2010/wordprocessingInk" xmlns:wne="http://schemas.microsoft.com/office/word/2006/wordml" xmlns:wps="http://schemas.microsoft.com/office/word/2010/wordprocessingShape" mc:Ignorable="w14 w15 w16se w16cid w16 w16cex wp14">
+<w:hdr xmlns:wpc="http://schemas.microsoft.com/office/word/2010/wordprocessingCanvas" xmlns:cx="http://schemas.microsoft.com/office/drawing/2014/chartex" xmlns:cx1="http://schemas.microsoft.com/office/drawing/2015/9/8/chartex" xmlns:cx2="http://schemas.microsoft.com/office/drawing/2015/10/21/chartex" xmlns:cx3="http://schemas.microsoft.com/office/drawing/2016/5/9/chartex" xmlns:cx4="http://schemas.microsoft.com/office/drawing/2016/5/10/chartex" xmlns:cx5="http://schemas.microsoft.com/office/drawing/2016/5/11/chartex" xmlns:cx6="http://schemas.microsoft.com/office/drawing/2016/5/12/chartex" xmlns:cx7="http://schemas.microsoft.com/office/drawing/2016/5/13/chartex" xmlns:cx8="http://schemas.microsoft.com/office/drawing/2016/5/14/chartex" xmlns:mc="http://schemas.openxmlformats.org/markup-compatibility/2006" xmlns:aink="http://schemas.microsoft.com/office/drawing/2016/ink" xmlns:am3d="http://schemas.microsoft.com/office/drawing/2017/model3d" xmlns:o="urn:schemas-microsoft-com:office:office" xmlns:r="http://schemas.openxmlformats.org/officeDocument/2006/relationships" xmlns:m="http://schemas.openxmlformats.org/officeDocument/2006/math" xmlns:v="urn:schemas-microsoft-com:vml" xmlns:wp14="http://schemas.microsoft.com/office/word/2010/wordprocessingDrawing" xmlns:wp="http://schemas.openxmlformats.org/drawingml/2006/wordprocessingDrawing" xmlns:w10="urn:schemas-microsoft-com:office:word" xmlns:w="http://schemas.openxmlformats.org/wordprocessingml/2006/main" xmlns:w14="http://schemas.microsoft.com/office/word/2010/wordml" xmlns:w15="http://schemas.microsoft.com/office/word/2012/wordml" xmlns:w16cex="http://schemas.microsoft.com/office/word/2018/wordml/cex" xmlns:w16cid="http://schemas.microsoft.com/office/word/2016/wordml/cid" xmlns:w16="http://schemas.microsoft.com/office/word/2018/wordml" xmlns:w16sdtdh="http://schemas.microsoft.com/office/word/2020/wordml/sdtdatahash" xmlns:w16se="http://schemas.microsoft.com/office/word/2015/wordml/symex" xmlns:wpg="http://schemas.microsoft.com/office/word/2010/wordprocessingGroup" xmlns:wpi="http://schemas.microsoft.com/office/word/2010/wordprocessingInk" xmlns:wne="http://schemas.microsoft.com/office/word/2006/wordml" xmlns:wps="http://schemas.microsoft.com/office/word/2010/wordprocessingShape" mc:Ignorable="w14 w15 w16se w16cid w16 w16cex w16sdtdh wp14">
   <w:sdt>
     <w:sdtPr>
       <w:alias w:val="Title"/>
@@ -8251,7 +8376,7 @@
 </file>
 
 <file path=word/numbering.xml><?xml version="1.0" encoding="utf-8"?>
-<w:numbering xmlns:wpc="http://schemas.microsoft.com/office/word/2010/wordprocessingCanvas" xmlns:cx="http://schemas.microsoft.com/office/drawing/2014/chartex" xmlns:cx1="http://schemas.microsoft.com/office/drawing/2015/9/8/chartex" xmlns:cx2="http://schemas.microsoft.com/office/drawing/2015/10/21/chartex" xmlns:cx3="http://schemas.microsoft.com/office/drawing/2016/5/9/chartex" xmlns:cx4="http://schemas.microsoft.com/office/drawing/2016/5/10/chartex" xmlns:cx5="http://schemas.microsoft.com/office/drawing/2016/5/11/chartex" xmlns:cx6="http://schemas.microsoft.com/office/drawing/2016/5/12/chartex" xmlns:cx7="http://schemas.microsoft.com/office/drawing/2016/5/13/chartex" xmlns:cx8="http://schemas.microsoft.com/office/drawing/2016/5/14/chartex" xmlns:mc="http://schemas.openxmlformats.org/markup-compatibility/2006" xmlns:aink="http://schemas.microsoft.com/office/drawing/2016/ink" xmlns:am3d="http://schemas.microsoft.com/office/drawing/2017/model3d" xmlns:o="urn:schemas-microsoft-com:office:office" xmlns:r="http://schemas.openxmlformats.org/officeDocument/2006/relationships" xmlns:m="http://schemas.openxmlformats.org/officeDocument/2006/math" xmlns:v="urn:schemas-microsoft-com:vml" xmlns:wp14="http://schemas.microsoft.com/office/word/2010/wordprocessingDrawing" xmlns:wp="http://schemas.openxmlformats.org/drawingml/2006/wordprocessingDrawing" xmlns:w10="urn:schemas-microsoft-com:office:word" xmlns:w="http://schemas.openxmlformats.org/wordprocessingml/2006/main" xmlns:w14="http://schemas.microsoft.com/office/word/2010/wordml" xmlns:w15="http://schemas.microsoft.com/office/word/2012/wordml" xmlns:w16cex="http://schemas.microsoft.com/office/word/2018/wordml/cex" xmlns:w16cid="http://schemas.microsoft.com/office/word/2016/wordml/cid" xmlns:w16="http://schemas.microsoft.com/office/word/2018/wordml" xmlns:w16se="http://schemas.microsoft.com/office/word/2015/wordml/symex" xmlns:wpg="http://schemas.microsoft.com/office/word/2010/wordprocessingGroup" xmlns:wpi="http://schemas.microsoft.com/office/word/2010/wordprocessingInk" xmlns:wne="http://schemas.microsoft.com/office/word/2006/wordml" xmlns:wps="http://schemas.microsoft.com/office/word/2010/wordprocessingShape" mc:Ignorable="w14 w15 w16se w16cid w16 w16cex wp14">
+<w:numbering xmlns:wpc="http://schemas.microsoft.com/office/word/2010/wordprocessingCanvas" xmlns:cx="http://schemas.microsoft.com/office/drawing/2014/chartex" xmlns:cx1="http://schemas.microsoft.com/office/drawing/2015/9/8/chartex" xmlns:cx2="http://schemas.microsoft.com/office/drawing/2015/10/21/chartex" xmlns:cx3="http://schemas.microsoft.com/office/drawing/2016/5/9/chartex" xmlns:cx4="http://schemas.microsoft.com/office/drawing/2016/5/10/chartex" xmlns:cx5="http://schemas.microsoft.com/office/drawing/2016/5/11/chartex" xmlns:cx6="http://schemas.microsoft.com/office/drawing/2016/5/12/chartex" xmlns:cx7="http://schemas.microsoft.com/office/drawing/2016/5/13/chartex" xmlns:cx8="http://schemas.microsoft.com/office/drawing/2016/5/14/chartex" xmlns:mc="http://schemas.openxmlformats.org/markup-compatibility/2006" xmlns:aink="http://schemas.microsoft.com/office/drawing/2016/ink" xmlns:am3d="http://schemas.microsoft.com/office/drawing/2017/model3d" xmlns:o="urn:schemas-microsoft-com:office:office" xmlns:r="http://schemas.openxmlformats.org/officeDocument/2006/relationships" xmlns:m="http://schemas.openxmlformats.org/officeDocument/2006/math" xmlns:v="urn:schemas-microsoft-com:vml" xmlns:wp14="http://schemas.microsoft.com/office/word/2010/wordprocessingDrawing" xmlns:wp="http://schemas.openxmlformats.org/drawingml/2006/wordprocessingDrawing" xmlns:w10="urn:schemas-microsoft-com:office:word" xmlns:w="http://schemas.openxmlformats.org/wordprocessingml/2006/main" xmlns:w14="http://schemas.microsoft.com/office/word/2010/wordml" xmlns:w15="http://schemas.microsoft.com/office/word/2012/wordml" xmlns:w16cex="http://schemas.microsoft.com/office/word/2018/wordml/cex" xmlns:w16cid="http://schemas.microsoft.com/office/word/2016/wordml/cid" xmlns:w16="http://schemas.microsoft.com/office/word/2018/wordml" xmlns:w16sdtdh="http://schemas.microsoft.com/office/word/2020/wordml/sdtdatahash" xmlns:w16se="http://schemas.microsoft.com/office/word/2015/wordml/symex" xmlns:wpg="http://schemas.microsoft.com/office/word/2010/wordprocessingGroup" xmlns:wpi="http://schemas.microsoft.com/office/word/2010/wordprocessingInk" xmlns:wne="http://schemas.microsoft.com/office/word/2006/wordml" xmlns:wps="http://schemas.microsoft.com/office/word/2010/wordprocessingShape" mc:Ignorable="w14 w15 w16se w16cid w16 w16cex w16sdtdh wp14">
   <w:abstractNum w:abstractNumId="0" w15:restartNumberingAfterBreak="0">
     <w:nsid w:val="01F83234"/>
     <w:multiLevelType w:val="hybridMultilevel"/>
@@ -8766,9 +8891,9 @@
   </w:abstractNum>
   <w:abstractNum w:abstractNumId="5" w15:restartNumberingAfterBreak="0">
     <w:nsid w:val="527103F1"/>
-    <w:multiLevelType w:val="hybridMultilevel"/>
+    <w:multiLevelType w:val="multilevel"/>
     <w:tmpl w:val="D7A44E12"/>
-    <w:lvl w:ilvl="0" w:tplc="FFFFFFFF">
+    <w:lvl w:ilvl="0">
       <w:start w:val="1"/>
       <w:numFmt w:val="decimal"/>
       <w:pStyle w:val="Heading1"/>
@@ -8778,7 +8903,7 @@
         <w:ind w:left="792" w:hanging="432"/>
       </w:pPr>
     </w:lvl>
-    <w:lvl w:ilvl="1" w:tplc="747E68CE">
+    <w:lvl w:ilvl="1">
       <w:start w:val="1"/>
       <w:numFmt w:val="decimal"/>
       <w:lvlText w:val="%1.%2"/>
@@ -8787,17 +8912,16 @@
         <w:ind w:left="936" w:hanging="576"/>
       </w:pPr>
     </w:lvl>
-    <w:lvl w:ilvl="2" w:tplc="32180BDC">
+    <w:lvl w:ilvl="2">
       <w:start w:val="1"/>
       <w:numFmt w:val="decimal"/>
-      <w:pStyle w:val="Heading3"/>
       <w:lvlText w:val="%1.%2.%3"/>
       <w:lvlJc w:val="left"/>
       <w:pPr>
         <w:ind w:left="1080" w:hanging="720"/>
       </w:pPr>
     </w:lvl>
-    <w:lvl w:ilvl="3" w:tplc="3D2E6A14">
+    <w:lvl w:ilvl="3">
       <w:start w:val="1"/>
       <w:numFmt w:val="decimal"/>
       <w:pStyle w:val="Heading4"/>
@@ -8807,7 +8931,7 @@
         <w:ind w:left="1224" w:hanging="864"/>
       </w:pPr>
     </w:lvl>
-    <w:lvl w:ilvl="4" w:tplc="DF28879E">
+    <w:lvl w:ilvl="4">
       <w:start w:val="1"/>
       <w:numFmt w:val="decimal"/>
       <w:pStyle w:val="Heading5"/>
@@ -8817,7 +8941,7 @@
         <w:ind w:left="1368" w:hanging="1008"/>
       </w:pPr>
     </w:lvl>
-    <w:lvl w:ilvl="5" w:tplc="4A202204">
+    <w:lvl w:ilvl="5">
       <w:start w:val="1"/>
       <w:numFmt w:val="decimal"/>
       <w:pStyle w:val="Heading6"/>
@@ -8827,7 +8951,7 @@
         <w:ind w:left="1512" w:hanging="1152"/>
       </w:pPr>
     </w:lvl>
-    <w:lvl w:ilvl="6" w:tplc="3BDA9A5E">
+    <w:lvl w:ilvl="6">
       <w:start w:val="1"/>
       <w:numFmt w:val="decimal"/>
       <w:pStyle w:val="Heading7"/>
@@ -8837,7 +8961,7 @@
         <w:ind w:left="1656" w:hanging="1296"/>
       </w:pPr>
     </w:lvl>
-    <w:lvl w:ilvl="7" w:tplc="847CF864">
+    <w:lvl w:ilvl="7">
       <w:start w:val="1"/>
       <w:numFmt w:val="decimal"/>
       <w:pStyle w:val="Heading8"/>
@@ -8847,7 +8971,7 @@
         <w:ind w:left="1800" w:hanging="1440"/>
       </w:pPr>
     </w:lvl>
-    <w:lvl w:ilvl="8" w:tplc="C742B68C">
+    <w:lvl w:ilvl="8">
       <w:start w:val="1"/>
       <w:numFmt w:val="decimal"/>
       <w:pStyle w:val="Heading9"/>
@@ -8976,6 +9100,7 @@
     <w:lvl w:ilvl="2">
       <w:start w:val="1"/>
       <w:numFmt w:val="decimal"/>
+      <w:pStyle w:val="Heading3"/>
       <w:lvlText w:val="%1.%2.%3"/>
       <w:lvlJc w:val="left"/>
       <w:pPr>
@@ -9087,10 +9212,7 @@
 </file>
 
 <file path=word/people.xml><?xml version="1.0" encoding="utf-8"?>
-<w15:people xmlns:wpc="http://schemas.microsoft.com/office/word/2010/wordprocessingCanvas" xmlns:cx="http://schemas.microsoft.com/office/drawing/2014/chartex" xmlns:cx1="http://schemas.microsoft.com/office/drawing/2015/9/8/chartex" xmlns:cx2="http://schemas.microsoft.com/office/drawing/2015/10/21/chartex" xmlns:cx3="http://schemas.microsoft.com/office/drawing/2016/5/9/chartex" xmlns:cx4="http://schemas.microsoft.com/office/drawing/2016/5/10/chartex" xmlns:cx5="http://schemas.microsoft.com/office/drawing/2016/5/11/chartex" xmlns:cx6="http://schemas.microsoft.com/office/drawing/2016/5/12/chartex" xmlns:cx7="http://schemas.microsoft.com/office/drawing/2016/5/13/chartex" xmlns:cx8="http://schemas.microsoft.com/office/drawing/2016/5/14/chartex" xmlns:mc="http://schemas.openxmlformats.org/markup-compatibility/2006" xmlns:aink="http://schemas.microsoft.com/office/drawing/2016/ink" xmlns:am3d="http://schemas.microsoft.com/office/drawing/2017/model3d" xmlns:o="urn:schemas-microsoft-com:office:office" xmlns:r="http://schemas.openxmlformats.org/officeDocument/2006/relationships" xmlns:m="http://schemas.openxmlformats.org/officeDocument/2006/math" xmlns:v="urn:schemas-microsoft-com:vml" xmlns:wp14="http://schemas.microsoft.com/office/word/2010/wordprocessingDrawing" xmlns:wp="http://schemas.openxmlformats.org/drawingml/2006/wordprocessingDrawing" xmlns:w10="urn:schemas-microsoft-com:office:word" xmlns:w="http://schemas.openxmlformats.org/wordprocessingml/2006/main" xmlns:w14="http://schemas.microsoft.com/office/word/2010/wordml" xmlns:w15="http://schemas.microsoft.com/office/word/2012/wordml" xmlns:w16cex="http://schemas.microsoft.com/office/word/2018/wordml/cex" xmlns:w16cid="http://schemas.microsoft.com/office/word/2016/wordml/cid" xmlns:w16="http://schemas.microsoft.com/office/word/2018/wordml" xmlns:w16se="http://schemas.microsoft.com/office/word/2015/wordml/symex" xmlns:wpg="http://schemas.microsoft.com/office/word/2010/wordprocessingGroup" xmlns:wpi="http://schemas.microsoft.com/office/word/2010/wordprocessingInk" xmlns:wne="http://schemas.microsoft.com/office/word/2006/wordml" xmlns:wps="http://schemas.microsoft.com/office/word/2010/wordprocessingShape" mc:Ignorable="w14 w15 w16se w16cid w16 w16cex wp14">
-  <w15:person w15:author="James Lane">
-    <w15:presenceInfo w15:providerId="AD" w15:userId="S::JALA3@hscic.gov.uk::21d104c8-dd35-4117-b777-e4c5121c6e65"/>
-  </w15:person>
+<w15:people xmlns:wpc="http://schemas.microsoft.com/office/word/2010/wordprocessingCanvas" xmlns:cx="http://schemas.microsoft.com/office/drawing/2014/chartex" xmlns:cx1="http://schemas.microsoft.com/office/drawing/2015/9/8/chartex" xmlns:cx2="http://schemas.microsoft.com/office/drawing/2015/10/21/chartex" xmlns:cx3="http://schemas.microsoft.com/office/drawing/2016/5/9/chartex" xmlns:cx4="http://schemas.microsoft.com/office/drawing/2016/5/10/chartex" xmlns:cx5="http://schemas.microsoft.com/office/drawing/2016/5/11/chartex" xmlns:cx6="http://schemas.microsoft.com/office/drawing/2016/5/12/chartex" xmlns:cx7="http://schemas.microsoft.com/office/drawing/2016/5/13/chartex" xmlns:cx8="http://schemas.microsoft.com/office/drawing/2016/5/14/chartex" xmlns:mc="http://schemas.openxmlformats.org/markup-compatibility/2006" xmlns:aink="http://schemas.microsoft.com/office/drawing/2016/ink" xmlns:am3d="http://schemas.microsoft.com/office/drawing/2017/model3d" xmlns:o="urn:schemas-microsoft-com:office:office" xmlns:r="http://schemas.openxmlformats.org/officeDocument/2006/relationships" xmlns:m="http://schemas.openxmlformats.org/officeDocument/2006/math" xmlns:v="urn:schemas-microsoft-com:vml" xmlns:wp14="http://schemas.microsoft.com/office/word/2010/wordprocessingDrawing" xmlns:wp="http://schemas.openxmlformats.org/drawingml/2006/wordprocessingDrawing" xmlns:w10="urn:schemas-microsoft-com:office:word" xmlns:w="http://schemas.openxmlformats.org/wordprocessingml/2006/main" xmlns:w14="http://schemas.microsoft.com/office/word/2010/wordml" xmlns:w15="http://schemas.microsoft.com/office/word/2012/wordml" xmlns:w16cex="http://schemas.microsoft.com/office/word/2018/wordml/cex" xmlns:w16cid="http://schemas.microsoft.com/office/word/2016/wordml/cid" xmlns:w16="http://schemas.microsoft.com/office/word/2018/wordml" xmlns:w16sdtdh="http://schemas.microsoft.com/office/word/2020/wordml/sdtdatahash" xmlns:w16se="http://schemas.microsoft.com/office/word/2015/wordml/symex" xmlns:wpg="http://schemas.microsoft.com/office/word/2010/wordprocessingGroup" xmlns:wpi="http://schemas.microsoft.com/office/word/2010/wordprocessingInk" xmlns:wne="http://schemas.microsoft.com/office/word/2006/wordml" xmlns:wps="http://schemas.microsoft.com/office/word/2010/wordprocessingShape" mc:Ignorable="w14 w15 w16se w16cid w16 w16cex w16sdtdh wp14">
   <w15:person w15:author="Harry Plummer">
     <w15:presenceInfo w15:providerId="AD" w15:userId="S::HAPL1@hscic.gov.uk::8aed88b6-ebd7-4f3d-868c-5902f3f3543c"/>
   </w15:person>
@@ -9098,7 +9220,7 @@
 </file>
 
 <file path=word/styles.xml><?xml version="1.0" encoding="utf-8"?>
-<w:styles xmlns:mc="http://schemas.openxmlformats.org/markup-compatibility/2006" xmlns:r="http://schemas.openxmlformats.org/officeDocument/2006/relationships" xmlns:w="http://schemas.openxmlformats.org/wordprocessingml/2006/main" xmlns:w14="http://schemas.microsoft.com/office/word/2010/wordml" xmlns:w15="http://schemas.microsoft.com/office/word/2012/wordml" xmlns:w16cex="http://schemas.microsoft.com/office/word/2018/wordml/cex" xmlns:w16cid="http://schemas.microsoft.com/office/word/2016/wordml/cid" xmlns:w16="http://schemas.microsoft.com/office/word/2018/wordml" xmlns:w16se="http://schemas.microsoft.com/office/word/2015/wordml/symex" mc:Ignorable="w14 w15 w16se w16cid w16 w16cex">
+<w:styles xmlns:mc="http://schemas.openxmlformats.org/markup-compatibility/2006" xmlns:r="http://schemas.openxmlformats.org/officeDocument/2006/relationships" xmlns:w="http://schemas.openxmlformats.org/wordprocessingml/2006/main" xmlns:w14="http://schemas.microsoft.com/office/word/2010/wordml" xmlns:w15="http://schemas.microsoft.com/office/word/2012/wordml" xmlns:w16cex="http://schemas.microsoft.com/office/word/2018/wordml/cex" xmlns:w16cid="http://schemas.microsoft.com/office/word/2016/wordml/cid" xmlns:w16="http://schemas.microsoft.com/office/word/2018/wordml" xmlns:w16sdtdh="http://schemas.microsoft.com/office/word/2020/wordml/sdtdatahash" xmlns:w16se="http://schemas.microsoft.com/office/word/2015/wordml/symex" mc:Ignorable="w14 w15 w16se w16cid w16 w16cex w16sdtdh">
   <w:docDefaults>
     <w:rPrDefault>
       <w:rPr>
@@ -9728,6 +9850,7 @@
   <w:style w:type="character" w:default="1" w:styleId="DefaultParagraphFont">
     <w:name w:val="Default Paragraph Font"/>
     <w:uiPriority w:val="1"/>
+    <w:semiHidden/>
     <w:unhideWhenUsed/>
   </w:style>
   <w:style w:type="table" w:default="1" w:styleId="TableNormal">
@@ -10744,7 +10867,7 @@
 </file>
 
 <file path=word/glossary/document.xml><?xml version="1.0" encoding="utf-8"?>
-<w:glossaryDocument xmlns:wpc="http://schemas.microsoft.com/office/word/2010/wordprocessingCanvas" xmlns:cx="http://schemas.microsoft.com/office/drawing/2014/chartex" xmlns:cx1="http://schemas.microsoft.com/office/drawing/2015/9/8/chartex" xmlns:cx2="http://schemas.microsoft.com/office/drawing/2015/10/21/chartex" xmlns:cx3="http://schemas.microsoft.com/office/drawing/2016/5/9/chartex" xmlns:cx4="http://schemas.microsoft.com/office/drawing/2016/5/10/chartex" xmlns:cx5="http://schemas.microsoft.com/office/drawing/2016/5/11/chartex" xmlns:cx6="http://schemas.microsoft.com/office/drawing/2016/5/12/chartex" xmlns:cx7="http://schemas.microsoft.com/office/drawing/2016/5/13/chartex" xmlns:cx8="http://schemas.microsoft.com/office/drawing/2016/5/14/chartex" xmlns:mc="http://schemas.openxmlformats.org/markup-compatibility/2006" xmlns:aink="http://schemas.microsoft.com/office/drawing/2016/ink" xmlns:am3d="http://schemas.microsoft.com/office/drawing/2017/model3d" xmlns:o="urn:schemas-microsoft-com:office:office" xmlns:r="http://schemas.openxmlformats.org/officeDocument/2006/relationships" xmlns:m="http://schemas.openxmlformats.org/officeDocument/2006/math" xmlns:v="urn:schemas-microsoft-com:vml" xmlns:wp14="http://schemas.microsoft.com/office/word/2010/wordprocessingDrawing" xmlns:wp="http://schemas.openxmlformats.org/drawingml/2006/wordprocessingDrawing" xmlns:w10="urn:schemas-microsoft-com:office:word" xmlns:w="http://schemas.openxmlformats.org/wordprocessingml/2006/main" xmlns:w14="http://schemas.microsoft.com/office/word/2010/wordml" xmlns:w15="http://schemas.microsoft.com/office/word/2012/wordml" xmlns:w16cex="http://schemas.microsoft.com/office/word/2018/wordml/cex" xmlns:w16cid="http://schemas.microsoft.com/office/word/2016/wordml/cid" xmlns:w16="http://schemas.microsoft.com/office/word/2018/wordml" xmlns:w16se="http://schemas.microsoft.com/office/word/2015/wordml/symex" xmlns:wpg="http://schemas.microsoft.com/office/word/2010/wordprocessingGroup" xmlns:wpi="http://schemas.microsoft.com/office/word/2010/wordprocessingInk" xmlns:wne="http://schemas.microsoft.com/office/word/2006/wordml" xmlns:wps="http://schemas.microsoft.com/office/word/2010/wordprocessingShape" mc:Ignorable="w14 w15 w16se w16cid w16 w16cex wp14">
+<w:glossaryDocument xmlns:wpc="http://schemas.microsoft.com/office/word/2010/wordprocessingCanvas" xmlns:cx="http://schemas.microsoft.com/office/drawing/2014/chartex" xmlns:cx1="http://schemas.microsoft.com/office/drawing/2015/9/8/chartex" xmlns:cx2="http://schemas.microsoft.com/office/drawing/2015/10/21/chartex" xmlns:cx3="http://schemas.microsoft.com/office/drawing/2016/5/9/chartex" xmlns:cx4="http://schemas.microsoft.com/office/drawing/2016/5/10/chartex" xmlns:cx5="http://schemas.microsoft.com/office/drawing/2016/5/11/chartex" xmlns:cx6="http://schemas.microsoft.com/office/drawing/2016/5/12/chartex" xmlns:cx7="http://schemas.microsoft.com/office/drawing/2016/5/13/chartex" xmlns:cx8="http://schemas.microsoft.com/office/drawing/2016/5/14/chartex" xmlns:mc="http://schemas.openxmlformats.org/markup-compatibility/2006" xmlns:aink="http://schemas.microsoft.com/office/drawing/2016/ink" xmlns:am3d="http://schemas.microsoft.com/office/drawing/2017/model3d" xmlns:o="urn:schemas-microsoft-com:office:office" xmlns:r="http://schemas.openxmlformats.org/officeDocument/2006/relationships" xmlns:m="http://schemas.openxmlformats.org/officeDocument/2006/math" xmlns:v="urn:schemas-microsoft-com:vml" xmlns:wp14="http://schemas.microsoft.com/office/word/2010/wordprocessingDrawing" xmlns:wp="http://schemas.openxmlformats.org/drawingml/2006/wordprocessingDrawing" xmlns:w10="urn:schemas-microsoft-com:office:word" xmlns:w="http://schemas.openxmlformats.org/wordprocessingml/2006/main" xmlns:w14="http://schemas.microsoft.com/office/word/2010/wordml" xmlns:w15="http://schemas.microsoft.com/office/word/2012/wordml" xmlns:w16cex="http://schemas.microsoft.com/office/word/2018/wordml/cex" xmlns:w16cid="http://schemas.microsoft.com/office/word/2016/wordml/cid" xmlns:w16="http://schemas.microsoft.com/office/word/2018/wordml" xmlns:w16sdtdh="http://schemas.microsoft.com/office/word/2020/wordml/sdtdatahash" xmlns:w16se="http://schemas.microsoft.com/office/word/2015/wordml/symex" xmlns:wpg="http://schemas.microsoft.com/office/word/2010/wordprocessingGroup" xmlns:wpi="http://schemas.microsoft.com/office/word/2010/wordprocessingInk" xmlns:wne="http://schemas.microsoft.com/office/word/2006/wordml" xmlns:wps="http://schemas.microsoft.com/office/word/2010/wordprocessingShape" mc:Ignorable="w14 w15 w16se w16cid w16 w16cex w16sdtdh wp14">
   <w:docParts>
     <w:docPart>
       <w:docPartPr>
@@ -10904,7 +11027,7 @@
 </file>
 
 <file path=word/glossary/fontTable.xml><?xml version="1.0" encoding="utf-8"?>
-<w:fonts xmlns:mc="http://schemas.openxmlformats.org/markup-compatibility/2006" xmlns:r="http://schemas.openxmlformats.org/officeDocument/2006/relationships" xmlns:w="http://schemas.openxmlformats.org/wordprocessingml/2006/main" xmlns:w14="http://schemas.microsoft.com/office/word/2010/wordml" xmlns:w15="http://schemas.microsoft.com/office/word/2012/wordml" xmlns:w16cex="http://schemas.microsoft.com/office/word/2018/wordml/cex" xmlns:w16cid="http://schemas.microsoft.com/office/word/2016/wordml/cid" xmlns:w16="http://schemas.microsoft.com/office/word/2018/wordml" xmlns:w16se="http://schemas.microsoft.com/office/word/2015/wordml/symex" mc:Ignorable="w14 w15 w16se w16cid w16 w16cex">
+<w:fonts xmlns:mc="http://schemas.openxmlformats.org/markup-compatibility/2006" xmlns:r="http://schemas.openxmlformats.org/officeDocument/2006/relationships" xmlns:w="http://schemas.openxmlformats.org/wordprocessingml/2006/main" xmlns:w14="http://schemas.microsoft.com/office/word/2010/wordml" xmlns:w15="http://schemas.microsoft.com/office/word/2012/wordml" xmlns:w16cex="http://schemas.microsoft.com/office/word/2018/wordml/cex" xmlns:w16cid="http://schemas.microsoft.com/office/word/2016/wordml/cid" xmlns:w16="http://schemas.microsoft.com/office/word/2018/wordml" xmlns:w16sdtdh="http://schemas.microsoft.com/office/word/2020/wordml/sdtdatahash" xmlns:w16se="http://schemas.microsoft.com/office/word/2015/wordml/symex" mc:Ignorable="w14 w15 w16se w16cid w16 w16cex w16sdtdh">
   <w:font w:name="Symbol">
     <w:panose1 w:val="05050102010706020507"/>
     <w:charset w:val="02"/>
@@ -11010,7 +11133,7 @@
 </file>
 
 <file path=word/glossary/settings.xml><?xml version="1.0" encoding="utf-8"?>
-<w:settings xmlns:mc="http://schemas.openxmlformats.org/markup-compatibility/2006" xmlns:o="urn:schemas-microsoft-com:office:office" xmlns:r="http://schemas.openxmlformats.org/officeDocument/2006/relationships" xmlns:m="http://schemas.openxmlformats.org/officeDocument/2006/math" xmlns:v="urn:schemas-microsoft-com:vml" xmlns:w10="urn:schemas-microsoft-com:office:word" xmlns:w="http://schemas.openxmlformats.org/wordprocessingml/2006/main" xmlns:w14="http://schemas.microsoft.com/office/word/2010/wordml" xmlns:w15="http://schemas.microsoft.com/office/word/2012/wordml" xmlns:w16cex="http://schemas.microsoft.com/office/word/2018/wordml/cex" xmlns:w16cid="http://schemas.microsoft.com/office/word/2016/wordml/cid" xmlns:w16="http://schemas.microsoft.com/office/word/2018/wordml" xmlns:w16se="http://schemas.microsoft.com/office/word/2015/wordml/symex" xmlns:sl="http://schemas.openxmlformats.org/schemaLibrary/2006/main" mc:Ignorable="w14 w15 w16se w16cid w16 w16cex">
+<w:settings xmlns:mc="http://schemas.openxmlformats.org/markup-compatibility/2006" xmlns:o="urn:schemas-microsoft-com:office:office" xmlns:r="http://schemas.openxmlformats.org/officeDocument/2006/relationships" xmlns:m="http://schemas.openxmlformats.org/officeDocument/2006/math" xmlns:v="urn:schemas-microsoft-com:vml" xmlns:w10="urn:schemas-microsoft-com:office:word" xmlns:w="http://schemas.openxmlformats.org/wordprocessingml/2006/main" xmlns:w14="http://schemas.microsoft.com/office/word/2010/wordml" xmlns:w15="http://schemas.microsoft.com/office/word/2012/wordml" xmlns:w16cex="http://schemas.microsoft.com/office/word/2018/wordml/cex" xmlns:w16cid="http://schemas.microsoft.com/office/word/2016/wordml/cid" xmlns:w16="http://schemas.microsoft.com/office/word/2018/wordml" xmlns:w16sdtdh="http://schemas.microsoft.com/office/word/2020/wordml/sdtdatahash" xmlns:w16se="http://schemas.microsoft.com/office/word/2015/wordml/symex" xmlns:sl="http://schemas.openxmlformats.org/schemaLibrary/2006/main" mc:Ignorable="w14 w15 w16se w16cid w16 w16cex w16sdtdh">
   <w:view w:val="normal"/>
   <w:defaultTabStop w:val="720"/>
   <w:characterSpacingControl w:val="doNotCompress"/>
@@ -11083,7 +11206,7 @@
 </file>
 
 <file path=word/glossary/styles.xml><?xml version="1.0" encoding="utf-8"?>
-<w:styles xmlns:mc="http://schemas.openxmlformats.org/markup-compatibility/2006" xmlns:r="http://schemas.openxmlformats.org/officeDocument/2006/relationships" xmlns:w="http://schemas.openxmlformats.org/wordprocessingml/2006/main" xmlns:w14="http://schemas.microsoft.com/office/word/2010/wordml" xmlns:w15="http://schemas.microsoft.com/office/word/2012/wordml" xmlns:w16cex="http://schemas.microsoft.com/office/word/2018/wordml/cex" xmlns:w16cid="http://schemas.microsoft.com/office/word/2016/wordml/cid" xmlns:w16="http://schemas.microsoft.com/office/word/2018/wordml" xmlns:w16se="http://schemas.microsoft.com/office/word/2015/wordml/symex" mc:Ignorable="w14 w15 w16se w16cid w16 w16cex">
+<w:styles xmlns:mc="http://schemas.openxmlformats.org/markup-compatibility/2006" xmlns:r="http://schemas.openxmlformats.org/officeDocument/2006/relationships" xmlns:w="http://schemas.openxmlformats.org/wordprocessingml/2006/main" xmlns:w14="http://schemas.microsoft.com/office/word/2010/wordml" xmlns:w15="http://schemas.microsoft.com/office/word/2012/wordml" xmlns:w16cex="http://schemas.microsoft.com/office/word/2018/wordml/cex" xmlns:w16cid="http://schemas.microsoft.com/office/word/2016/wordml/cid" xmlns:w16="http://schemas.microsoft.com/office/word/2018/wordml" xmlns:w16sdtdh="http://schemas.microsoft.com/office/word/2020/wordml/sdtdatahash" xmlns:w16se="http://schemas.microsoft.com/office/word/2015/wordml/symex" mc:Ignorable="w14 w15 w16se w16cid w16 w16cex w16sdtdh">
   <w:docDefaults>
     <w:rPrDefault>
       <w:rPr>
@@ -11528,7 +11651,7 @@
 </file>
 
 <file path=word/glossary/webSettings.xml><?xml version="1.0" encoding="utf-8"?>
-<w:webSettings xmlns:mc="http://schemas.openxmlformats.org/markup-compatibility/2006" xmlns:r="http://schemas.openxmlformats.org/officeDocument/2006/relationships" xmlns:w="http://schemas.openxmlformats.org/wordprocessingml/2006/main" xmlns:w14="http://schemas.microsoft.com/office/word/2010/wordml" xmlns:w15="http://schemas.microsoft.com/office/word/2012/wordml" xmlns:w16cex="http://schemas.microsoft.com/office/word/2018/wordml/cex" xmlns:w16cid="http://schemas.microsoft.com/office/word/2016/wordml/cid" xmlns:w16="http://schemas.microsoft.com/office/word/2018/wordml" xmlns:w16se="http://schemas.microsoft.com/office/word/2015/wordml/symex" mc:Ignorable="w14 w15 w16se w16cid w16 w16cex">
+<w:webSettings xmlns:mc="http://schemas.openxmlformats.org/markup-compatibility/2006" xmlns:r="http://schemas.openxmlformats.org/officeDocument/2006/relationships" xmlns:w="http://schemas.openxmlformats.org/wordprocessingml/2006/main" xmlns:w14="http://schemas.microsoft.com/office/word/2010/wordml" xmlns:w15="http://schemas.microsoft.com/office/word/2012/wordml" xmlns:w16cex="http://schemas.microsoft.com/office/word/2018/wordml/cex" xmlns:w16cid="http://schemas.microsoft.com/office/word/2016/wordml/cid" xmlns:w16="http://schemas.microsoft.com/office/word/2018/wordml" xmlns:w16sdtdh="http://schemas.microsoft.com/office/word/2020/wordml/sdtdatahash" xmlns:w16se="http://schemas.microsoft.com/office/word/2015/wordml/symex" mc:Ignorable="w14 w15 w16se w16cid w16 w16cex w16sdtdh">
   <w:optimizeForBrowser/>
   <w:allowPNG/>
 </w:webSettings>
@@ -11821,7 +11944,7 @@
 
 <file path=customXml/item1.xml><?xml version="1.0" encoding="utf-8"?>
 <CoverPageProperties xmlns="http://schemas.microsoft.com/office/2006/coverPageProps">
-  <PublishDate>2021-02-15T00:00:00</PublishDate>
+  <PublishDate>2021-05-24T00:00:00</PublishDate>
   <Abstract/>
   <CompanyAddress/>
   <CompanyPhone/>
@@ -11831,9 +11954,10 @@
 </file>
 
 <file path=customXml/item2.xml><?xml version="1.0" encoding="utf-8"?>
-<ct:contentTypeSchema xmlns:ct="http://schemas.microsoft.com/office/2006/metadata/contentType" xmlns:ma="http://schemas.microsoft.com/office/2006/metadata/properties/metaAttributes" ct:_="" ma:_="" ma:contentTypeName="Document" ma:contentTypeID="0x010100C79444AE57810248B9CEE5B5C5CC24BF" ma:contentTypeVersion="9" ma:contentTypeDescription="Create a new document." ma:contentTypeScope="" ma:versionID="0cee7dfa2c0fca4a154565001b90fb85">
-  <xsd:schema xmlns:xsd="http://www.w3.org/2001/XMLSchema" xmlns:xs="http://www.w3.org/2001/XMLSchema" xmlns:p="http://schemas.microsoft.com/office/2006/metadata/properties" xmlns:ns2="03b27da9-4edd-4e10-a435-c02dc466f9b1" targetNamespace="http://schemas.microsoft.com/office/2006/metadata/properties" ma:root="true" ma:fieldsID="1aa6bb162f7d55a5fb636d20a4d9269b" ns2:_="">
+<ct:contentTypeSchema xmlns:ct="http://schemas.microsoft.com/office/2006/metadata/contentType" xmlns:ma="http://schemas.microsoft.com/office/2006/metadata/properties/metaAttributes" ct:_="" ma:_="" ma:contentTypeName="Document" ma:contentTypeID="0x010100C79444AE57810248B9CEE5B5C5CC24BF" ma:contentTypeVersion="11" ma:contentTypeDescription="Create a new document." ma:contentTypeScope="" ma:versionID="98e8dd58b98d45dbf4a23dda2c93ed34">
+  <xsd:schema xmlns:xsd="http://www.w3.org/2001/XMLSchema" xmlns:xs="http://www.w3.org/2001/XMLSchema" xmlns:p="http://schemas.microsoft.com/office/2006/metadata/properties" xmlns:ns2="03b27da9-4edd-4e10-a435-c02dc466f9b1" xmlns:ns3="8c20de49-1efd-4a05-884d-1f5e90a3c378" targetNamespace="http://schemas.microsoft.com/office/2006/metadata/properties" ma:root="true" ma:fieldsID="4182ee32f00b6de912eafad0a47c64db" ns2:_="" ns3:_="">
     <xsd:import namespace="03b27da9-4edd-4e10-a435-c02dc466f9b1"/>
+    <xsd:import namespace="8c20de49-1efd-4a05-884d-1f5e90a3c378"/>
     <xsd:element name="properties">
       <xsd:complexType>
         <xsd:sequence>
@@ -11849,6 +11973,8 @@
                 <xsd:element ref="ns2:MediaServiceOCR" minOccurs="0"/>
                 <xsd:element ref="ns2:MediaServiceGenerationTime" minOccurs="0"/>
                 <xsd:element ref="ns2:MediaServiceEventHashCode" minOccurs="0"/>
+                <xsd:element ref="ns3:SharedWithUsers" minOccurs="0"/>
+                <xsd:element ref="ns3:SharedWithDetails" minOccurs="0"/>
               </xsd:all>
             </xsd:complexType>
           </xsd:element>
@@ -11906,6 +12032,36 @@
     <xsd:element name="MediaServiceEventHashCode" ma:index="16" nillable="true" ma:displayName="MediaServiceEventHashCode" ma:hidden="true" ma:internalName="MediaServiceEventHashCode" ma:readOnly="true">
       <xsd:simpleType>
         <xsd:restriction base="dms:Text"/>
+      </xsd:simpleType>
+    </xsd:element>
+  </xsd:schema>
+  <xsd:schema xmlns:xsd="http://www.w3.org/2001/XMLSchema" xmlns:xs="http://www.w3.org/2001/XMLSchema" xmlns:dms="http://schemas.microsoft.com/office/2006/documentManagement/types" xmlns:pc="http://schemas.microsoft.com/office/infopath/2007/PartnerControls" targetNamespace="8c20de49-1efd-4a05-884d-1f5e90a3c378" elementFormDefault="qualified">
+    <xsd:import namespace="http://schemas.microsoft.com/office/2006/documentManagement/types"/>
+    <xsd:import namespace="http://schemas.microsoft.com/office/infopath/2007/PartnerControls"/>
+    <xsd:element name="SharedWithUsers" ma:index="17" nillable="true" ma:displayName="Shared With" ma:internalName="SharedWithUsers" ma:readOnly="true">
+      <xsd:complexType>
+        <xsd:complexContent>
+          <xsd:extension base="dms:UserMulti">
+            <xsd:sequence>
+              <xsd:element name="UserInfo" minOccurs="0" maxOccurs="unbounded">
+                <xsd:complexType>
+                  <xsd:sequence>
+                    <xsd:element name="DisplayName" type="xsd:string" minOccurs="0"/>
+                    <xsd:element name="AccountId" type="dms:UserId" minOccurs="0" nillable="true"/>
+                    <xsd:element name="AccountType" type="xsd:string" minOccurs="0"/>
+                  </xsd:sequence>
+                </xsd:complexType>
+              </xsd:element>
+            </xsd:sequence>
+          </xsd:extension>
+        </xsd:complexContent>
+      </xsd:complexType>
+    </xsd:element>
+    <xsd:element name="SharedWithDetails" ma:index="18" nillable="true" ma:displayName="Shared With Details" ma:internalName="SharedWithDetails" ma:readOnly="true">
+      <xsd:simpleType>
+        <xsd:restriction base="dms:Note">
+          <xsd:maxLength value="255"/>
+        </xsd:restriction>
       </xsd:simpleType>
     </xsd:element>
   </xsd:schema>
@@ -12019,7 +12175,15 @@
 
 <file path=customXml/item4.xml><?xml version="1.0" encoding="utf-8"?>
 <p:properties xmlns:p="http://schemas.microsoft.com/office/2006/metadata/properties" xmlns:xsi="http://www.w3.org/2001/XMLSchema-instance" xmlns:pc="http://schemas.microsoft.com/office/infopath/2007/PartnerControls">
-  <documentManagement/>
+  <documentManagement>
+    <SharedWithUsers xmlns="8c20de49-1efd-4a05-884d-1f5e90a3c378">
+      <UserInfo>
+        <DisplayName>Jarvis Dave</DisplayName>
+        <AccountId>338</AccountId>
+        <AccountType/>
+      </UserInfo>
+    </SharedWithUsers>
+  </documentManagement>
 </p:properties>
 </file>
 
@@ -12036,13 +12200,14 @@
 </file>
 
 <file path=customXml/itemProps2.xml><?xml version="1.0" encoding="utf-8"?>
-<ds:datastoreItem xmlns:ds="http://schemas.openxmlformats.org/officeDocument/2006/customXml" ds:itemID="{C941485A-5588-4D35-B6A3-94925AC50F52}">
+<ds:datastoreItem xmlns:ds="http://schemas.openxmlformats.org/officeDocument/2006/customXml" ds:itemID="{8B918269-BE19-4335-915D-5E4829937030}">
   <ds:schemaRefs>
     <ds:schemaRef ds:uri="http://schemas.microsoft.com/office/2006/metadata/contentType"/>
     <ds:schemaRef ds:uri="http://schemas.microsoft.com/office/2006/metadata/properties/metaAttributes"/>
     <ds:schemaRef ds:uri="http://www.w3.org/2001/XMLSchema"/>
     <ds:schemaRef ds:uri="http://schemas.microsoft.com/office/2006/metadata/properties"/>
     <ds:schemaRef ds:uri="03b27da9-4edd-4e10-a435-c02dc466f9b1"/>
+    <ds:schemaRef ds:uri="8c20de49-1efd-4a05-884d-1f5e90a3c378"/>
     <ds:schemaRef ds:uri="http://schemas.microsoft.com/office/2006/documentManagement/types"/>
     <ds:schemaRef ds:uri="http://schemas.microsoft.com/office/infopath/2007/PartnerControls"/>
     <ds:schemaRef ds:uri="http://schemas.openxmlformats.org/package/2006/metadata/core-properties"/>
@@ -12064,8 +12229,16 @@
 <file path=customXml/itemProps4.xml><?xml version="1.0" encoding="utf-8"?>
 <ds:datastoreItem xmlns:ds="http://schemas.openxmlformats.org/officeDocument/2006/customXml" ds:itemID="{5818218F-AB00-4272-A716-DA4688C85ECA}">
   <ds:schemaRefs>
+    <ds:schemaRef ds:uri="http://schemas.openxmlformats.org/package/2006/metadata/core-properties"/>
+    <ds:schemaRef ds:uri="http://www.w3.org/XML/1998/namespace"/>
     <ds:schemaRef ds:uri="http://schemas.microsoft.com/office/2006/metadata/properties"/>
+    <ds:schemaRef ds:uri="http://schemas.microsoft.com/office/2006/documentManagement/types"/>
+    <ds:schemaRef ds:uri="http://purl.org/dc/elements/1.1/"/>
+    <ds:schemaRef ds:uri="http://purl.org/dc/dcmitype/"/>
     <ds:schemaRef ds:uri="http://schemas.microsoft.com/office/infopath/2007/PartnerControls"/>
+    <ds:schemaRef ds:uri="8c20de49-1efd-4a05-884d-1f5e90a3c378"/>
+    <ds:schemaRef ds:uri="03b27da9-4edd-4e10-a435-c02dc466f9b1"/>
+    <ds:schemaRef ds:uri="http://purl.org/dc/terms/"/>
   </ds:schemaRefs>
 </ds:datastoreItem>
 </file>

</xml_diff>